<commit_message>
Backup folder - 2024-03-01 12:56:40
</commit_message>
<xml_diff>
--- a/DataBases/Lab_2/Lab_2_Зайченко_622п.docx
+++ b/DataBases/Lab_2/Lab_2_Зайченко_622п.docx
@@ -180,7 +180,16 @@
           <w:szCs w:val="44"/>
           <w:lang w:val="uk-UA"/>
         </w:rPr>
-        <w:t>Лабораторна робота №1</w:t>
+        <w:t>Лабораторна робота №</w:t>
+      </w:r>
+      <w:r>
+        <w:rPr>
+          <w:b/>
+          <w:sz w:val="44"/>
+          <w:szCs w:val="44"/>
+          <w:lang w:val="uk-UA"/>
+        </w:rPr>
+        <w:t>2</w:t>
       </w:r>
     </w:p>
     <w:p>
@@ -275,7 +284,35 @@
           <w:u w:val="single"/>
           <w:lang w:val="uk-UA"/>
         </w:rPr>
-        <w:t xml:space="preserve"> « ВИВЧЕННЯ КОМАНД DATA DEFINITION LANGUAGE (DDL) »</w:t>
+        <w:t xml:space="preserve"> «</w:t>
+      </w:r>
+      <w:r>
+        <w:rPr>
+          <w:u w:val="single"/>
+          <w:lang w:val="uk-UA"/>
+        </w:rPr>
+        <w:t>ОДНОТАБЛИЧНІ</w:t>
+      </w:r>
+      <w:r>
+        <w:rPr>
+          <w:u w:val="single"/>
+          <w:lang w:val="uk-UA"/>
+        </w:rPr>
+        <w:t xml:space="preserve"> </w:t>
+      </w:r>
+      <w:r>
+        <w:rPr>
+          <w:u w:val="single"/>
+          <w:lang w:val="uk-UA"/>
+        </w:rPr>
+        <w:t>ЗАПИТИ</w:t>
+      </w:r>
+      <w:r>
+        <w:rPr>
+          <w:u w:val="single"/>
+          <w:lang w:val="uk-UA"/>
+        </w:rPr>
+        <w:t>»</w:t>
       </w:r>
     </w:p>
     <w:p>
@@ -510,21 +547,20 @@
         </w:rPr>
         <w:t xml:space="preserve">Прийняв:  </w:t>
       </w:r>
-      <w:proofErr w:type="spellStart"/>
       <w:r>
         <w:rPr>
           <w:u w:val="single"/>
           <w:lang w:val="uk-UA"/>
         </w:rPr>
-        <w:t>канд.тех.наук</w:t>
-      </w:r>
-      <w:proofErr w:type="spellEnd"/>
+        <w:t xml:space="preserve">канд.тех.наук, каф. 603 </w:t>
+      </w:r>
+      <w:bookmarkStart w:id="1" w:name="_Hlk160042428"/>
       <w:r>
         <w:rPr>
           <w:u w:val="single"/>
           <w:lang w:val="uk-UA"/>
         </w:rPr>
-        <w:t xml:space="preserve">, каф. 603 </w:t>
+        <w:tab/>
       </w:r>
       <w:r>
         <w:rPr>
@@ -533,13 +569,7 @@
         </w:rPr>
         <w:tab/>
       </w:r>
-      <w:r>
-        <w:rPr>
-          <w:u w:val="single"/>
-          <w:lang w:val="uk-UA"/>
-        </w:rPr>
-        <w:tab/>
-      </w:r>
+      <w:bookmarkEnd w:id="1"/>
     </w:p>
     <w:p>
       <w:pPr>
@@ -550,21 +580,19 @@
           <w:lang w:val="uk-UA"/>
         </w:rPr>
       </w:pPr>
-      <w:proofErr w:type="spellStart"/>
       <w:r>
         <w:rPr>
           <w:u w:val="single"/>
           <w:lang w:val="uk-UA"/>
         </w:rPr>
-        <w:t>Манжос</w:t>
-      </w:r>
-      <w:proofErr w:type="spellEnd"/>
+        <w:tab/>
+      </w:r>
       <w:r>
         <w:rPr>
           <w:u w:val="single"/>
           <w:lang w:val="uk-UA"/>
         </w:rPr>
-        <w:t xml:space="preserve"> Ю.С.</w:t>
+        <w:tab/>
       </w:r>
       <w:r>
         <w:rPr>
@@ -578,6 +606,13 @@
           <w:u w:val="single"/>
           <w:lang w:val="uk-UA"/>
         </w:rPr>
+        <w:t>Манжос Ю.С.</w:t>
+      </w:r>
+      <w:r>
+        <w:rPr>
+          <w:u w:val="single"/>
+          <w:lang w:val="uk-UA"/>
+        </w:rPr>
         <w:tab/>
       </w:r>
       <w:r>
@@ -593,21 +628,6 @@
           <w:lang w:val="uk-UA"/>
         </w:rPr>
         <w:tab/>
-      </w:r>
-      <w:r>
-        <w:rPr>
-          <w:u w:val="single"/>
-          <w:lang w:val="uk-UA"/>
-        </w:rPr>
-        <w:tab/>
-      </w:r>
-      <w:r>
-        <w:rPr>
-          <w:u w:val="single"/>
-          <w:lang w:val="uk-UA"/>
-        </w:rPr>
-        <w:tab/>
-        <w:t xml:space="preserve"> </w:t>
       </w:r>
     </w:p>
     <w:p>
@@ -823,6 +843,12 @@
         </w:rPr>
         <w:t>Переглянути та проаналізувати опис відношень</w:t>
       </w:r>
+      <w:r>
+        <w:rPr>
+          <w:lang w:val="uk-UA"/>
+        </w:rPr>
+        <w:t>.</w:t>
+      </w:r>
     </w:p>
     <w:p>
       <w:pPr>
@@ -843,7 +869,13 @@
         <w:rPr>
           <w:lang w:val="uk-UA"/>
         </w:rPr>
-        <w:t>Обрати типи даних для кожного з атрибутів</w:t>
+        <w:t>Для кожного завданння однотабличного запиту записати код мовою SQL</w:t>
+      </w:r>
+      <w:r>
+        <w:rPr>
+          <w:lang w:val="uk-UA"/>
+        </w:rPr>
+        <w:t xml:space="preserve"> та подати результат виведення у вигляді скріншоту.</w:t>
       </w:r>
     </w:p>
     <w:p>
@@ -865,94 +897,6 @@
         <w:rPr>
           <w:lang w:val="uk-UA"/>
         </w:rPr>
-        <w:t>Створити таблиці та інші об'єкти бази даних (БД), зазначені в варіанті завдання (обов'язковість атрибутів задати самостійно)</w:t>
-      </w:r>
-    </w:p>
-    <w:p>
-      <w:pPr>
-        <w:pStyle w:val="a5"/>
-        <w:numPr>
-          <w:ilvl w:val="0"/>
-          <w:numId w:val="2"/>
-        </w:numPr>
-        <w:tabs>
-          <w:tab w:val="left" w:pos="851"/>
-        </w:tabs>
-        <w:ind w:left="0" w:firstLine="567"/>
-        <w:rPr>
-          <w:lang w:val="uk-UA"/>
-        </w:rPr>
-      </w:pPr>
-      <w:r>
-        <w:rPr>
-          <w:lang w:val="uk-UA"/>
-        </w:rPr>
-        <w:t>Для заданих таблиць визначити всі обмеження цілісності</w:t>
-      </w:r>
-    </w:p>
-    <w:p>
-      <w:pPr>
-        <w:pStyle w:val="a5"/>
-        <w:numPr>
-          <w:ilvl w:val="0"/>
-          <w:numId w:val="2"/>
-        </w:numPr>
-        <w:tabs>
-          <w:tab w:val="left" w:pos="851"/>
-        </w:tabs>
-        <w:ind w:left="0" w:firstLine="567"/>
-        <w:rPr>
-          <w:lang w:val="uk-UA"/>
-        </w:rPr>
-      </w:pPr>
-      <w:r>
-        <w:rPr>
-          <w:lang w:val="uk-UA"/>
-        </w:rPr>
-        <w:t>Перевірити правильність роботи створених обмежень</w:t>
-      </w:r>
-    </w:p>
-    <w:p>
-      <w:pPr>
-        <w:pStyle w:val="a5"/>
-        <w:numPr>
-          <w:ilvl w:val="0"/>
-          <w:numId w:val="2"/>
-        </w:numPr>
-        <w:tabs>
-          <w:tab w:val="left" w:pos="851"/>
-        </w:tabs>
-        <w:ind w:left="0" w:firstLine="567"/>
-        <w:rPr>
-          <w:lang w:val="uk-UA"/>
-        </w:rPr>
-      </w:pPr>
-      <w:r>
-        <w:rPr>
-          <w:lang w:val="uk-UA"/>
-        </w:rPr>
-        <w:t>Заповнити кожну з таблиць 10 - 20 записами. При вставці даних для генерації первинного ключа необхідно використовувати зазначені послідовності</w:t>
-      </w:r>
-    </w:p>
-    <w:p>
-      <w:pPr>
-        <w:pStyle w:val="a5"/>
-        <w:numPr>
-          <w:ilvl w:val="0"/>
-          <w:numId w:val="2"/>
-        </w:numPr>
-        <w:tabs>
-          <w:tab w:val="left" w:pos="851"/>
-        </w:tabs>
-        <w:ind w:left="0" w:firstLine="567"/>
-        <w:rPr>
-          <w:lang w:val="uk-UA"/>
-        </w:rPr>
-      </w:pPr>
-      <w:r>
-        <w:rPr>
-          <w:lang w:val="uk-UA"/>
-        </w:rPr>
         <w:t>Оформити звіт.</w:t>
       </w:r>
     </w:p>
@@ -967,21 +911,8 @@
         <w:rPr>
           <w:lang w:val="uk-UA"/>
         </w:rPr>
-        <w:t xml:space="preserve">Варіант 10: </w:t>
-      </w:r>
-      <w:proofErr w:type="spellStart"/>
-      <w:r>
-        <w:t>Автозаправна</w:t>
-      </w:r>
-      <w:proofErr w:type="spellEnd"/>
-      <w:r>
-        <w:t xml:space="preserve"> </w:t>
-      </w:r>
-      <w:proofErr w:type="spellStart"/>
-      <w:r>
-        <w:t>станція</w:t>
-      </w:r>
-      <w:proofErr w:type="spellEnd"/>
+        <w:t>Варіант 10: Автозаправна станція</w:t>
+      </w:r>
     </w:p>
     <w:p>
       <w:pPr>
@@ -994,13 +925,12 @@
       </w:pPr>
       <w:r>
         <w:rPr>
-          <w:noProof/>
           <w:lang w:val="uk-UA"/>
         </w:rPr>
         <w:drawing>
           <wp:inline distT="0" distB="0" distL="0" distR="0">
-            <wp:extent cx="6119495" cy="4769485"/>
-            <wp:effectExtent l="0" t="0" r="1905" b="5715"/>
+            <wp:extent cx="5039833" cy="3928005"/>
+            <wp:effectExtent l="0" t="0" r="2540" b="0"/>
             <wp:docPr id="532620634" name="Рисунок 1"/>
             <wp:cNvGraphicFramePr>
               <a:graphicFrameLocks xmlns:a="http://schemas.openxmlformats.org/drawingml/2006/main" noChangeAspect="1"/>
@@ -1013,7 +943,7 @@
                     <pic:cNvPicPr/>
                   </pic:nvPicPr>
                   <pic:blipFill>
-                    <a:blip r:embed="rId5">
+                    <a:blip r:embed="rId5" cstate="print">
                       <a:extLst>
                         <a:ext uri="{28A0092B-C50C-407E-A947-70E740481C1C}">
                           <a14:useLocalDpi xmlns:a14="http://schemas.microsoft.com/office/drawing/2010/main" val="0"/>
@@ -1027,7 +957,7 @@
                   <pic:spPr>
                     <a:xfrm>
                       <a:off x="0" y="0"/>
-                      <a:ext cx="6119495" cy="4769485"/>
+                      <a:ext cx="5059714" cy="3943500"/>
                     </a:xfrm>
                     <a:prstGeom prst="rect">
                       <a:avLst/>
@@ -1046,6 +976,1116 @@
           <w:lang w:val="uk-UA"/>
         </w:rPr>
       </w:pPr>
+    </w:p>
+    <w:p>
+      <w:pPr>
+        <w:pStyle w:val="af2"/>
+        <w:keepNext/>
+        <w:spacing w:after="0"/>
+        <w:rPr>
+          <w:i w:val="0"/>
+          <w:iCs w:val="0"/>
+          <w:color w:val="000000" w:themeColor="text1"/>
+          <w:sz w:val="24"/>
+          <w:szCs w:val="24"/>
+          <w:lang w:val="uk-UA"/>
+        </w:rPr>
+        <w:sectPr>
+          <w:type w:val="continuous"/>
+          <w:pgSz w:w="11906" w:h="16838" w:code="9"/>
+          <w:pgMar w:top="1134" w:right="851" w:bottom="1134" w:left="1418" w:header="851" w:footer="0" w:gutter="0"/>
+          <w:cols w:space="708"/>
+          <w:titlePg/>
+          <w:docGrid w:linePitch="381"/>
+        </w:sectPr>
+      </w:pPr>
+      <w:bookmarkStart w:id="2" w:name="_Hlk160047803"/>
+    </w:p>
+    <w:p>
+      <w:pPr>
+        <w:pStyle w:val="af2"/>
+        <w:keepNext/>
+        <w:spacing w:after="0"/>
+        <w:rPr>
+          <w:i w:val="0"/>
+          <w:iCs w:val="0"/>
+          <w:color w:val="000000" w:themeColor="text1"/>
+          <w:sz w:val="24"/>
+          <w:szCs w:val="24"/>
+          <w:lang w:val="uk-UA"/>
+        </w:rPr>
+      </w:pPr>
+      <w:r>
+        <w:rPr>
+          <w:i w:val="0"/>
+          <w:iCs w:val="0"/>
+          <w:color w:val="000000" w:themeColor="text1"/>
+          <w:sz w:val="24"/>
+          <w:szCs w:val="24"/>
+          <w:lang w:val="uk-UA"/>
+        </w:rPr>
+        <w:t xml:space="preserve">Таблиця </w:t>
+      </w:r>
+      <w:r>
+        <w:rPr>
+          <w:i w:val="0"/>
+          <w:iCs w:val="0"/>
+          <w:color w:val="000000" w:themeColor="text1"/>
+          <w:sz w:val="24"/>
+          <w:szCs w:val="24"/>
+          <w:lang w:val="uk-UA"/>
+        </w:rPr>
+        <w:fldChar w:fldCharType="begin"/>
+      </w:r>
+      <w:r>
+        <w:rPr>
+          <w:i w:val="0"/>
+          <w:iCs w:val="0"/>
+          <w:color w:val="000000" w:themeColor="text1"/>
+          <w:sz w:val="24"/>
+          <w:szCs w:val="24"/>
+          <w:lang w:val="uk-UA"/>
+        </w:rPr>
+        <w:instrText xml:space="preserve"> SEQ Таблиця \* ARABIC </w:instrText>
+      </w:r>
+      <w:r>
+        <w:rPr>
+          <w:i w:val="0"/>
+          <w:iCs w:val="0"/>
+          <w:color w:val="000000" w:themeColor="text1"/>
+          <w:sz w:val="24"/>
+          <w:szCs w:val="24"/>
+          <w:lang w:val="uk-UA"/>
+        </w:rPr>
+        <w:fldChar w:fldCharType="separate"/>
+      </w:r>
+      <w:r>
+        <w:rPr>
+          <w:i w:val="0"/>
+          <w:iCs w:val="0"/>
+          <w:noProof/>
+          <w:color w:val="000000" w:themeColor="text1"/>
+          <w:sz w:val="24"/>
+          <w:szCs w:val="24"/>
+          <w:lang w:val="uk-UA"/>
+        </w:rPr>
+        <w:t>1</w:t>
+      </w:r>
+      <w:r>
+        <w:rPr>
+          <w:i w:val="0"/>
+          <w:iCs w:val="0"/>
+          <w:color w:val="000000" w:themeColor="text1"/>
+          <w:sz w:val="24"/>
+          <w:szCs w:val="24"/>
+          <w:lang w:val="uk-UA"/>
+        </w:rPr>
+        <w:fldChar w:fldCharType="end"/>
+      </w:r>
+      <w:r>
+        <w:rPr>
+          <w:i w:val="0"/>
+          <w:iCs w:val="0"/>
+          <w:color w:val="000000" w:themeColor="text1"/>
+          <w:sz w:val="24"/>
+          <w:szCs w:val="24"/>
+          <w:lang w:val="uk-UA"/>
+        </w:rPr>
+        <w:t xml:space="preserve"> – </w:t>
+      </w:r>
+      <w:r>
+        <w:rPr>
+          <w:i w:val="0"/>
+          <w:iCs w:val="0"/>
+          <w:color w:val="000000" w:themeColor="text1"/>
+          <w:sz w:val="24"/>
+          <w:szCs w:val="24"/>
+          <w:lang w:val="uk-UA"/>
+        </w:rPr>
+        <w:t>Клієнт</w:t>
+      </w:r>
+    </w:p>
+    <w:tbl>
+      <w:tblPr>
+        <w:tblStyle w:val="af3"/>
+        <w:tblW w:w="0" w:type="auto"/>
+        <w:tblLook w:val="04A0" w:firstRow="1" w:lastRow="0" w:firstColumn="1" w:lastColumn="0" w:noHBand="0" w:noVBand="1"/>
+      </w:tblPr>
+      <w:tblGrid>
+        <w:gridCol w:w="1429"/>
+        <w:gridCol w:w="1627"/>
+      </w:tblGrid>
+      <w:tr>
+        <w:tc>
+          <w:tcPr>
+            <w:tcW w:w="1429" w:type="dxa"/>
+          </w:tcPr>
+          <w:p>
+            <w:pPr>
+              <w:rPr>
+                <w:lang w:val="uk-UA"/>
+              </w:rPr>
+            </w:pPr>
+            <w:r>
+              <w:rPr>
+                <w:lang w:val="uk-UA"/>
+              </w:rPr>
+              <w:t>Імʼя</w:t>
+            </w:r>
+          </w:p>
+        </w:tc>
+        <w:tc>
+          <w:tcPr>
+            <w:tcW w:w="1627" w:type="dxa"/>
+          </w:tcPr>
+          <w:p>
+            <w:pPr>
+              <w:rPr>
+                <w:lang w:val="uk-UA"/>
+              </w:rPr>
+            </w:pPr>
+            <w:r>
+              <w:rPr>
+                <w:lang w:val="uk-UA"/>
+              </w:rPr>
+              <w:t>Тип</w:t>
+            </w:r>
+          </w:p>
+        </w:tc>
+      </w:tr>
+      <w:tr>
+        <w:tc>
+          <w:tcPr>
+            <w:tcW w:w="1429" w:type="dxa"/>
+          </w:tcPr>
+          <w:p>
+            <w:pPr>
+              <w:rPr>
+                <w:lang w:val="uk-UA"/>
+              </w:rPr>
+            </w:pPr>
+            <w:r>
+              <w:rPr>
+                <w:lang w:val="uk-UA"/>
+              </w:rPr>
+              <w:t>IdAccount</w:t>
+            </w:r>
+          </w:p>
+        </w:tc>
+        <w:tc>
+          <w:tcPr>
+            <w:tcW w:w="1627" w:type="dxa"/>
+          </w:tcPr>
+          <w:p>
+            <w:pPr>
+              <w:rPr>
+                <w:lang w:val="uk-UA"/>
+              </w:rPr>
+            </w:pPr>
+            <w:r>
+              <w:rPr>
+                <w:lang w:val="uk-UA"/>
+              </w:rPr>
+              <w:t>Int</w:t>
+            </w:r>
+          </w:p>
+        </w:tc>
+      </w:tr>
+      <w:tr>
+        <w:tc>
+          <w:tcPr>
+            <w:tcW w:w="1429" w:type="dxa"/>
+          </w:tcPr>
+          <w:p>
+            <w:pPr>
+              <w:rPr>
+                <w:lang w:val="uk-UA"/>
+              </w:rPr>
+            </w:pPr>
+            <w:r>
+              <w:rPr>
+                <w:lang w:val="uk-UA"/>
+              </w:rPr>
+              <w:t>DateGiven</w:t>
+            </w:r>
+          </w:p>
+        </w:tc>
+        <w:tc>
+          <w:tcPr>
+            <w:tcW w:w="1627" w:type="dxa"/>
+          </w:tcPr>
+          <w:p>
+            <w:pPr>
+              <w:rPr>
+                <w:lang w:val="uk-UA"/>
+              </w:rPr>
+            </w:pPr>
+            <w:r>
+              <w:rPr>
+                <w:lang w:val="uk-UA"/>
+              </w:rPr>
+              <w:t>Datetime</w:t>
+            </w:r>
+          </w:p>
+        </w:tc>
+      </w:tr>
+      <w:tr>
+        <w:tc>
+          <w:tcPr>
+            <w:tcW w:w="1429" w:type="dxa"/>
+          </w:tcPr>
+          <w:p>
+            <w:pPr>
+              <w:rPr>
+                <w:lang w:val="uk-UA"/>
+              </w:rPr>
+            </w:pPr>
+            <w:r>
+              <w:rPr>
+                <w:lang w:val="uk-UA"/>
+              </w:rPr>
+              <w:t>LastName</w:t>
+            </w:r>
+          </w:p>
+        </w:tc>
+        <w:tc>
+          <w:tcPr>
+            <w:tcW w:w="1627" w:type="dxa"/>
+          </w:tcPr>
+          <w:p>
+            <w:pPr>
+              <w:rPr>
+                <w:lang w:val="uk-UA"/>
+              </w:rPr>
+            </w:pPr>
+            <w:bookmarkStart w:id="3" w:name="_Hlk160047761"/>
+            <w:r>
+              <w:rPr>
+                <w:lang w:val="uk-UA"/>
+              </w:rPr>
+              <w:t>Varchar(50)</w:t>
+            </w:r>
+            <w:bookmarkEnd w:id="3"/>
+          </w:p>
+        </w:tc>
+      </w:tr>
+      <w:tr>
+        <w:tc>
+          <w:tcPr>
+            <w:tcW w:w="1429" w:type="dxa"/>
+          </w:tcPr>
+          <w:p>
+            <w:pPr>
+              <w:rPr>
+                <w:lang w:val="uk-UA"/>
+              </w:rPr>
+            </w:pPr>
+            <w:r>
+              <w:rPr>
+                <w:lang w:val="uk-UA"/>
+              </w:rPr>
+              <w:t>FirstName</w:t>
+            </w:r>
+          </w:p>
+        </w:tc>
+        <w:tc>
+          <w:tcPr>
+            <w:tcW w:w="1627" w:type="dxa"/>
+          </w:tcPr>
+          <w:p>
+            <w:pPr>
+              <w:rPr>
+                <w:lang w:val="uk-UA"/>
+              </w:rPr>
+            </w:pPr>
+            <w:r>
+              <w:rPr>
+                <w:lang w:val="uk-UA"/>
+              </w:rPr>
+              <w:t>Varchar(20)</w:t>
+            </w:r>
+          </w:p>
+        </w:tc>
+      </w:tr>
+      <w:tr>
+        <w:tc>
+          <w:tcPr>
+            <w:tcW w:w="1429" w:type="dxa"/>
+          </w:tcPr>
+          <w:p>
+            <w:pPr>
+              <w:rPr>
+                <w:lang w:val="uk-UA"/>
+              </w:rPr>
+            </w:pPr>
+            <w:r>
+              <w:rPr>
+                <w:lang w:val="uk-UA"/>
+              </w:rPr>
+              <w:t>Father</w:t>
+            </w:r>
+          </w:p>
+        </w:tc>
+        <w:tc>
+          <w:tcPr>
+            <w:tcW w:w="1627" w:type="dxa"/>
+          </w:tcPr>
+          <w:p>
+            <w:pPr>
+              <w:rPr>
+                <w:lang w:val="uk-UA"/>
+              </w:rPr>
+            </w:pPr>
+            <w:r>
+              <w:rPr>
+                <w:lang w:val="uk-UA"/>
+              </w:rPr>
+              <w:t>Varchar(50)</w:t>
+            </w:r>
+          </w:p>
+        </w:tc>
+      </w:tr>
+      <w:tr>
+        <w:tc>
+          <w:tcPr>
+            <w:tcW w:w="1429" w:type="dxa"/>
+          </w:tcPr>
+          <w:p>
+            <w:pPr>
+              <w:rPr>
+                <w:lang w:val="uk-UA"/>
+              </w:rPr>
+            </w:pPr>
+            <w:r>
+              <w:rPr>
+                <w:lang w:val="uk-UA"/>
+              </w:rPr>
+              <w:t>Percent</w:t>
+            </w:r>
+          </w:p>
+        </w:tc>
+        <w:tc>
+          <w:tcPr>
+            <w:tcW w:w="1627" w:type="dxa"/>
+          </w:tcPr>
+          <w:p>
+            <w:pPr>
+              <w:rPr>
+                <w:lang w:val="uk-UA"/>
+              </w:rPr>
+            </w:pPr>
+            <w:r>
+              <w:rPr>
+                <w:lang w:val="uk-UA"/>
+              </w:rPr>
+              <w:t>Enum(0-5)</w:t>
+            </w:r>
+          </w:p>
+        </w:tc>
+      </w:tr>
+    </w:tbl>
+    <w:p>
+      <w:pPr>
+        <w:pStyle w:val="af2"/>
+        <w:keepNext/>
+        <w:spacing w:after="0"/>
+        <w:rPr>
+          <w:i w:val="0"/>
+          <w:iCs w:val="0"/>
+          <w:color w:val="000000" w:themeColor="text1"/>
+          <w:sz w:val="24"/>
+          <w:szCs w:val="24"/>
+          <w:lang w:val="uk-UA"/>
+        </w:rPr>
+      </w:pPr>
+      <w:bookmarkStart w:id="4" w:name="_Hlk160048011"/>
+      <w:bookmarkEnd w:id="2"/>
+      <w:r>
+        <w:rPr>
+          <w:i w:val="0"/>
+          <w:iCs w:val="0"/>
+          <w:color w:val="000000" w:themeColor="text1"/>
+          <w:sz w:val="24"/>
+          <w:szCs w:val="24"/>
+          <w:lang w:val="uk-UA"/>
+        </w:rPr>
+        <w:t xml:space="preserve">Таблиця </w:t>
+      </w:r>
+      <w:r>
+        <w:rPr>
+          <w:i w:val="0"/>
+          <w:iCs w:val="0"/>
+          <w:color w:val="000000" w:themeColor="text1"/>
+          <w:sz w:val="24"/>
+          <w:szCs w:val="24"/>
+          <w:lang w:val="uk-UA"/>
+        </w:rPr>
+        <w:fldChar w:fldCharType="begin"/>
+      </w:r>
+      <w:r>
+        <w:rPr>
+          <w:i w:val="0"/>
+          <w:iCs w:val="0"/>
+          <w:color w:val="000000" w:themeColor="text1"/>
+          <w:sz w:val="24"/>
+          <w:szCs w:val="24"/>
+          <w:lang w:val="uk-UA"/>
+        </w:rPr>
+        <w:instrText xml:space="preserve"> SEQ Таблиця \* ARABIC </w:instrText>
+      </w:r>
+      <w:r>
+        <w:rPr>
+          <w:i w:val="0"/>
+          <w:iCs w:val="0"/>
+          <w:color w:val="000000" w:themeColor="text1"/>
+          <w:sz w:val="24"/>
+          <w:szCs w:val="24"/>
+          <w:lang w:val="uk-UA"/>
+        </w:rPr>
+        <w:fldChar w:fldCharType="separate"/>
+      </w:r>
+      <w:r>
+        <w:rPr>
+          <w:i w:val="0"/>
+          <w:iCs w:val="0"/>
+          <w:noProof/>
+          <w:color w:val="000000" w:themeColor="text1"/>
+          <w:sz w:val="24"/>
+          <w:szCs w:val="24"/>
+          <w:lang w:val="uk-UA"/>
+        </w:rPr>
+        <w:t>2</w:t>
+      </w:r>
+      <w:r>
+        <w:rPr>
+          <w:i w:val="0"/>
+          <w:iCs w:val="0"/>
+          <w:color w:val="000000" w:themeColor="text1"/>
+          <w:sz w:val="24"/>
+          <w:szCs w:val="24"/>
+          <w:lang w:val="uk-UA"/>
+        </w:rPr>
+        <w:fldChar w:fldCharType="end"/>
+      </w:r>
+      <w:r>
+        <w:rPr>
+          <w:i w:val="0"/>
+          <w:iCs w:val="0"/>
+          <w:color w:val="000000" w:themeColor="text1"/>
+          <w:sz w:val="24"/>
+          <w:szCs w:val="24"/>
+          <w:lang w:val="uk-UA"/>
+        </w:rPr>
+        <w:t xml:space="preserve"> – Клієнт</w:t>
+      </w:r>
+    </w:p>
+    <w:tbl>
+      <w:tblPr>
+        <w:tblStyle w:val="af3"/>
+        <w:tblW w:w="0" w:type="auto"/>
+        <w:tblLook w:val="04A0" w:firstRow="1" w:lastRow="0" w:firstColumn="1" w:lastColumn="0" w:noHBand="0" w:noVBand="1"/>
+      </w:tblPr>
+      <w:tblGrid>
+        <w:gridCol w:w="2356"/>
+        <w:gridCol w:w="1701"/>
+      </w:tblGrid>
+      <w:tr>
+        <w:tc>
+          <w:tcPr>
+            <w:tcW w:w="1696" w:type="dxa"/>
+          </w:tcPr>
+          <w:p>
+            <w:pPr>
+              <w:rPr>
+                <w:lang w:val="uk-UA"/>
+              </w:rPr>
+            </w:pPr>
+            <w:r>
+              <w:rPr>
+                <w:lang w:val="uk-UA"/>
+              </w:rPr>
+              <w:t>Імʼя</w:t>
+            </w:r>
+          </w:p>
+        </w:tc>
+        <w:tc>
+          <w:tcPr>
+            <w:tcW w:w="1701" w:type="dxa"/>
+          </w:tcPr>
+          <w:p>
+            <w:pPr>
+              <w:rPr>
+                <w:lang w:val="uk-UA"/>
+              </w:rPr>
+            </w:pPr>
+            <w:r>
+              <w:rPr>
+                <w:lang w:val="uk-UA"/>
+              </w:rPr>
+              <w:t>Тип</w:t>
+            </w:r>
+          </w:p>
+        </w:tc>
+      </w:tr>
+      <w:tr>
+        <w:tc>
+          <w:tcPr>
+            <w:tcW w:w="1696" w:type="dxa"/>
+          </w:tcPr>
+          <w:p>
+            <w:pPr>
+              <w:rPr>
+                <w:lang w:val="uk-UA"/>
+              </w:rPr>
+            </w:pPr>
+            <w:r>
+              <w:rPr>
+                <w:lang w:val="uk-UA"/>
+              </w:rPr>
+              <w:t>НомерПродажу</w:t>
+            </w:r>
+          </w:p>
+        </w:tc>
+        <w:tc>
+          <w:tcPr>
+            <w:tcW w:w="1701" w:type="dxa"/>
+          </w:tcPr>
+          <w:p>
+            <w:pPr>
+              <w:rPr>
+                <w:lang w:val="uk-UA"/>
+              </w:rPr>
+            </w:pPr>
+            <w:bookmarkStart w:id="5" w:name="_Hlk160047949"/>
+            <w:r>
+              <w:rPr>
+                <w:lang w:val="uk-UA"/>
+              </w:rPr>
+              <w:t>Int</w:t>
+            </w:r>
+            <w:r>
+              <w:rPr>
+                <w:lang w:val="uk-UA"/>
+              </w:rPr>
+              <w:t>(11)</w:t>
+            </w:r>
+            <w:bookmarkEnd w:id="5"/>
+          </w:p>
+        </w:tc>
+      </w:tr>
+      <w:tr>
+        <w:tc>
+          <w:tcPr>
+            <w:tcW w:w="1696" w:type="dxa"/>
+          </w:tcPr>
+          <w:p>
+            <w:pPr>
+              <w:rPr>
+                <w:lang w:val="uk-UA"/>
+              </w:rPr>
+            </w:pPr>
+            <w:r>
+              <w:rPr>
+                <w:lang w:val="uk-UA"/>
+              </w:rPr>
+              <w:t>ДатаПродажу</w:t>
+            </w:r>
+          </w:p>
+        </w:tc>
+        <w:tc>
+          <w:tcPr>
+            <w:tcW w:w="1701" w:type="dxa"/>
+          </w:tcPr>
+          <w:p>
+            <w:pPr>
+              <w:rPr>
+                <w:lang w:val="uk-UA"/>
+              </w:rPr>
+            </w:pPr>
+            <w:r>
+              <w:rPr>
+                <w:lang w:val="uk-UA"/>
+              </w:rPr>
+              <w:t>Datetime</w:t>
+            </w:r>
+          </w:p>
+        </w:tc>
+      </w:tr>
+      <w:tr>
+        <w:tc>
+          <w:tcPr>
+            <w:tcW w:w="1696" w:type="dxa"/>
+          </w:tcPr>
+          <w:p>
+            <w:pPr>
+              <w:rPr>
+                <w:lang w:val="uk-UA"/>
+              </w:rPr>
+            </w:pPr>
+            <w:r>
+              <w:rPr>
+                <w:lang w:val="uk-UA"/>
+              </w:rPr>
+              <w:t>НомерДисконту</w:t>
+            </w:r>
+          </w:p>
+        </w:tc>
+        <w:tc>
+          <w:tcPr>
+            <w:tcW w:w="1701" w:type="dxa"/>
+          </w:tcPr>
+          <w:p>
+            <w:pPr>
+              <w:rPr>
+                <w:lang w:val="uk-UA"/>
+              </w:rPr>
+            </w:pPr>
+            <w:r>
+              <w:rPr>
+                <w:lang w:val="uk-UA"/>
+              </w:rPr>
+              <w:t>Int</w:t>
+            </w:r>
+            <w:r>
+              <w:rPr>
+                <w:lang w:val="uk-UA"/>
+              </w:rPr>
+              <w:t>(50)</w:t>
+            </w:r>
+          </w:p>
+        </w:tc>
+      </w:tr>
+      <w:tr>
+        <w:tc>
+          <w:tcPr>
+            <w:tcW w:w="1696" w:type="dxa"/>
+          </w:tcPr>
+          <w:p>
+            <w:pPr>
+              <w:rPr>
+                <w:lang w:val="uk-UA"/>
+              </w:rPr>
+            </w:pPr>
+            <w:r>
+              <w:rPr>
+                <w:lang w:val="uk-UA"/>
+              </w:rPr>
+              <w:t>МаркаБензину</w:t>
+            </w:r>
+          </w:p>
+        </w:tc>
+        <w:tc>
+          <w:tcPr>
+            <w:tcW w:w="1701" w:type="dxa"/>
+          </w:tcPr>
+          <w:p>
+            <w:pPr>
+              <w:rPr>
+                <w:lang w:val="uk-UA"/>
+              </w:rPr>
+            </w:pPr>
+            <w:r>
+              <w:rPr>
+                <w:lang w:val="uk-UA"/>
+              </w:rPr>
+              <w:t>enum</w:t>
+            </w:r>
+          </w:p>
+        </w:tc>
+      </w:tr>
+      <w:tr>
+        <w:tc>
+          <w:tcPr>
+            <w:tcW w:w="1696" w:type="dxa"/>
+          </w:tcPr>
+          <w:p>
+            <w:pPr>
+              <w:rPr>
+                <w:lang w:val="uk-UA"/>
+              </w:rPr>
+            </w:pPr>
+            <w:r>
+              <w:rPr>
+                <w:lang w:val="uk-UA"/>
+              </w:rPr>
+              <w:t>КількістьЛітрів_л</w:t>
+            </w:r>
+          </w:p>
+        </w:tc>
+        <w:tc>
+          <w:tcPr>
+            <w:tcW w:w="1701" w:type="dxa"/>
+          </w:tcPr>
+          <w:p>
+            <w:pPr>
+              <w:rPr>
+                <w:lang w:val="uk-UA"/>
+              </w:rPr>
+            </w:pPr>
+            <w:r>
+              <w:rPr>
+                <w:lang w:val="uk-UA"/>
+              </w:rPr>
+              <w:t>Int(11)</w:t>
+            </w:r>
+          </w:p>
+        </w:tc>
+      </w:tr>
+      <w:tr>
+        <w:tc>
+          <w:tcPr>
+            <w:tcW w:w="1696" w:type="dxa"/>
+          </w:tcPr>
+          <w:p>
+            <w:pPr>
+              <w:rPr>
+                <w:lang w:val="uk-UA"/>
+              </w:rPr>
+            </w:pPr>
+            <w:r>
+              <w:rPr>
+                <w:lang w:val="uk-UA"/>
+              </w:rPr>
+              <w:t>КодВартості</w:t>
+            </w:r>
+          </w:p>
+        </w:tc>
+        <w:tc>
+          <w:tcPr>
+            <w:tcW w:w="1701" w:type="dxa"/>
+          </w:tcPr>
+          <w:p>
+            <w:pPr>
+              <w:rPr>
+                <w:lang w:val="uk-UA"/>
+              </w:rPr>
+            </w:pPr>
+            <w:r>
+              <w:rPr>
+                <w:lang w:val="uk-UA"/>
+              </w:rPr>
+              <w:t>Int(11)</w:t>
+            </w:r>
+          </w:p>
+        </w:tc>
+      </w:tr>
+      <w:bookmarkEnd w:id="4"/>
+    </w:tbl>
+    <w:p>
+      <w:pPr>
+        <w:rPr>
+          <w:lang w:val="uk-UA"/>
+        </w:rPr>
+        <w:sectPr>
+          <w:type w:val="continuous"/>
+          <w:pgSz w:w="11906" w:h="16838" w:code="9"/>
+          <w:pgMar w:top="1134" w:right="851" w:bottom="1134" w:left="1418" w:header="851" w:footer="0" w:gutter="0"/>
+          <w:cols w:num="2" w:space="708"/>
+          <w:titlePg/>
+          <w:docGrid w:linePitch="381"/>
+        </w:sectPr>
+      </w:pPr>
+    </w:p>
+    <w:p>
+      <w:pPr>
+        <w:pStyle w:val="af2"/>
+        <w:keepNext/>
+        <w:spacing w:after="0"/>
+        <w:ind w:firstLine="2268"/>
+        <w:rPr>
+          <w:i w:val="0"/>
+          <w:iCs w:val="0"/>
+          <w:color w:val="000000" w:themeColor="text1"/>
+          <w:sz w:val="24"/>
+          <w:szCs w:val="24"/>
+          <w:lang w:val="uk-UA"/>
+        </w:rPr>
+      </w:pPr>
+      <w:r>
+        <w:rPr>
+          <w:i w:val="0"/>
+          <w:iCs w:val="0"/>
+          <w:color w:val="000000" w:themeColor="text1"/>
+          <w:sz w:val="24"/>
+          <w:szCs w:val="24"/>
+          <w:lang w:val="uk-UA"/>
+        </w:rPr>
+        <w:t xml:space="preserve">Таблиця </w:t>
+      </w:r>
+      <w:r>
+        <w:rPr>
+          <w:i w:val="0"/>
+          <w:iCs w:val="0"/>
+          <w:color w:val="000000" w:themeColor="text1"/>
+          <w:sz w:val="24"/>
+          <w:szCs w:val="24"/>
+          <w:lang w:val="uk-UA"/>
+        </w:rPr>
+        <w:fldChar w:fldCharType="begin"/>
+      </w:r>
+      <w:r>
+        <w:rPr>
+          <w:i w:val="0"/>
+          <w:iCs w:val="0"/>
+          <w:color w:val="000000" w:themeColor="text1"/>
+          <w:sz w:val="24"/>
+          <w:szCs w:val="24"/>
+          <w:lang w:val="uk-UA"/>
+        </w:rPr>
+        <w:instrText xml:space="preserve"> SEQ Таблиця \* ARABIC </w:instrText>
+      </w:r>
+      <w:r>
+        <w:rPr>
+          <w:i w:val="0"/>
+          <w:iCs w:val="0"/>
+          <w:color w:val="000000" w:themeColor="text1"/>
+          <w:sz w:val="24"/>
+          <w:szCs w:val="24"/>
+          <w:lang w:val="uk-UA"/>
+        </w:rPr>
+        <w:fldChar w:fldCharType="separate"/>
+      </w:r>
+      <w:r>
+        <w:rPr>
+          <w:i w:val="0"/>
+          <w:iCs w:val="0"/>
+          <w:noProof/>
+          <w:color w:val="000000" w:themeColor="text1"/>
+          <w:sz w:val="24"/>
+          <w:szCs w:val="24"/>
+          <w:lang w:val="uk-UA"/>
+        </w:rPr>
+        <w:t>3</w:t>
+      </w:r>
+      <w:r>
+        <w:rPr>
+          <w:i w:val="0"/>
+          <w:iCs w:val="0"/>
+          <w:color w:val="000000" w:themeColor="text1"/>
+          <w:sz w:val="24"/>
+          <w:szCs w:val="24"/>
+          <w:lang w:val="uk-UA"/>
+        </w:rPr>
+        <w:fldChar w:fldCharType="end"/>
+      </w:r>
+      <w:r>
+        <w:rPr>
+          <w:i w:val="0"/>
+          <w:iCs w:val="0"/>
+          <w:color w:val="000000" w:themeColor="text1"/>
+          <w:sz w:val="24"/>
+          <w:szCs w:val="24"/>
+          <w:lang w:val="uk-UA"/>
+        </w:rPr>
+        <w:t xml:space="preserve"> – </w:t>
+      </w:r>
+      <w:r>
+        <w:rPr>
+          <w:i w:val="0"/>
+          <w:iCs w:val="0"/>
+          <w:color w:val="000000" w:themeColor="text1"/>
+          <w:sz w:val="24"/>
+          <w:szCs w:val="24"/>
+          <w:lang w:val="uk-UA"/>
+        </w:rPr>
+        <w:t>Вартість бензину</w:t>
+      </w:r>
+    </w:p>
+    <w:tbl>
+      <w:tblPr>
+        <w:tblStyle w:val="af3"/>
+        <w:tblW w:w="0" w:type="auto"/>
+        <w:jc w:val="center"/>
+        <w:tblLook w:val="04A0" w:firstRow="1" w:lastRow="0" w:firstColumn="1" w:lastColumn="0" w:noHBand="0" w:noVBand="1"/>
+      </w:tblPr>
+      <w:tblGrid>
+        <w:gridCol w:w="3488"/>
+        <w:gridCol w:w="1701"/>
+      </w:tblGrid>
+      <w:tr>
+        <w:trPr>
+          <w:jc w:val="center"/>
+        </w:trPr>
+        <w:tc>
+          <w:tcPr>
+            <w:tcW w:w="3488" w:type="dxa"/>
+          </w:tcPr>
+          <w:p>
+            <w:pPr>
+              <w:rPr>
+                <w:lang w:val="uk-UA"/>
+              </w:rPr>
+            </w:pPr>
+            <w:r>
+              <w:rPr>
+                <w:lang w:val="uk-UA"/>
+              </w:rPr>
+              <w:t>Дата</w:t>
+            </w:r>
+            <w:r>
+              <w:rPr>
+                <w:lang w:val="uk-UA"/>
+              </w:rPr>
+              <w:t>ВстановленняВартості</w:t>
+            </w:r>
+          </w:p>
+        </w:tc>
+        <w:tc>
+          <w:tcPr>
+            <w:tcW w:w="1701" w:type="dxa"/>
+          </w:tcPr>
+          <w:p>
+            <w:pPr>
+              <w:rPr>
+                <w:lang w:val="uk-UA"/>
+              </w:rPr>
+            </w:pPr>
+            <w:r>
+              <w:rPr>
+                <w:lang w:val="uk-UA"/>
+              </w:rPr>
+              <w:t>Datetime</w:t>
+            </w:r>
+          </w:p>
+        </w:tc>
+      </w:tr>
+      <w:tr>
+        <w:trPr>
+          <w:jc w:val="center"/>
+        </w:trPr>
+        <w:tc>
+          <w:tcPr>
+            <w:tcW w:w="3488" w:type="dxa"/>
+          </w:tcPr>
+          <w:p>
+            <w:pPr>
+              <w:rPr>
+                <w:lang w:val="uk-UA"/>
+              </w:rPr>
+            </w:pPr>
+            <w:r>
+              <w:rPr>
+                <w:lang w:val="uk-UA"/>
+              </w:rPr>
+              <w:t>МаркаБензину</w:t>
+            </w:r>
+          </w:p>
+        </w:tc>
+        <w:tc>
+          <w:tcPr>
+            <w:tcW w:w="1701" w:type="dxa"/>
+          </w:tcPr>
+          <w:p>
+            <w:pPr>
+              <w:rPr>
+                <w:lang w:val="uk-UA"/>
+              </w:rPr>
+            </w:pPr>
+            <w:r>
+              <w:rPr>
+                <w:lang w:val="uk-UA"/>
+              </w:rPr>
+              <w:t>enum</w:t>
+            </w:r>
+          </w:p>
+        </w:tc>
+      </w:tr>
+      <w:tr>
+        <w:trPr>
+          <w:jc w:val="center"/>
+        </w:trPr>
+        <w:tc>
+          <w:tcPr>
+            <w:tcW w:w="3488" w:type="dxa"/>
+          </w:tcPr>
+          <w:p>
+            <w:pPr>
+              <w:rPr>
+                <w:lang w:val="uk-UA"/>
+              </w:rPr>
+            </w:pPr>
+            <w:r>
+              <w:rPr>
+                <w:lang w:val="uk-UA"/>
+              </w:rPr>
+              <w:t>ЦінаПродажу_грн</w:t>
+            </w:r>
+          </w:p>
+        </w:tc>
+        <w:tc>
+          <w:tcPr>
+            <w:tcW w:w="1701" w:type="dxa"/>
+          </w:tcPr>
+          <w:p>
+            <w:pPr>
+              <w:rPr>
+                <w:lang w:val="uk-UA"/>
+              </w:rPr>
+            </w:pPr>
+            <w:r>
+              <w:rPr>
+                <w:lang w:val="uk-UA"/>
+              </w:rPr>
+              <w:t>Decimal(4,2)</w:t>
+            </w:r>
+          </w:p>
+        </w:tc>
+      </w:tr>
+      <w:tr>
+        <w:trPr>
+          <w:jc w:val="center"/>
+        </w:trPr>
+        <w:tc>
+          <w:tcPr>
+            <w:tcW w:w="3488" w:type="dxa"/>
+          </w:tcPr>
+          <w:p>
+            <w:pPr>
+              <w:rPr>
+                <w:lang w:val="uk-UA"/>
+              </w:rPr>
+            </w:pPr>
+            <w:r>
+              <w:rPr>
+                <w:lang w:val="uk-UA"/>
+              </w:rPr>
+              <w:t>КодВартості</w:t>
+            </w:r>
+          </w:p>
+        </w:tc>
+        <w:tc>
+          <w:tcPr>
+            <w:tcW w:w="1701" w:type="dxa"/>
+          </w:tcPr>
+          <w:p>
+            <w:pPr>
+              <w:rPr>
+                <w:lang w:val="uk-UA"/>
+              </w:rPr>
+            </w:pPr>
+            <w:r>
+              <w:rPr>
+                <w:lang w:val="uk-UA"/>
+              </w:rPr>
+              <w:t>Int(11)</w:t>
+            </w:r>
+          </w:p>
+        </w:tc>
+      </w:tr>
+    </w:tbl>
+    <w:p>
+      <w:pPr>
+        <w:rPr>
+          <w:lang w:val="uk-UA"/>
+        </w:rPr>
+      </w:pPr>
+    </w:p>
+    <w:p>
+      <w:pPr>
+        <w:rPr>
+          <w:lang w:val="uk-UA"/>
+        </w:rPr>
+      </w:pPr>
       <w:r>
         <w:rPr>
           <w:lang w:val="uk-UA"/>
@@ -1056,9 +2096,6 @@
     <w:p>
       <w:pPr>
         <w:pStyle w:val="a3"/>
-        <w:rPr>
-          <w:lang w:val="uk-UA"/>
-        </w:rPr>
       </w:pPr>
       <w:r>
         <w:lastRenderedPageBreak/>
@@ -1067,110 +2104,23 @@
     </w:p>
     <w:p>
       <w:pPr>
-        <w:rPr>
-          <w:lang w:val="uk-UA"/>
-        </w:rPr>
-      </w:pPr>
-    </w:p>
+        <w:pStyle w:val="a7"/>
+      </w:pPr>
+      <w:bookmarkStart w:id="6" w:name="_Hlk160048631"/>
+      <w:r>
+        <w:t>Запит 1.</w:t>
+      </w:r>
+    </w:p>
+    <w:bookmarkEnd w:id="6"/>
     <w:p>
       <w:pPr>
         <w:pStyle w:val="a5"/>
-      </w:pPr>
-      <w:proofErr w:type="spellStart"/>
-      <w:r>
-        <w:t>Встановлюємо</w:t>
-      </w:r>
-      <w:proofErr w:type="spellEnd"/>
-      <w:r>
-        <w:t xml:space="preserve"> </w:t>
-      </w:r>
-      <w:proofErr w:type="spellStart"/>
-      <w:r>
-        <w:t>програмне</w:t>
-      </w:r>
-      <w:proofErr w:type="spellEnd"/>
-      <w:r>
-        <w:t xml:space="preserve"> </w:t>
-      </w:r>
-      <w:proofErr w:type="spellStart"/>
-      <w:r>
-        <w:t>забезпечення</w:t>
-      </w:r>
-      <w:proofErr w:type="spellEnd"/>
-      <w:r>
-        <w:t xml:space="preserve"> </w:t>
-      </w:r>
-      <w:proofErr w:type="spellStart"/>
-      <w:r>
-        <w:t>AppServe</w:t>
-      </w:r>
-      <w:proofErr w:type="spellEnd"/>
-      <w:r>
-        <w:t xml:space="preserve">, для </w:t>
-      </w:r>
-      <w:proofErr w:type="spellStart"/>
-      <w:r>
-        <w:t>курування</w:t>
-      </w:r>
-      <w:proofErr w:type="spellEnd"/>
-      <w:r>
-        <w:t xml:space="preserve"> базами </w:t>
-      </w:r>
-      <w:proofErr w:type="spellStart"/>
-      <w:r>
-        <w:t>даних</w:t>
-      </w:r>
-      <w:proofErr w:type="spellEnd"/>
-      <w:r>
-        <w:t xml:space="preserve">. </w:t>
-      </w:r>
-      <w:proofErr w:type="spellStart"/>
-      <w:r>
-        <w:t>Інсталюю</w:t>
-      </w:r>
-      <w:proofErr w:type="spellEnd"/>
-      <w:r>
-        <w:t xml:space="preserve"> сервер БД MySQL та </w:t>
-      </w:r>
-      <w:proofErr w:type="spellStart"/>
-      <w:r>
-        <w:t>графічне</w:t>
-      </w:r>
-      <w:proofErr w:type="spellEnd"/>
-      <w:r>
-        <w:t xml:space="preserve"> </w:t>
-      </w:r>
-      <w:proofErr w:type="spellStart"/>
-      <w:r>
-        <w:t>середовище</w:t>
-      </w:r>
-      <w:proofErr w:type="spellEnd"/>
-      <w:r>
-        <w:t xml:space="preserve"> для </w:t>
-      </w:r>
-      <w:proofErr w:type="spellStart"/>
-      <w:r>
-        <w:t>керування</w:t>
-      </w:r>
-      <w:proofErr w:type="spellEnd"/>
-      <w:r>
-        <w:t xml:space="preserve"> ним, </w:t>
-      </w:r>
-      <w:proofErr w:type="spellStart"/>
-      <w:r>
-        <w:t>наприклад</w:t>
-      </w:r>
-      <w:proofErr w:type="spellEnd"/>
-      <w:r>
-        <w:t xml:space="preserve"> </w:t>
-      </w:r>
-      <w:proofErr w:type="spellStart"/>
-      <w:r>
-        <w:t>PhpMyAdmin</w:t>
-      </w:r>
-      <w:proofErr w:type="spellEnd"/>
-      <w:r>
-        <w:t>.</w:t>
+        <w:rPr>
+          <w:lang w:val="uk-UA"/>
+        </w:rPr>
+      </w:pPr>
+      <w:r>
+        <w:t>Вивести алфавітні списки прізвищ та ініціалів всіх клієнтів автозаправної станції.</w:t>
       </w:r>
     </w:p>
     <w:p>
@@ -1180,101 +2130,25 @@
           <w:lang w:val="uk-UA"/>
         </w:rPr>
       </w:pPr>
-      <w:r>
-        <w:t xml:space="preserve">Переходимо за </w:t>
-      </w:r>
-      <w:proofErr w:type="spellStart"/>
-      <w:r>
-        <w:t>адресою</w:t>
-      </w:r>
-      <w:proofErr w:type="spellEnd"/>
-      <w:r>
-        <w:t xml:space="preserve"> </w:t>
-      </w:r>
-      <w:proofErr w:type="gramStart"/>
-      <w:r>
-        <w:t>http://localhost/phpmyadmin/index.php</w:t>
-      </w:r>
-      <w:r>
-        <w:t xml:space="preserve"> ,</w:t>
-      </w:r>
-      <w:proofErr w:type="gramEnd"/>
-      <w:r>
-        <w:t xml:space="preserve"> </w:t>
-      </w:r>
-      <w:proofErr w:type="spellStart"/>
-      <w:r>
-        <w:t>входимо</w:t>
-      </w:r>
-      <w:proofErr w:type="spellEnd"/>
-      <w:r>
-        <w:t xml:space="preserve"> з </w:t>
-      </w:r>
-      <w:proofErr w:type="spellStart"/>
-      <w:r>
-        <w:t>обліковими</w:t>
-      </w:r>
-      <w:proofErr w:type="spellEnd"/>
-      <w:r>
-        <w:t xml:space="preserve"> </w:t>
-      </w:r>
-      <w:proofErr w:type="spellStart"/>
-      <w:r>
-        <w:t>данними</w:t>
-      </w:r>
-      <w:proofErr w:type="spellEnd"/>
-      <w:r>
-        <w:t xml:space="preserve">, </w:t>
-      </w:r>
-      <w:proofErr w:type="spellStart"/>
-      <w:r>
-        <w:t>які</w:t>
-      </w:r>
-      <w:proofErr w:type="spellEnd"/>
-      <w:r>
-        <w:t xml:space="preserve"> </w:t>
-      </w:r>
-      <w:proofErr w:type="spellStart"/>
-      <w:r>
-        <w:t>створю</w:t>
-      </w:r>
-      <w:r>
-        <w:t>вали</w:t>
-      </w:r>
-      <w:proofErr w:type="spellEnd"/>
-      <w:r>
-        <w:t xml:space="preserve"> при </w:t>
-      </w:r>
-      <w:proofErr w:type="spellStart"/>
-      <w:r>
-        <w:t>встановленні</w:t>
-      </w:r>
-      <w:proofErr w:type="spellEnd"/>
-      <w:r>
-        <w:t xml:space="preserve"> ПЗ.</w:t>
-      </w:r>
-    </w:p>
-    <w:p>
-      <w:pPr>
-        <w:pStyle w:val="a5"/>
-        <w:rPr>
-          <w:lang w:val="uk-UA"/>
-        </w:rPr>
-      </w:pPr>
-    </w:p>
-    <w:p>
-      <w:pPr>
-        <w:pStyle w:val="a5"/>
-        <w:rPr>
-          <w:lang w:val="uk-UA"/>
-        </w:rPr>
-      </w:pPr>
-      <w:r>
-        <w:rPr>
-          <w:lang w:val="uk-UA"/>
-        </w:rPr>
-        <w:t>Натискаємо на кнопку «Нова» (база даних)</w:t>
-      </w:r>
+    </w:p>
+    <w:p>
+      <w:pPr>
+        <w:pStyle w:val="a9"/>
+        <w:rPr>
+          <w:lang w:val="uk-UA"/>
+        </w:rPr>
+      </w:pPr>
+      <w:r>
+        <w:t>SELECT Lastname AS Прізвище, CONCAT(SUBSTRING(Firstname, 1, 1), '.', SUBSTRING(Father, 1, 1), '.') AS Ініціали FROM клієнт;</w:t>
+      </w:r>
+    </w:p>
+    <w:p>
+      <w:pPr>
+        <w:pStyle w:val="a9"/>
+        <w:rPr>
+          <w:lang w:val="uk-UA"/>
+        </w:rPr>
+      </w:pPr>
     </w:p>
     <w:p>
       <w:pPr>
@@ -1282,10 +2156,10 @@
       </w:pPr>
       <w:r>
         <w:drawing>
-          <wp:inline distT="0" distB="0" distL="0" distR="0" wp14:anchorId="0A5B0CB5" wp14:editId="03CE90CA">
-            <wp:extent cx="1903228" cy="1804834"/>
-            <wp:effectExtent l="0" t="0" r="1905" b="0"/>
-            <wp:docPr id="1346298090" name="Рисунок 1"/>
+          <wp:inline distT="0" distB="0" distL="0" distR="0">
+            <wp:extent cx="3558942" cy="3179135"/>
+            <wp:effectExtent l="0" t="0" r="0" b="0"/>
+            <wp:docPr id="1394951254" name="Рисунок 1"/>
             <wp:cNvGraphicFramePr>
               <a:graphicFrameLocks xmlns:a="http://schemas.openxmlformats.org/drawingml/2006/main" noChangeAspect="1"/>
             </wp:cNvGraphicFramePr>
@@ -1293,179 +2167,17 @@
               <a:graphicData uri="http://schemas.openxmlformats.org/drawingml/2006/picture">
                 <pic:pic xmlns:pic="http://schemas.openxmlformats.org/drawingml/2006/picture">
                   <pic:nvPicPr>
-                    <pic:cNvPr id="1346298090" name=""/>
-                    <pic:cNvPicPr/>
-                  </pic:nvPicPr>
-                  <pic:blipFill rotWithShape="1">
-                    <a:blip r:embed="rId6"/>
-                    <a:srcRect l="2645" t="20723" r="85753" b="58808"/>
-                    <a:stretch/>
-                  </pic:blipFill>
-                  <pic:spPr bwMode="auto">
-                    <a:xfrm>
-                      <a:off x="0" y="0"/>
-                      <a:ext cx="1934812" cy="1834785"/>
-                    </a:xfrm>
-                    <a:prstGeom prst="rect">
-                      <a:avLst/>
-                    </a:prstGeom>
-                    <a:ln>
-                      <a:noFill/>
-                    </a:ln>
-                    <a:extLst>
-                      <a:ext uri="{53640926-AAD7-44D8-BBD7-CCE9431645EC}">
-                        <a14:shadowObscured xmlns:a14="http://schemas.microsoft.com/office/drawing/2010/main"/>
-                      </a:ext>
-                    </a:extLst>
-                  </pic:spPr>
-                </pic:pic>
-              </a:graphicData>
-            </a:graphic>
-          </wp:inline>
-        </w:drawing>
-      </w:r>
-    </w:p>
-    <w:p>
-      <w:pPr>
-        <w:pStyle w:val="ad"/>
-        <w:rPr>
-          <w:lang w:val="uk-UA"/>
-        </w:rPr>
-      </w:pPr>
-      <w:r>
-        <w:t xml:space="preserve">Рисунок </w:t>
-      </w:r>
-      <w:r>
-        <w:fldChar w:fldCharType="begin"/>
-      </w:r>
-      <w:r>
-        <w:instrText xml:space="preserve"> SEQ Рисунок \* ARABIC </w:instrText>
-      </w:r>
-      <w:r>
-        <w:fldChar w:fldCharType="separate"/>
-      </w:r>
-      <w:r>
-        <w:rPr>
-          <w:noProof/>
-        </w:rPr>
-        <w:t>1</w:t>
-      </w:r>
-      <w:r>
-        <w:fldChar w:fldCharType="end"/>
-      </w:r>
-      <w:r>
-        <w:t xml:space="preserve"> – список </w:t>
-      </w:r>
-      <w:proofErr w:type="spellStart"/>
-      <w:r>
-        <w:t>локальних</w:t>
-      </w:r>
-      <w:proofErr w:type="spellEnd"/>
-      <w:r>
-        <w:t xml:space="preserve"> баз </w:t>
-      </w:r>
-      <w:proofErr w:type="spellStart"/>
-      <w:r>
-        <w:t>данних</w:t>
-      </w:r>
-      <w:proofErr w:type="spellEnd"/>
-    </w:p>
-    <w:p>
-      <w:pPr>
-        <w:pStyle w:val="ad"/>
-        <w:rPr>
-          <w:lang w:val="uk-UA"/>
-        </w:rPr>
-      </w:pPr>
-    </w:p>
-    <w:p>
-      <w:pPr>
-        <w:pStyle w:val="a5"/>
-        <w:rPr>
-          <w:lang w:val="uk-UA"/>
-        </w:rPr>
-      </w:pPr>
-      <w:r>
-        <w:rPr>
-          <w:lang w:val="uk-UA"/>
-        </w:rPr>
-        <w:t xml:space="preserve">За умовою завдання створюємо </w:t>
-      </w:r>
-      <w:r>
-        <w:rPr>
-          <w:lang w:val="uk-UA"/>
-        </w:rPr>
-        <w:t xml:space="preserve">декілька таблиць в нашій базі </w:t>
-      </w:r>
-      <w:proofErr w:type="spellStart"/>
-      <w:r>
-        <w:rPr>
-          <w:lang w:val="uk-UA"/>
-        </w:rPr>
-        <w:t>данних</w:t>
-      </w:r>
-      <w:proofErr w:type="spellEnd"/>
-      <w:r>
-        <w:rPr>
-          <w:lang w:val="uk-UA"/>
-        </w:rPr>
-        <w:t>.</w:t>
-      </w:r>
-    </w:p>
-    <w:p>
-      <w:pPr>
-        <w:pStyle w:val="a5"/>
-        <w:rPr>
-          <w:lang w:val="uk-UA"/>
-        </w:rPr>
-      </w:pPr>
-      <w:r>
-        <w:rPr>
-          <w:lang w:val="uk-UA"/>
-        </w:rPr>
-        <w:t xml:space="preserve">Створені структури таблиць подано на рисунках 2 </w:t>
-      </w:r>
-      <w:r>
-        <w:rPr>
-          <w:lang w:val="uk-UA"/>
-        </w:rPr>
-        <w:t>–</w:t>
-      </w:r>
-      <w:r>
-        <w:rPr>
-          <w:lang w:val="uk-UA"/>
-        </w:rPr>
-        <w:t xml:space="preserve"> </w:t>
-      </w:r>
-      <w:r>
-        <w:rPr>
-          <w:lang w:val="uk-UA"/>
-        </w:rPr>
-        <w:t>5</w:t>
-      </w:r>
-    </w:p>
-    <w:p>
-      <w:pPr>
-        <w:pStyle w:val="ad"/>
-      </w:pPr>
-      <w:r>
-        <w:drawing>
-          <wp:inline distT="0" distB="0" distL="0" distR="0" wp14:anchorId="27950CF7" wp14:editId="4A40C069">
-            <wp:extent cx="6119495" cy="781050"/>
-            <wp:effectExtent l="0" t="0" r="1905" b="6350"/>
-            <wp:docPr id="1855679620" name="Рисунок 1"/>
-            <wp:cNvGraphicFramePr>
-              <a:graphicFrameLocks xmlns:a="http://schemas.openxmlformats.org/drawingml/2006/main" noChangeAspect="1"/>
-            </wp:cNvGraphicFramePr>
-            <a:graphic xmlns:a="http://schemas.openxmlformats.org/drawingml/2006/main">
-              <a:graphicData uri="http://schemas.openxmlformats.org/drawingml/2006/picture">
-                <pic:pic xmlns:pic="http://schemas.openxmlformats.org/drawingml/2006/picture">
-                  <pic:nvPicPr>
-                    <pic:cNvPr id="1855679620" name=""/>
+                    <pic:cNvPr id="1394951254" name="Рисунок 1394951254"/>
                     <pic:cNvPicPr/>
                   </pic:nvPicPr>
                   <pic:blipFill>
-                    <a:blip r:embed="rId7"/>
+                    <a:blip r:embed="rId6">
+                      <a:extLst>
+                        <a:ext uri="{28A0092B-C50C-407E-A947-70E740481C1C}">
+                          <a14:useLocalDpi xmlns:a14="http://schemas.microsoft.com/office/drawing/2010/main" val="0"/>
+                        </a:ext>
+                      </a:extLst>
+                    </a:blip>
                     <a:stretch>
                       <a:fillRect/>
                     </a:stretch>
@@ -1473,7 +2185,7 @@
                   <pic:spPr>
                     <a:xfrm>
                       <a:off x="0" y="0"/>
-                      <a:ext cx="6119495" cy="781050"/>
+                      <a:ext cx="3627744" cy="3240594"/>
                     </a:xfrm>
                     <a:prstGeom prst="rect">
                       <a:avLst/>
@@ -1503,28 +2215,158 @@
         <w:fldChar w:fldCharType="separate"/>
       </w:r>
       <w:r>
+        <w:t>1</w:t>
+      </w:r>
+      <w:r>
+        <w:fldChar w:fldCharType="end"/>
+      </w:r>
+      <w:r>
+        <w:t xml:space="preserve"> – </w:t>
+      </w:r>
+      <w:bookmarkStart w:id="7" w:name="_Hlk160048593"/>
+      <w:r>
+        <w:t>результат запиту№1</w:t>
+      </w:r>
+    </w:p>
+    <w:bookmarkEnd w:id="7"/>
+    <w:p>
+      <w:pPr>
+        <w:pStyle w:val="a7"/>
+        <w:rPr>
+          <w:lang w:val="uk-UA"/>
+        </w:rPr>
+      </w:pPr>
+      <w:r>
+        <w:t xml:space="preserve">Запит </w:t>
+      </w:r>
+      <w:r>
+        <w:rPr>
+          <w:lang w:val="uk-UA"/>
+        </w:rPr>
+        <w:t>2</w:t>
+      </w:r>
+      <w:r>
+        <w:t>.</w:t>
+      </w:r>
+    </w:p>
+    <w:p>
+      <w:pPr>
+        <w:pStyle w:val="a5"/>
+        <w:rPr>
+          <w:lang w:val="uk-UA"/>
+        </w:rPr>
+      </w:pPr>
+      <w:r>
+        <w:rPr>
+          <w:lang w:val="uk-UA"/>
+        </w:rPr>
+        <w:t>Вивести номери дисконтів клієнтів, які купили бензин марки 'N' M-го числа.</w:t>
+      </w:r>
+    </w:p>
+    <w:p>
+      <w:pPr>
+        <w:pStyle w:val="a5"/>
+        <w:rPr>
+          <w:lang w:val="uk-UA"/>
+        </w:rPr>
+      </w:pPr>
+    </w:p>
+    <w:p>
+      <w:pPr>
+        <w:pStyle w:val="a9"/>
+        <w:rPr>
+          <w:lang w:val="uk-UA"/>
+        </w:rPr>
+      </w:pPr>
+      <w:r>
+        <w:t>SELECT</w:t>
+      </w:r>
+      <w:r>
+        <w:rPr>
+          <w:lang w:val="uk-UA"/>
+        </w:rPr>
+        <w:t xml:space="preserve"> </w:t>
+      </w:r>
+      <w:r>
+        <w:t>DISTINCT</w:t>
+      </w:r>
+      <w:r>
+        <w:rPr>
+          <w:lang w:val="uk-UA"/>
+        </w:rPr>
+        <w:t xml:space="preserve"> НомерДисконту </w:t>
+      </w:r>
+      <w:r>
+        <w:t>FROM</w:t>
+      </w:r>
+      <w:r>
+        <w:rPr>
+          <w:lang w:val="uk-UA"/>
+        </w:rPr>
+        <w:t xml:space="preserve"> продаж </w:t>
+      </w:r>
+      <w:r>
+        <w:t>WHERE</w:t>
+      </w:r>
+      <w:r>
+        <w:rPr>
+          <w:lang w:val="uk-UA"/>
+        </w:rPr>
+        <w:t xml:space="preserve"> МаркаБензину = '</w:t>
+      </w:r>
+      <w:r>
+        <w:t>A</w:t>
+      </w:r>
+      <w:r>
+        <w:rPr>
+          <w:lang w:val="uk-UA"/>
+        </w:rPr>
+        <w:t xml:space="preserve">-95' </w:t>
+      </w:r>
+      <w:r>
+        <w:t>AND</w:t>
+      </w:r>
+      <w:r>
+        <w:rPr>
+          <w:lang w:val="uk-UA"/>
+        </w:rPr>
+        <w:t xml:space="preserve"> </w:t>
+      </w:r>
+      <w:r>
+        <w:t>DATE</w:t>
+      </w:r>
+      <w:r>
+        <w:rPr>
+          <w:lang w:val="uk-UA"/>
+        </w:rPr>
+        <w:t>(ДатаПродажу) = '2024-02-20';</w:t>
+      </w:r>
+    </w:p>
+    <w:p>
+      <w:pPr>
+        <w:pStyle w:val="a9"/>
+        <w:rPr>
+          <w:lang w:val="uk-UA"/>
+        </w:rPr>
+      </w:pPr>
+    </w:p>
+    <w:p>
+      <w:pPr>
+        <w:pStyle w:val="ad"/>
+        <w:rPr>
+          <w:lang w:val="uk-UA"/>
+        </w:rPr>
+      </w:pPr>
+      <w:r>
         <w:rPr>
           <w:noProof/>
-        </w:rPr>
-        <w:t>2</w:t>
-      </w:r>
-      <w:r>
-        <w:fldChar w:fldCharType="end"/>
-      </w:r>
-      <w:r>
-        <w:t xml:space="preserve"> – структура БД</w:t>
-      </w:r>
-    </w:p>
-    <w:p>
-      <w:pPr>
-        <w:pStyle w:val="ad"/>
-      </w:pPr>
-      <w:r>
+          <w:lang w:val="uk-UA"/>
+        </w:rPr>
         <w:drawing>
-          <wp:inline distT="0" distB="0" distL="0" distR="0" wp14:anchorId="232A4D02" wp14:editId="1D324B76">
-            <wp:extent cx="6119495" cy="981459"/>
-            <wp:effectExtent l="0" t="0" r="1905" b="0"/>
-            <wp:docPr id="2084945568" name="Рисунок 1"/>
+          <wp:inline distT="0" distB="0" distL="0" distR="0">
+            <wp:extent cx="3517037" cy="2860158"/>
+            <wp:effectExtent l="0" t="0" r="1270" b="0"/>
+            <wp:docPr id="321904459" name="Рисунок 2"/>
             <wp:cNvGraphicFramePr>
               <a:graphicFrameLocks xmlns:a="http://schemas.openxmlformats.org/drawingml/2006/main" noChangeAspect="1"/>
             </wp:cNvGraphicFramePr>
@@ -1532,201 +2374,17 @@
               <a:graphicData uri="http://schemas.openxmlformats.org/drawingml/2006/picture">
                 <pic:pic xmlns:pic="http://schemas.openxmlformats.org/drawingml/2006/picture">
                   <pic:nvPicPr>
-                    <pic:cNvPr id="2084945568" name=""/>
-                    <pic:cNvPicPr/>
-                  </pic:nvPicPr>
-                  <pic:blipFill rotWithShape="1">
-                    <a:blip r:embed="rId8"/>
-                    <a:srcRect t="16318"/>
-                    <a:stretch/>
-                  </pic:blipFill>
-                  <pic:spPr bwMode="auto">
-                    <a:xfrm>
-                      <a:off x="0" y="0"/>
-                      <a:ext cx="6119495" cy="981459"/>
-                    </a:xfrm>
-                    <a:prstGeom prst="rect">
-                      <a:avLst/>
-                    </a:prstGeom>
-                    <a:ln>
-                      <a:noFill/>
-                    </a:ln>
-                    <a:extLst>
-                      <a:ext uri="{53640926-AAD7-44D8-BBD7-CCE9431645EC}">
-                        <a14:shadowObscured xmlns:a14="http://schemas.microsoft.com/office/drawing/2010/main"/>
-                      </a:ext>
-                    </a:extLst>
-                  </pic:spPr>
-                </pic:pic>
-              </a:graphicData>
-            </a:graphic>
-          </wp:inline>
-        </w:drawing>
-      </w:r>
-    </w:p>
-    <w:p>
-      <w:pPr>
-        <w:pStyle w:val="ad"/>
-      </w:pPr>
-      <w:bookmarkStart w:id="1" w:name="_Hlk159240523"/>
-      <w:r>
-        <w:t xml:space="preserve">Рисунок </w:t>
-      </w:r>
-      <w:r>
-        <w:fldChar w:fldCharType="begin"/>
-      </w:r>
-      <w:r>
-        <w:instrText xml:space="preserve"> SEQ Рисунок \* ARABIC </w:instrText>
-      </w:r>
-      <w:r>
-        <w:fldChar w:fldCharType="separate"/>
-      </w:r>
-      <w:r>
-        <w:rPr>
-          <w:noProof/>
-        </w:rPr>
-        <w:t>3</w:t>
-      </w:r>
-      <w:r>
-        <w:fldChar w:fldCharType="end"/>
-      </w:r>
-      <w:r>
-        <w:t xml:space="preserve"> – структура </w:t>
-      </w:r>
-      <w:proofErr w:type="spellStart"/>
-      <w:r>
-        <w:t>таблиці</w:t>
-      </w:r>
-      <w:proofErr w:type="spellEnd"/>
-      <w:r>
-        <w:t xml:space="preserve"> </w:t>
-      </w:r>
-      <w:proofErr w:type="spellStart"/>
-      <w:r>
-        <w:t>Клієнт</w:t>
-      </w:r>
-      <w:proofErr w:type="spellEnd"/>
-    </w:p>
-    <w:bookmarkEnd w:id="1"/>
-    <w:p>
-      <w:pPr>
-        <w:pStyle w:val="ad"/>
-      </w:pPr>
-      <w:r>
-        <w:drawing>
-          <wp:inline distT="0" distB="0" distL="0" distR="0" wp14:anchorId="6881297F" wp14:editId="3153F110">
-            <wp:extent cx="5511800" cy="871869"/>
-            <wp:effectExtent l="0" t="0" r="0" b="4445"/>
-            <wp:docPr id="1093369495" name="Рисунок 1"/>
-            <wp:cNvGraphicFramePr>
-              <a:graphicFrameLocks xmlns:a="http://schemas.openxmlformats.org/drawingml/2006/main" noChangeAspect="1"/>
-            </wp:cNvGraphicFramePr>
-            <a:graphic xmlns:a="http://schemas.openxmlformats.org/drawingml/2006/main">
-              <a:graphicData uri="http://schemas.openxmlformats.org/drawingml/2006/picture">
-                <pic:pic xmlns:pic="http://schemas.openxmlformats.org/drawingml/2006/picture">
-                  <pic:nvPicPr>
-                    <pic:cNvPr id="1093369495" name=""/>
-                    <pic:cNvPicPr/>
-                  </pic:nvPicPr>
-                  <pic:blipFill rotWithShape="1">
-                    <a:blip r:embed="rId9"/>
-                    <a:srcRect b="8465"/>
-                    <a:stretch/>
-                  </pic:blipFill>
-                  <pic:spPr bwMode="auto">
-                    <a:xfrm>
-                      <a:off x="0" y="0"/>
-                      <a:ext cx="5511800" cy="871869"/>
-                    </a:xfrm>
-                    <a:prstGeom prst="rect">
-                      <a:avLst/>
-                    </a:prstGeom>
-                    <a:ln>
-                      <a:noFill/>
-                    </a:ln>
-                    <a:extLst>
-                      <a:ext uri="{53640926-AAD7-44D8-BBD7-CCE9431645EC}">
-                        <a14:shadowObscured xmlns:a14="http://schemas.microsoft.com/office/drawing/2010/main"/>
-                      </a:ext>
-                    </a:extLst>
-                  </pic:spPr>
-                </pic:pic>
-              </a:graphicData>
-            </a:graphic>
-          </wp:inline>
-        </w:drawing>
-      </w:r>
-    </w:p>
-    <w:p>
-      <w:pPr>
-        <w:pStyle w:val="ad"/>
-        <w:rPr>
-          <w:lang w:val="uk-UA"/>
-        </w:rPr>
-      </w:pPr>
-      <w:r>
-        <w:t xml:space="preserve">Рисунок </w:t>
-      </w:r>
-      <w:r>
-        <w:fldChar w:fldCharType="begin"/>
-      </w:r>
-      <w:r>
-        <w:instrText xml:space="preserve"> SEQ Рисунок \* ARABIC </w:instrText>
-      </w:r>
-      <w:r>
-        <w:fldChar w:fldCharType="separate"/>
-      </w:r>
-      <w:r>
-        <w:rPr>
-          <w:noProof/>
-        </w:rPr>
-        <w:t>4</w:t>
-      </w:r>
-      <w:r>
-        <w:fldChar w:fldCharType="end"/>
-      </w:r>
-      <w:r>
-        <w:t xml:space="preserve"> – структура </w:t>
-      </w:r>
-      <w:proofErr w:type="spellStart"/>
-      <w:r>
-        <w:t>таблиці</w:t>
-      </w:r>
-      <w:proofErr w:type="spellEnd"/>
-      <w:r>
-        <w:t xml:space="preserve"> </w:t>
-      </w:r>
-      <w:proofErr w:type="spellStart"/>
-      <w:r>
-        <w:t>Вартість</w:t>
-      </w:r>
-      <w:proofErr w:type="spellEnd"/>
-      <w:r>
-        <w:t xml:space="preserve"> бензину</w:t>
-      </w:r>
-    </w:p>
-    <w:p>
-      <w:pPr>
-        <w:pStyle w:val="ad"/>
-      </w:pPr>
-      <w:r>
-        <w:drawing>
-          <wp:inline distT="0" distB="0" distL="0" distR="0" wp14:anchorId="2920A64C" wp14:editId="4B21ECD6">
-            <wp:extent cx="5380074" cy="1321000"/>
-            <wp:effectExtent l="0" t="0" r="5080" b="0"/>
-            <wp:docPr id="1906929922" name="Рисунок 1"/>
-            <wp:cNvGraphicFramePr>
-              <a:graphicFrameLocks xmlns:a="http://schemas.openxmlformats.org/drawingml/2006/main" noChangeAspect="1"/>
-            </wp:cNvGraphicFramePr>
-            <a:graphic xmlns:a="http://schemas.openxmlformats.org/drawingml/2006/main">
-              <a:graphicData uri="http://schemas.openxmlformats.org/drawingml/2006/picture">
-                <pic:pic xmlns:pic="http://schemas.openxmlformats.org/drawingml/2006/picture">
-                  <pic:nvPicPr>
-                    <pic:cNvPr id="1906929922" name=""/>
+                    <pic:cNvPr id="321904459" name="Рисунок 321904459"/>
                     <pic:cNvPicPr/>
                   </pic:nvPicPr>
                   <pic:blipFill>
-                    <a:blip r:embed="rId10"/>
+                    <a:blip r:embed="rId7">
+                      <a:extLst>
+                        <a:ext uri="{28A0092B-C50C-407E-A947-70E740481C1C}">
+                          <a14:useLocalDpi xmlns:a14="http://schemas.microsoft.com/office/drawing/2010/main" val="0"/>
+                        </a:ext>
+                      </a:extLst>
+                    </a:blip>
                     <a:stretch>
                       <a:fillRect/>
                     </a:stretch>
@@ -1734,7 +2392,7 @@
                   <pic:spPr>
                     <a:xfrm>
                       <a:off x="0" y="0"/>
-                      <a:ext cx="5421581" cy="1331192"/>
+                      <a:ext cx="3572550" cy="2905303"/>
                     </a:xfrm>
                     <a:prstGeom prst="rect">
                       <a:avLst/>
@@ -1750,54 +2408,161 @@
     <w:p>
       <w:pPr>
         <w:pStyle w:val="ad"/>
-      </w:pPr>
-      <w:r>
+        <w:rPr>
+          <w:lang w:val="uk-UA"/>
+        </w:rPr>
+      </w:pPr>
+      <w:bookmarkStart w:id="8" w:name="_Hlk160048793"/>
+      <w:r>
+        <w:rPr>
+          <w:lang w:val="uk-UA"/>
+        </w:rPr>
         <w:t xml:space="preserve">Рисунок </w:t>
       </w:r>
       <w:r>
+        <w:rPr>
+          <w:lang w:val="uk-UA"/>
+        </w:rPr>
         <w:fldChar w:fldCharType="begin"/>
       </w:r>
       <w:r>
+        <w:rPr>
+          <w:lang w:val="uk-UA"/>
+        </w:rPr>
         <w:instrText xml:space="preserve"> SEQ Рисунок \* ARABIC </w:instrText>
       </w:r>
       <w:r>
+        <w:rPr>
+          <w:lang w:val="uk-UA"/>
+        </w:rPr>
         <w:fldChar w:fldCharType="separate"/>
       </w:r>
       <w:r>
         <w:rPr>
           <w:noProof/>
-        </w:rPr>
-        <w:t>5</w:t>
-      </w:r>
-      <w:r>
+          <w:lang w:val="uk-UA"/>
+        </w:rPr>
+        <w:t>2</w:t>
+      </w:r>
+      <w:r>
+        <w:rPr>
+          <w:lang w:val="uk-UA"/>
+        </w:rPr>
         <w:fldChar w:fldCharType="end"/>
       </w:r>
       <w:r>
-        <w:t xml:space="preserve"> – структура </w:t>
-      </w:r>
-      <w:proofErr w:type="spellStart"/>
-      <w:r>
-        <w:t>таблиці</w:t>
-      </w:r>
-      <w:proofErr w:type="spellEnd"/>
-      <w:r>
-        <w:t xml:space="preserve"> Продаж</w:t>
-      </w:r>
-      <w:r>
+        <w:rPr>
+          <w:lang w:val="uk-UA"/>
+        </w:rPr>
+        <w:t xml:space="preserve"> – </w:t>
+      </w:r>
+      <w:r>
+        <w:rPr>
+          <w:lang w:val="uk-UA"/>
+        </w:rPr>
+        <w:t>результат запиту№</w:t>
+      </w:r>
+      <w:r>
+        <w:rPr>
+          <w:lang w:val="uk-UA"/>
+        </w:rPr>
+        <w:t>2</w:t>
+      </w:r>
+      <w:r>
+        <w:rPr>
+          <w:lang w:val="uk-UA"/>
+        </w:rPr>
         <w:br w:type="page"/>
       </w:r>
     </w:p>
     <w:p>
       <w:pPr>
+        <w:pStyle w:val="a9"/>
+        <w:rPr>
+          <w:lang w:val="uk-UA"/>
+        </w:rPr>
+      </w:pPr>
+      <w:r>
+        <w:lastRenderedPageBreak/>
+        <w:t>SELECT</w:t>
+      </w:r>
+      <w:r>
+        <w:rPr>
+          <w:lang w:val="uk-UA"/>
+        </w:rPr>
+        <w:t xml:space="preserve"> </w:t>
+      </w:r>
+      <w:r>
+        <w:t>DISTINCT</w:t>
+      </w:r>
+      <w:r>
+        <w:rPr>
+          <w:lang w:val="uk-UA"/>
+        </w:rPr>
+        <w:t xml:space="preserve"> НомерДисконту </w:t>
+      </w:r>
+      <w:r>
+        <w:t>FROM</w:t>
+      </w:r>
+      <w:r>
+        <w:rPr>
+          <w:lang w:val="uk-UA"/>
+        </w:rPr>
+        <w:t xml:space="preserve"> продаж </w:t>
+      </w:r>
+      <w:r>
+        <w:t>WHERE</w:t>
+      </w:r>
+      <w:r>
+        <w:rPr>
+          <w:lang w:val="uk-UA"/>
+        </w:rPr>
+        <w:t xml:space="preserve"> МаркаБензину = 'А-95' </w:t>
+      </w:r>
+      <w:r>
+        <w:t>AND</w:t>
+      </w:r>
+      <w:r>
+        <w:rPr>
+          <w:lang w:val="uk-UA"/>
+        </w:rPr>
+        <w:t xml:space="preserve"> </w:t>
+      </w:r>
+      <w:r>
+        <w:t>DATE</w:t>
+      </w:r>
+      <w:r>
+        <w:rPr>
+          <w:lang w:val="uk-UA"/>
+        </w:rPr>
+        <w:t>(ДатаПродажу) = '2024-02-19';</w:t>
+      </w:r>
+    </w:p>
+    <w:p>
+      <w:pPr>
+        <w:pStyle w:val="a9"/>
+        <w:rPr>
+          <w:lang w:val="uk-UA"/>
+        </w:rPr>
+      </w:pPr>
+    </w:p>
+    <w:p>
+      <w:pPr>
         <w:pStyle w:val="ad"/>
-      </w:pPr>
-      <w:r>
-        <w:lastRenderedPageBreak/>
+        <w:rPr>
+          <w:lang w:val="uk-UA"/>
+        </w:rPr>
+      </w:pPr>
+      <w:r>
+        <w:rPr>
+          <w:noProof/>
+          <w:lang w:val="uk-UA"/>
+        </w:rPr>
         <w:drawing>
-          <wp:inline distT="0" distB="0" distL="0" distR="0" wp14:anchorId="3772E6F4" wp14:editId="480FE126">
-            <wp:extent cx="4952165" cy="2402958"/>
-            <wp:effectExtent l="0" t="0" r="1270" b="0"/>
-            <wp:docPr id="1876110513" name="Рисунок 1"/>
+          <wp:inline distT="0" distB="0" distL="0" distR="0">
+            <wp:extent cx="5274041" cy="1509824"/>
+            <wp:effectExtent l="0" t="0" r="0" b="1905"/>
+            <wp:docPr id="99192873" name="Рисунок 3"/>
             <wp:cNvGraphicFramePr>
               <a:graphicFrameLocks xmlns:a="http://schemas.openxmlformats.org/drawingml/2006/main" noChangeAspect="1"/>
             </wp:cNvGraphicFramePr>
@@ -1805,123 +2570,17 @@
               <a:graphicData uri="http://schemas.openxmlformats.org/drawingml/2006/picture">
                 <pic:pic xmlns:pic="http://schemas.openxmlformats.org/drawingml/2006/picture">
                   <pic:nvPicPr>
-                    <pic:cNvPr id="1876110513" name=""/>
-                    <pic:cNvPicPr/>
-                  </pic:nvPicPr>
-                  <pic:blipFill rotWithShape="1">
-                    <a:blip r:embed="rId11"/>
-                    <a:srcRect l="3155" t="4512" r="6816" b="5238"/>
-                    <a:stretch/>
-                  </pic:blipFill>
-                  <pic:spPr bwMode="auto">
-                    <a:xfrm>
-                      <a:off x="0" y="0"/>
-                      <a:ext cx="4971439" cy="2412310"/>
-                    </a:xfrm>
-                    <a:prstGeom prst="rect">
-                      <a:avLst/>
-                    </a:prstGeom>
-                    <a:ln>
-                      <a:noFill/>
-                    </a:ln>
-                    <a:extLst>
-                      <a:ext uri="{53640926-AAD7-44D8-BBD7-CCE9431645EC}">
-                        <a14:shadowObscured xmlns:a14="http://schemas.microsoft.com/office/drawing/2010/main"/>
-                      </a:ext>
-                    </a:extLst>
-                  </pic:spPr>
-                </pic:pic>
-              </a:graphicData>
-            </a:graphic>
-          </wp:inline>
-        </w:drawing>
-      </w:r>
-    </w:p>
-    <w:p>
-      <w:pPr>
-        <w:pStyle w:val="ad"/>
-      </w:pPr>
-      <w:r>
-        <w:t xml:space="preserve">Рисунок </w:t>
-      </w:r>
-      <w:r>
-        <w:fldChar w:fldCharType="begin"/>
-      </w:r>
-      <w:r>
-        <w:instrText xml:space="preserve"> SEQ Рисунок \* ARABIC </w:instrText>
-      </w:r>
-      <w:r>
-        <w:fldChar w:fldCharType="separate"/>
-      </w:r>
-      <w:r>
-        <w:t>6</w:t>
-      </w:r>
-      <w:r>
-        <w:fldChar w:fldCharType="end"/>
-      </w:r>
-      <w:r>
-        <w:t xml:space="preserve"> – </w:t>
-      </w:r>
-      <w:proofErr w:type="spellStart"/>
-      <w:r>
-        <w:t>зв’язки</w:t>
-      </w:r>
-      <w:proofErr w:type="spellEnd"/>
-      <w:r>
-        <w:t xml:space="preserve"> у </w:t>
-      </w:r>
-      <w:proofErr w:type="spellStart"/>
-      <w:r>
-        <w:t>створеній</w:t>
-      </w:r>
-      <w:proofErr w:type="spellEnd"/>
-      <w:r>
-        <w:t xml:space="preserve"> </w:t>
-      </w:r>
-      <w:proofErr w:type="spellStart"/>
-      <w:r>
-        <w:t>базі</w:t>
-      </w:r>
-      <w:proofErr w:type="spellEnd"/>
-      <w:r>
-        <w:t xml:space="preserve"> </w:t>
-      </w:r>
-      <w:proofErr w:type="spellStart"/>
-      <w:r>
-        <w:t>даних</w:t>
-      </w:r>
-      <w:proofErr w:type="spellEnd"/>
-      <w:r>
-        <w:t xml:space="preserve">. </w:t>
-      </w:r>
-    </w:p>
-    <w:p>
-      <w:pPr>
-        <w:pStyle w:val="ad"/>
-      </w:pPr>
-    </w:p>
-    <w:p>
-      <w:pPr>
-        <w:pStyle w:val="ad"/>
-      </w:pPr>
-      <w:r>
-        <w:drawing>
-          <wp:inline distT="0" distB="0" distL="0" distR="0" wp14:anchorId="663E7FB2" wp14:editId="63F80E4F">
-            <wp:extent cx="6119495" cy="817880"/>
-            <wp:effectExtent l="0" t="0" r="1905" b="0"/>
-            <wp:docPr id="1294926484" name="Рисунок 1"/>
-            <wp:cNvGraphicFramePr>
-              <a:graphicFrameLocks xmlns:a="http://schemas.openxmlformats.org/drawingml/2006/main" noChangeAspect="1"/>
-            </wp:cNvGraphicFramePr>
-            <a:graphic xmlns:a="http://schemas.openxmlformats.org/drawingml/2006/main">
-              <a:graphicData uri="http://schemas.openxmlformats.org/drawingml/2006/picture">
-                <pic:pic xmlns:pic="http://schemas.openxmlformats.org/drawingml/2006/picture">
-                  <pic:nvPicPr>
-                    <pic:cNvPr id="1294926484" name=""/>
+                    <pic:cNvPr id="99192873" name="Рисунок 99192873"/>
                     <pic:cNvPicPr/>
                   </pic:nvPicPr>
                   <pic:blipFill>
-                    <a:blip r:embed="rId12"/>
+                    <a:blip r:embed="rId8">
+                      <a:extLst>
+                        <a:ext uri="{28A0092B-C50C-407E-A947-70E740481C1C}">
+                          <a14:useLocalDpi xmlns:a14="http://schemas.microsoft.com/office/drawing/2010/main" val="0"/>
+                        </a:ext>
+                      </a:extLst>
+                    </a:blip>
                     <a:stretch>
                       <a:fillRect/>
                     </a:stretch>
@@ -1929,7 +2588,7 @@
                   <pic:spPr>
                     <a:xfrm>
                       <a:off x="0" y="0"/>
-                      <a:ext cx="6170839" cy="824742"/>
+                      <a:ext cx="5410781" cy="1548969"/>
                     </a:xfrm>
                     <a:prstGeom prst="rect">
                       <a:avLst/>
@@ -1945,60 +2604,142 @@
     <w:p>
       <w:pPr>
         <w:pStyle w:val="ad"/>
-      </w:pPr>
-      <w:r>
+        <w:rPr>
+          <w:lang w:val="uk-UA"/>
+        </w:rPr>
+      </w:pPr>
+      <w:r>
+        <w:rPr>
+          <w:lang w:val="uk-UA"/>
+        </w:rPr>
         <w:t xml:space="preserve">Рисунок </w:t>
       </w:r>
       <w:r>
+        <w:rPr>
+          <w:lang w:val="uk-UA"/>
+        </w:rPr>
         <w:fldChar w:fldCharType="begin"/>
       </w:r>
       <w:r>
+        <w:rPr>
+          <w:lang w:val="uk-UA"/>
+        </w:rPr>
         <w:instrText xml:space="preserve"> SEQ Рисунок \* ARABIC </w:instrText>
       </w:r>
       <w:r>
+        <w:rPr>
+          <w:lang w:val="uk-UA"/>
+        </w:rPr>
         <w:fldChar w:fldCharType="separate"/>
       </w:r>
       <w:r>
-        <w:t>7</w:t>
-      </w:r>
-      <w:r>
+        <w:rPr>
+          <w:noProof/>
+          <w:lang w:val="uk-UA"/>
+        </w:rPr>
+        <w:t>3</w:t>
+      </w:r>
+      <w:r>
+        <w:rPr>
+          <w:lang w:val="uk-UA"/>
+        </w:rPr>
         <w:fldChar w:fldCharType="end"/>
       </w:r>
       <w:r>
-        <w:t xml:space="preserve"> – Створена </w:t>
-      </w:r>
-      <w:proofErr w:type="spellStart"/>
-      <w:r>
-        <w:t>таблиця</w:t>
-      </w:r>
-      <w:proofErr w:type="spellEnd"/>
-      <w:r>
-        <w:t xml:space="preserve"> з </w:t>
-      </w:r>
-      <w:proofErr w:type="spellStart"/>
-      <w:r>
-        <w:t>цінами</w:t>
-      </w:r>
-      <w:proofErr w:type="spellEnd"/>
-      <w:r>
-        <w:t xml:space="preserve"> бензину</w:t>
-      </w:r>
+        <w:rPr>
+          <w:lang w:val="uk-UA"/>
+        </w:rPr>
+        <w:t xml:space="preserve"> – </w:t>
+      </w:r>
+      <w:r>
+        <w:rPr>
+          <w:lang w:val="uk-UA"/>
+        </w:rPr>
+        <w:t>результат запиту№2</w:t>
+      </w:r>
+      <w:r>
+        <w:rPr>
+          <w:lang w:val="uk-UA"/>
+        </w:rPr>
+        <w:t>.1</w:t>
+      </w:r>
+    </w:p>
+    <w:bookmarkEnd w:id="8"/>
+    <w:p>
+      <w:pPr>
+        <w:pStyle w:val="a7"/>
+      </w:pPr>
+      <w:r>
+        <w:t xml:space="preserve">Запит </w:t>
+      </w:r>
+      <w:r>
+        <w:rPr>
+          <w:lang w:val="uk-UA"/>
+        </w:rPr>
+        <w:t>3</w:t>
+      </w:r>
+      <w:r>
+        <w:t>.</w:t>
+      </w:r>
+    </w:p>
+    <w:p>
+      <w:pPr>
+        <w:pStyle w:val="a5"/>
+        <w:rPr>
+          <w:lang w:val="uk-UA"/>
+        </w:rPr>
+      </w:pPr>
+      <w:r>
+        <w:rPr>
+          <w:lang w:val="uk-UA"/>
+        </w:rPr>
+        <w:t>Для кожної марки бензину видати максимальне і мінімальне значення його вартості.</w:t>
+      </w:r>
+    </w:p>
+    <w:p>
+      <w:pPr>
+        <w:pStyle w:val="a5"/>
+        <w:rPr>
+          <w:lang w:val="uk-UA"/>
+        </w:rPr>
+      </w:pPr>
+    </w:p>
+    <w:p>
+      <w:pPr>
+        <w:pStyle w:val="a9"/>
+        <w:rPr>
+          <w:lang w:val="uk-UA"/>
+        </w:rPr>
+      </w:pPr>
+      <w:r>
+        <w:t>SELECT  МаркаБенизну, MAX(ЦінаПродажу_грн) AS Максимальна_вартість, MIN(ЦінаПродажу_грн) AS Мінімальна_вартість FROM `вартість бензину`GROUP BY МаркаБенизну;</w:t>
+      </w:r>
+    </w:p>
+    <w:p>
+      <w:pPr>
+        <w:pStyle w:val="a9"/>
+        <w:rPr>
+          <w:lang w:val="uk-UA"/>
+        </w:rPr>
+      </w:pPr>
     </w:p>
     <w:p>
       <w:pPr>
         <w:pStyle w:val="ad"/>
-      </w:pPr>
-    </w:p>
-    <w:p>
-      <w:pPr>
-        <w:pStyle w:val="ad"/>
-      </w:pPr>
-      <w:r>
+        <w:rPr>
+          <w:lang w:val="uk-UA"/>
+        </w:rPr>
+      </w:pPr>
+      <w:r>
+        <w:rPr>
+          <w:noProof/>
+          <w:lang w:val="uk-UA"/>
+        </w:rPr>
         <w:drawing>
-          <wp:inline distT="0" distB="0" distL="0" distR="0" wp14:anchorId="7183CD7D" wp14:editId="09DB43E5">
-            <wp:extent cx="5964170" cy="3965944"/>
-            <wp:effectExtent l="0" t="0" r="5080" b="0"/>
-            <wp:docPr id="5784503" name="Рисунок 1"/>
+          <wp:inline distT="0" distB="0" distL="0" distR="0">
+            <wp:extent cx="6144016" cy="1223305"/>
+            <wp:effectExtent l="0" t="0" r="3175" b="0"/>
+            <wp:docPr id="1383963002" name="Рисунок 4"/>
             <wp:cNvGraphicFramePr>
               <a:graphicFrameLocks xmlns:a="http://schemas.openxmlformats.org/drawingml/2006/main" noChangeAspect="1"/>
             </wp:cNvGraphicFramePr>
@@ -2006,11 +2747,17 @@
               <a:graphicData uri="http://schemas.openxmlformats.org/drawingml/2006/picture">
                 <pic:pic xmlns:pic="http://schemas.openxmlformats.org/drawingml/2006/picture">
                   <pic:nvPicPr>
-                    <pic:cNvPr id="5784503" name=""/>
+                    <pic:cNvPr id="1383963002" name="Рисунок 1383963002"/>
                     <pic:cNvPicPr/>
                   </pic:nvPicPr>
                   <pic:blipFill>
-                    <a:blip r:embed="rId13"/>
+                    <a:blip r:embed="rId9">
+                      <a:extLst>
+                        <a:ext uri="{28A0092B-C50C-407E-A947-70E740481C1C}">
+                          <a14:useLocalDpi xmlns:a14="http://schemas.microsoft.com/office/drawing/2010/main" val="0"/>
+                        </a:ext>
+                      </a:extLst>
+                    </a:blip>
                     <a:stretch>
                       <a:fillRect/>
                     </a:stretch>
@@ -2018,7 +2765,7 @@
                   <pic:spPr>
                     <a:xfrm>
                       <a:off x="0" y="0"/>
-                      <a:ext cx="5976852" cy="3974377"/>
+                      <a:ext cx="6207465" cy="1235938"/>
                     </a:xfrm>
                     <a:prstGeom prst="rect">
                       <a:avLst/>
@@ -2034,69 +2781,208 @@
     <w:p>
       <w:pPr>
         <w:pStyle w:val="ad"/>
-      </w:pPr>
-      <w:r>
+        <w:rPr>
+          <w:lang w:val="uk-UA"/>
+        </w:rPr>
+      </w:pPr>
+      <w:bookmarkStart w:id="9" w:name="_Hlk159240523"/>
+      <w:r>
+        <w:rPr>
+          <w:lang w:val="uk-UA"/>
+        </w:rPr>
         <w:t xml:space="preserve">Рисунок </w:t>
       </w:r>
       <w:r>
+        <w:rPr>
+          <w:lang w:val="uk-UA"/>
+        </w:rPr>
         <w:fldChar w:fldCharType="begin"/>
       </w:r>
       <w:r>
+        <w:rPr>
+          <w:lang w:val="uk-UA"/>
+        </w:rPr>
         <w:instrText xml:space="preserve"> SEQ Рисунок \* ARABIC </w:instrText>
       </w:r>
       <w:r>
+        <w:rPr>
+          <w:lang w:val="uk-UA"/>
+        </w:rPr>
         <w:fldChar w:fldCharType="separate"/>
       </w:r>
       <w:r>
-        <w:t>8</w:t>
-      </w:r>
-      <w:r>
+        <w:rPr>
+          <w:noProof/>
+          <w:lang w:val="uk-UA"/>
+        </w:rPr>
+        <w:t>4</w:t>
+      </w:r>
+      <w:r>
+        <w:rPr>
+          <w:lang w:val="uk-UA"/>
+        </w:rPr>
         <w:fldChar w:fldCharType="end"/>
       </w:r>
       <w:r>
+        <w:rPr>
+          <w:lang w:val="uk-UA"/>
+        </w:rPr>
         <w:t xml:space="preserve"> – </w:t>
       </w:r>
-      <w:proofErr w:type="spellStart"/>
-      <w:r>
-        <w:t>таблиця</w:t>
-      </w:r>
-      <w:proofErr w:type="spellEnd"/>
-      <w:r>
+      <w:r>
+        <w:rPr>
+          <w:lang w:val="uk-UA"/>
+        </w:rPr>
+        <w:t>результат запиту№</w:t>
+      </w:r>
+      <w:r>
+        <w:rPr>
+          <w:lang w:val="uk-UA"/>
+        </w:rPr>
+        <w:t>3</w:t>
+      </w:r>
+    </w:p>
+    <w:p>
+      <w:pPr>
+        <w:pStyle w:val="a7"/>
+      </w:pPr>
+      <w:r>
+        <w:t xml:space="preserve">Запит </w:t>
+      </w:r>
+      <w:r>
+        <w:t>4</w:t>
+      </w:r>
+      <w:r>
+        <w:t>.</w:t>
+      </w:r>
+    </w:p>
+    <w:p>
+      <w:pPr>
+        <w:pStyle w:val="a5"/>
+        <w:rPr>
+          <w:lang w:val="uk-UA"/>
+        </w:rPr>
+      </w:pPr>
+      <w:r>
+        <w:rPr>
+          <w:lang w:val="uk-UA"/>
+        </w:rPr>
+        <w:t>Для кожної дати продажів вивести сумарне значення проданого бензину марки 'N'.</w:t>
+      </w:r>
+    </w:p>
+    <w:p>
+      <w:pPr>
+        <w:pStyle w:val="a5"/>
+        <w:rPr>
+          <w:lang w:val="uk-UA"/>
+        </w:rPr>
+      </w:pPr>
+    </w:p>
+    <w:p>
+      <w:pPr>
+        <w:pStyle w:val="a9"/>
+        <w:rPr>
+          <w:lang w:val="uk-UA"/>
+        </w:rPr>
+      </w:pPr>
+      <w:r>
+        <w:t>SELECT</w:t>
+      </w:r>
+      <w:r>
+        <w:rPr>
+          <w:lang w:val="uk-UA"/>
+        </w:rPr>
+        <w:t xml:space="preserve"> ДатаПродажу, МаркаБензину, </w:t>
+      </w:r>
+      <w:r>
+        <w:t>SUM</w:t>
+      </w:r>
+      <w:r>
+        <w:rPr>
+          <w:lang w:val="uk-UA"/>
+        </w:rPr>
+        <w:t xml:space="preserve">(КількістьЛітрів_л) </w:t>
+      </w:r>
+      <w:r>
+        <w:t>AS</w:t>
+      </w:r>
+      <w:r>
+        <w:rPr>
+          <w:lang w:val="uk-UA"/>
+        </w:rPr>
+        <w:t xml:space="preserve"> Сум_прод_л </w:t>
+      </w:r>
+      <w:r>
+        <w:t>FROM</w:t>
+      </w:r>
+      <w:r>
+        <w:rPr>
+          <w:lang w:val="uk-UA"/>
+        </w:rPr>
+        <w:t xml:space="preserve"> `продаж` </w:t>
+      </w:r>
+      <w:r>
+        <w:t>GROUP</w:t>
+      </w:r>
+      <w:r>
+        <w:rPr>
+          <w:lang w:val="uk-UA"/>
+        </w:rPr>
         <w:t xml:space="preserve"> </w:t>
       </w:r>
-      <w:proofErr w:type="spellStart"/>
-      <w:r>
-        <w:t>клієнтів</w:t>
-      </w:r>
-      <w:proofErr w:type="spellEnd"/>
-      <w:r>
-        <w:t xml:space="preserve"> з номерами </w:t>
-      </w:r>
-      <w:proofErr w:type="spellStart"/>
-      <w:r>
-        <w:t>системи</w:t>
-      </w:r>
-      <w:proofErr w:type="spellEnd"/>
-      <w:r>
+      <w:r>
+        <w:t>BY</w:t>
+      </w:r>
+      <w:r>
+        <w:rPr>
+          <w:lang w:val="uk-UA"/>
+        </w:rPr>
+        <w:t xml:space="preserve"> ДатаПродажу, МаркаБензину </w:t>
+      </w:r>
+      <w:r>
+        <w:t>ORDER</w:t>
+      </w:r>
+      <w:r>
+        <w:rPr>
+          <w:lang w:val="uk-UA"/>
+        </w:rPr>
         <w:t xml:space="preserve"> </w:t>
       </w:r>
-      <w:proofErr w:type="spellStart"/>
-      <w:r>
-        <w:t>знижок</w:t>
-      </w:r>
-      <w:proofErr w:type="spellEnd"/>
+      <w:r>
+        <w:t>BY</w:t>
+      </w:r>
+      <w:r>
+        <w:rPr>
+          <w:lang w:val="uk-UA"/>
+        </w:rPr>
+        <w:t xml:space="preserve"> ДатаПродажу;</w:t>
+      </w:r>
+    </w:p>
+    <w:p>
+      <w:pPr>
+        <w:pStyle w:val="a9"/>
+        <w:rPr>
+          <w:lang w:val="uk-UA"/>
+        </w:rPr>
+      </w:pPr>
     </w:p>
     <w:p>
       <w:pPr>
         <w:pStyle w:val="ad"/>
-      </w:pPr>
-      <w:r>
-        <w:lastRenderedPageBreak/>
+        <w:rPr>
+          <w:lang w:val="uk-UA"/>
+        </w:rPr>
+      </w:pPr>
+      <w:r>
+        <w:rPr>
+          <w:noProof/>
+          <w:lang w:val="uk-UA"/>
+        </w:rPr>
         <w:drawing>
-          <wp:inline distT="0" distB="0" distL="0" distR="0" wp14:anchorId="583E4595" wp14:editId="70031928">
-            <wp:extent cx="5823240" cy="5199321"/>
-            <wp:effectExtent l="0" t="0" r="0" b="0"/>
-            <wp:docPr id="455947809" name="Рисунок 1"/>
+          <wp:inline distT="0" distB="0" distL="0" distR="0">
+            <wp:extent cx="6068237" cy="2431314"/>
+            <wp:effectExtent l="0" t="0" r="2540" b="0"/>
+            <wp:docPr id="881757264" name="Рисунок 5"/>
             <wp:cNvGraphicFramePr>
               <a:graphicFrameLocks xmlns:a="http://schemas.openxmlformats.org/drawingml/2006/main" noChangeAspect="1"/>
             </wp:cNvGraphicFramePr>
@@ -2104,11 +2990,17 @@
               <a:graphicData uri="http://schemas.openxmlformats.org/drawingml/2006/picture">
                 <pic:pic xmlns:pic="http://schemas.openxmlformats.org/drawingml/2006/picture">
                   <pic:nvPicPr>
-                    <pic:cNvPr id="455947809" name=""/>
+                    <pic:cNvPr id="881757264" name="Рисунок 881757264"/>
                     <pic:cNvPicPr/>
                   </pic:nvPicPr>
                   <pic:blipFill>
-                    <a:blip r:embed="rId14"/>
+                    <a:blip r:embed="rId10">
+                      <a:extLst>
+                        <a:ext uri="{28A0092B-C50C-407E-A947-70E740481C1C}">
+                          <a14:useLocalDpi xmlns:a14="http://schemas.microsoft.com/office/drawing/2010/main" val="0"/>
+                        </a:ext>
+                      </a:extLst>
+                    </a:blip>
                     <a:stretch>
                       <a:fillRect/>
                     </a:stretch>
@@ -2116,7 +3008,7 @@
                   <pic:spPr>
                     <a:xfrm>
                       <a:off x="0" y="0"/>
-                      <a:ext cx="5847202" cy="5220715"/>
+                      <a:ext cx="6194940" cy="2482079"/>
                     </a:xfrm>
                     <a:prstGeom prst="rect">
                       <a:avLst/>
@@ -2129,62 +3021,519 @@
         </w:drawing>
       </w:r>
     </w:p>
+    <w:bookmarkEnd w:id="9"/>
     <w:p>
       <w:pPr>
         <w:pStyle w:val="ad"/>
-      </w:pPr>
-      <w:r>
+        <w:rPr>
+          <w:lang w:val="uk-UA"/>
+        </w:rPr>
+      </w:pPr>
+      <w:r>
+        <w:rPr>
+          <w:lang w:val="uk-UA"/>
+        </w:rPr>
         <w:t xml:space="preserve">Рисунок </w:t>
       </w:r>
       <w:r>
+        <w:rPr>
+          <w:lang w:val="uk-UA"/>
+        </w:rPr>
         <w:fldChar w:fldCharType="begin"/>
       </w:r>
       <w:r>
+        <w:rPr>
+          <w:lang w:val="uk-UA"/>
+        </w:rPr>
         <w:instrText xml:space="preserve"> SEQ Рисунок \* ARABIC </w:instrText>
       </w:r>
       <w:r>
+        <w:rPr>
+          <w:lang w:val="uk-UA"/>
+        </w:rPr>
         <w:fldChar w:fldCharType="separate"/>
       </w:r>
       <w:r>
-        <w:t>9</w:t>
-      </w:r>
-      <w:r>
+        <w:rPr>
+          <w:noProof/>
+          <w:lang w:val="uk-UA"/>
+        </w:rPr>
+        <w:t>5</w:t>
+      </w:r>
+      <w:r>
+        <w:rPr>
+          <w:lang w:val="uk-UA"/>
+        </w:rPr>
         <w:fldChar w:fldCharType="end"/>
       </w:r>
       <w:r>
-        <w:t xml:space="preserve"> –створена </w:t>
-      </w:r>
-      <w:proofErr w:type="spellStart"/>
-      <w:r>
-        <w:t>таблиця</w:t>
-      </w:r>
-      <w:proofErr w:type="spellEnd"/>
-      <w:r>
+        <w:rPr>
+          <w:lang w:val="uk-UA"/>
+        </w:rPr>
+        <w:t xml:space="preserve"> – </w:t>
+      </w:r>
+      <w:r>
+        <w:rPr>
+          <w:lang w:val="uk-UA"/>
+        </w:rPr>
+        <w:t>результат запиту№</w:t>
+      </w:r>
+      <w:r>
+        <w:rPr>
+          <w:lang w:val="uk-UA"/>
+        </w:rPr>
+        <w:t>4</w:t>
+      </w:r>
+      <w:r>
+        <w:rPr>
+          <w:lang w:val="uk-UA"/>
+        </w:rPr>
+        <w:br w:type="page"/>
+      </w:r>
+    </w:p>
+    <w:p>
+      <w:pPr>
+        <w:pStyle w:val="a7"/>
+      </w:pPr>
+      <w:r>
+        <w:lastRenderedPageBreak/>
+        <w:t xml:space="preserve">Запит </w:t>
+      </w:r>
+      <w:r>
+        <w:rPr>
+          <w:lang w:val="uk-UA"/>
+        </w:rPr>
+        <w:t>5</w:t>
+      </w:r>
+      <w:r>
+        <w:t>.</w:t>
+      </w:r>
+    </w:p>
+    <w:p>
+      <w:pPr>
+        <w:pStyle w:val="a5"/>
+        <w:rPr>
+          <w:lang w:val="uk-UA"/>
+        </w:rPr>
+      </w:pPr>
+      <w:r>
+        <w:t>Вивести номери дисконтів клієнтів автозаправної станції, які купили за один раз максимальн</w:t>
+      </w:r>
+      <w:r>
+        <w:rPr>
+          <w:lang w:val="uk-UA"/>
+        </w:rPr>
+        <w:t>у</w:t>
+      </w:r>
+      <w:r>
+        <w:t xml:space="preserve"> кількість літрів бензину.</w:t>
+      </w:r>
+    </w:p>
+    <w:p>
+      <w:pPr>
+        <w:pStyle w:val="a5"/>
+        <w:rPr>
+          <w:lang w:val="uk-UA"/>
+        </w:rPr>
+      </w:pPr>
+    </w:p>
+    <w:p>
+      <w:pPr>
+        <w:pStyle w:val="a9"/>
+        <w:rPr>
+          <w:lang w:val="uk-UA"/>
+        </w:rPr>
+      </w:pPr>
+      <w:r>
+        <w:t>SELECT</w:t>
+      </w:r>
+      <w:r>
+        <w:rPr>
+          <w:lang w:val="uk-UA"/>
+        </w:rPr>
+        <w:t xml:space="preserve"> НомерДисконту </w:t>
+      </w:r>
+      <w:r>
+        <w:t>FROM</w:t>
+      </w:r>
+      <w:r>
+        <w:rPr>
+          <w:lang w:val="uk-UA"/>
+        </w:rPr>
+        <w:t xml:space="preserve"> продаж </w:t>
+      </w:r>
+      <w:r>
+        <w:t>WHERE</w:t>
+      </w:r>
+      <w:r>
+        <w:rPr>
+          <w:lang w:val="uk-UA"/>
+        </w:rPr>
+        <w:t xml:space="preserve"> КількістьЛітрів_л = (</w:t>
+      </w:r>
+      <w:r>
+        <w:t>SELECT</w:t>
+      </w:r>
+      <w:r>
+        <w:rPr>
+          <w:lang w:val="uk-UA"/>
+        </w:rPr>
         <w:t xml:space="preserve"> </w:t>
       </w:r>
-      <w:proofErr w:type="spellStart"/>
-      <w:r>
-        <w:t>продажів</w:t>
-      </w:r>
-      <w:proofErr w:type="spellEnd"/>
-      <w:r>
+      <w:r>
+        <w:t>MAX</w:t>
+      </w:r>
+      <w:r>
+        <w:rPr>
+          <w:lang w:val="uk-UA"/>
+        </w:rPr>
+        <w:t xml:space="preserve">(КількістьЛітрів_л) </w:t>
+      </w:r>
+      <w:r>
+        <w:t>FROM</w:t>
+      </w:r>
+      <w:r>
+        <w:rPr>
+          <w:lang w:val="uk-UA"/>
+        </w:rPr>
+        <w:t xml:space="preserve"> продаж);</w:t>
+      </w:r>
+    </w:p>
+    <w:p>
+      <w:pPr>
+        <w:pStyle w:val="a9"/>
+        <w:rPr>
+          <w:lang w:val="uk-UA"/>
+        </w:rPr>
+      </w:pPr>
+    </w:p>
+    <w:p>
+      <w:pPr>
+        <w:pStyle w:val="ad"/>
+        <w:rPr>
+          <w:lang w:val="uk-UA"/>
+        </w:rPr>
+      </w:pPr>
+      <w:r>
+        <w:rPr>
+          <w:noProof/>
+          <w:lang w:val="uk-UA"/>
+        </w:rPr>
+        <w:drawing>
+          <wp:inline distT="0" distB="0" distL="0" distR="0">
+            <wp:extent cx="6031230" cy="959514"/>
+            <wp:effectExtent l="0" t="0" r="1270" b="5715"/>
+            <wp:docPr id="2084871450" name="Рисунок 6"/>
+            <wp:cNvGraphicFramePr>
+              <a:graphicFrameLocks xmlns:a="http://schemas.openxmlformats.org/drawingml/2006/main" noChangeAspect="1"/>
+            </wp:cNvGraphicFramePr>
+            <a:graphic xmlns:a="http://schemas.openxmlformats.org/drawingml/2006/main">
+              <a:graphicData uri="http://schemas.openxmlformats.org/drawingml/2006/picture">
+                <pic:pic xmlns:pic="http://schemas.openxmlformats.org/drawingml/2006/picture">
+                  <pic:nvPicPr>
+                    <pic:cNvPr id="2084871450" name="Рисунок 2084871450"/>
+                    <pic:cNvPicPr/>
+                  </pic:nvPicPr>
+                  <pic:blipFill>
+                    <a:blip r:embed="rId11">
+                      <a:extLst>
+                        <a:ext uri="{28A0092B-C50C-407E-A947-70E740481C1C}">
+                          <a14:useLocalDpi xmlns:a14="http://schemas.microsoft.com/office/drawing/2010/main" val="0"/>
+                        </a:ext>
+                      </a:extLst>
+                    </a:blip>
+                    <a:stretch>
+                      <a:fillRect/>
+                    </a:stretch>
+                  </pic:blipFill>
+                  <pic:spPr>
+                    <a:xfrm>
+                      <a:off x="0" y="0"/>
+                      <a:ext cx="6184876" cy="983958"/>
+                    </a:xfrm>
+                    <a:prstGeom prst="rect">
+                      <a:avLst/>
+                    </a:prstGeom>
+                  </pic:spPr>
+                </pic:pic>
+              </a:graphicData>
+            </a:graphic>
+          </wp:inline>
+        </w:drawing>
+      </w:r>
+    </w:p>
+    <w:p>
+      <w:pPr>
+        <w:pStyle w:val="ad"/>
+        <w:rPr>
+          <w:lang w:val="uk-UA"/>
+        </w:rPr>
+      </w:pPr>
+      <w:bookmarkStart w:id="10" w:name="_Hlk160048614"/>
+      <w:r>
+        <w:rPr>
+          <w:lang w:val="uk-UA"/>
+        </w:rPr>
+        <w:t xml:space="preserve">Рисунок </w:t>
+      </w:r>
+      <w:r>
+        <w:rPr>
+          <w:lang w:val="uk-UA"/>
+        </w:rPr>
+        <w:fldChar w:fldCharType="begin"/>
+      </w:r>
+      <w:r>
+        <w:rPr>
+          <w:lang w:val="uk-UA"/>
+        </w:rPr>
+        <w:instrText xml:space="preserve"> SEQ Рисунок \* ARABIC </w:instrText>
+      </w:r>
+      <w:r>
+        <w:rPr>
+          <w:lang w:val="uk-UA"/>
+        </w:rPr>
+        <w:fldChar w:fldCharType="separate"/>
+      </w:r>
+      <w:r>
+        <w:rPr>
+          <w:noProof/>
+          <w:lang w:val="uk-UA"/>
+        </w:rPr>
+        <w:t>6</w:t>
+      </w:r>
+      <w:r>
+        <w:rPr>
+          <w:lang w:val="uk-UA"/>
+        </w:rPr>
+        <w:fldChar w:fldCharType="end"/>
+      </w:r>
+      <w:r>
+        <w:rPr>
+          <w:lang w:val="uk-UA"/>
+        </w:rPr>
+        <w:t xml:space="preserve"> – </w:t>
+      </w:r>
+      <w:r>
+        <w:rPr>
+          <w:lang w:val="uk-UA"/>
+        </w:rPr>
+        <w:t>результат запиту№</w:t>
+      </w:r>
+      <w:r>
+        <w:rPr>
+          <w:lang w:val="uk-UA"/>
+        </w:rPr>
+        <w:t>5</w:t>
+      </w:r>
+    </w:p>
+    <w:bookmarkEnd w:id="10"/>
+    <w:p>
+      <w:pPr>
+        <w:pStyle w:val="a7"/>
+        <w:rPr>
+          <w:lang w:val="uk-UA"/>
+        </w:rPr>
+      </w:pPr>
+      <w:r>
+        <w:t xml:space="preserve">Запит </w:t>
+      </w:r>
+      <w:r>
+        <w:rPr>
+          <w:lang w:val="uk-UA"/>
+        </w:rPr>
+        <w:t>5.1</w:t>
+      </w:r>
+      <w:r>
+        <w:t>.</w:t>
+      </w:r>
+    </w:p>
+    <w:p>
+      <w:pPr>
+        <w:pStyle w:val="a9"/>
+        <w:rPr>
+          <w:lang w:val="uk-UA"/>
+        </w:rPr>
+      </w:pPr>
+      <w:r>
+        <w:t>SELECT</w:t>
+      </w:r>
+      <w:r>
+        <w:rPr>
+          <w:lang w:val="uk-UA"/>
+        </w:rPr>
+        <w:t xml:space="preserve"> МаркаБензину, НомерДисконту, </w:t>
+      </w:r>
+      <w:r>
+        <w:t>MAX</w:t>
+      </w:r>
+      <w:r>
+        <w:rPr>
+          <w:lang w:val="uk-UA"/>
+        </w:rPr>
+        <w:t xml:space="preserve">(КількістьЛітрів_л) </w:t>
+      </w:r>
+      <w:r>
+        <w:t>AS</w:t>
+      </w:r>
+      <w:r>
+        <w:rPr>
+          <w:lang w:val="uk-UA"/>
+        </w:rPr>
+        <w:t xml:space="preserve"> Макс_кіл_л </w:t>
+      </w:r>
+      <w:r>
+        <w:t>FROM</w:t>
+      </w:r>
+      <w:r>
+        <w:rPr>
+          <w:lang w:val="uk-UA"/>
+        </w:rPr>
+        <w:t xml:space="preserve"> продаж </w:t>
+      </w:r>
+      <w:r>
+        <w:t>GROUP</w:t>
+      </w:r>
+      <w:r>
+        <w:rPr>
+          <w:lang w:val="uk-UA"/>
+        </w:rPr>
         <w:t xml:space="preserve"> </w:t>
       </w:r>
-      <w:proofErr w:type="spellStart"/>
-      <w:r>
-        <w:t>пального</w:t>
-      </w:r>
-      <w:proofErr w:type="spellEnd"/>
-    </w:p>
-    <w:p>
-      <w:pPr>
-        <w:rPr>
-          <w:lang w:val="uk-UA"/>
-        </w:rPr>
-      </w:pPr>
-    </w:p>
-    <w:p>
-      <w:pPr>
+      <w:r>
+        <w:t>BY</w:t>
+      </w:r>
+      <w:r>
+        <w:rPr>
+          <w:lang w:val="uk-UA"/>
+        </w:rPr>
+        <w:t xml:space="preserve"> МаркаБензину;</w:t>
+      </w:r>
+    </w:p>
+    <w:p>
+      <w:pPr>
+        <w:pStyle w:val="a9"/>
+        <w:rPr>
+          <w:lang w:val="uk-UA"/>
+        </w:rPr>
+      </w:pPr>
+    </w:p>
+    <w:p>
+      <w:pPr>
+        <w:pStyle w:val="ad"/>
+        <w:rPr>
+          <w:lang w:val="uk-UA"/>
+        </w:rPr>
+      </w:pPr>
+      <w:r>
+        <w:drawing>
+          <wp:inline distT="0" distB="0" distL="0" distR="0">
+            <wp:extent cx="6012533" cy="1376916"/>
+            <wp:effectExtent l="0" t="0" r="0" b="0"/>
+            <wp:docPr id="381533628" name="Рисунок 7"/>
+            <wp:cNvGraphicFramePr>
+              <a:graphicFrameLocks xmlns:a="http://schemas.openxmlformats.org/drawingml/2006/main" noChangeAspect="1"/>
+            </wp:cNvGraphicFramePr>
+            <a:graphic xmlns:a="http://schemas.openxmlformats.org/drawingml/2006/main">
+              <a:graphicData uri="http://schemas.openxmlformats.org/drawingml/2006/picture">
+                <pic:pic xmlns:pic="http://schemas.openxmlformats.org/drawingml/2006/picture">
+                  <pic:nvPicPr>
+                    <pic:cNvPr id="381533628" name="Рисунок 381533628"/>
+                    <pic:cNvPicPr/>
+                  </pic:nvPicPr>
+                  <pic:blipFill>
+                    <a:blip r:embed="rId12">
+                      <a:extLst>
+                        <a:ext uri="{28A0092B-C50C-407E-A947-70E740481C1C}">
+                          <a14:useLocalDpi xmlns:a14="http://schemas.microsoft.com/office/drawing/2010/main" val="0"/>
+                        </a:ext>
+                      </a:extLst>
+                    </a:blip>
+                    <a:stretch>
+                      <a:fillRect/>
+                    </a:stretch>
+                  </pic:blipFill>
+                  <pic:spPr>
+                    <a:xfrm>
+                      <a:off x="0" y="0"/>
+                      <a:ext cx="6049591" cy="1385402"/>
+                    </a:xfrm>
+                    <a:prstGeom prst="rect">
+                      <a:avLst/>
+                    </a:prstGeom>
+                  </pic:spPr>
+                </pic:pic>
+              </a:graphicData>
+            </a:graphic>
+          </wp:inline>
+        </w:drawing>
+      </w:r>
+    </w:p>
+    <w:p>
+      <w:pPr>
+        <w:pStyle w:val="ad"/>
+        <w:rPr>
+          <w:lang w:val="uk-UA"/>
+        </w:rPr>
+      </w:pPr>
+      <w:r>
+        <w:rPr>
+          <w:lang w:val="uk-UA"/>
+        </w:rPr>
+        <w:t xml:space="preserve">Рисунок </w:t>
+      </w:r>
+      <w:r>
+        <w:rPr>
+          <w:lang w:val="uk-UA"/>
+        </w:rPr>
+        <w:fldChar w:fldCharType="begin"/>
+      </w:r>
+      <w:r>
+        <w:rPr>
+          <w:lang w:val="uk-UA"/>
+        </w:rPr>
+        <w:instrText xml:space="preserve"> SEQ Рисунок \* ARABIC </w:instrText>
+      </w:r>
+      <w:r>
+        <w:rPr>
+          <w:lang w:val="uk-UA"/>
+        </w:rPr>
+        <w:fldChar w:fldCharType="separate"/>
+      </w:r>
+      <w:r>
+        <w:rPr>
+          <w:noProof/>
+          <w:lang w:val="uk-UA"/>
+        </w:rPr>
+        <w:t>7</w:t>
+      </w:r>
+      <w:r>
+        <w:rPr>
+          <w:lang w:val="uk-UA"/>
+        </w:rPr>
+        <w:fldChar w:fldCharType="end"/>
+      </w:r>
+      <w:r>
+        <w:rPr>
+          <w:lang w:val="uk-UA"/>
+        </w:rPr>
+        <w:t xml:space="preserve"> – </w:t>
+      </w:r>
+      <w:r>
+        <w:rPr>
+          <w:lang w:val="uk-UA"/>
+        </w:rPr>
+        <w:t>результат запиту№5</w:t>
+      </w:r>
+      <w:r>
+        <w:rPr>
+          <w:lang w:val="uk-UA"/>
+        </w:rPr>
+        <w:t>.1</w:t>
+      </w:r>
+    </w:p>
+    <w:p>
+      <w:pPr>
+        <w:pStyle w:val="ad"/>
         <w:rPr>
           <w:lang w:val="uk-UA"/>
         </w:rPr>
@@ -2199,8 +3548,14 @@
     <w:p>
       <w:pPr>
         <w:pStyle w:val="a3"/>
-      </w:pPr>
-      <w:r>
+        <w:rPr>
+          <w:lang w:val="uk-UA"/>
+        </w:rPr>
+      </w:pPr>
+      <w:r>
+        <w:rPr>
+          <w:lang w:val="uk-UA"/>
+        </w:rPr>
         <w:lastRenderedPageBreak/>
         <w:t>ВИСНОВОК</w:t>
       </w:r>
@@ -2215,111 +3570,42 @@
     <w:p>
       <w:pPr>
         <w:pStyle w:val="a5"/>
-      </w:pPr>
-      <w:r>
-        <w:t xml:space="preserve">У </w:t>
-      </w:r>
-      <w:proofErr w:type="spellStart"/>
-      <w:r>
-        <w:t>ході</w:t>
-      </w:r>
-      <w:proofErr w:type="spellEnd"/>
-      <w:r>
-        <w:t xml:space="preserve"> </w:t>
-      </w:r>
-      <w:proofErr w:type="spellStart"/>
-      <w:r>
-        <w:t>виконання</w:t>
-      </w:r>
-      <w:proofErr w:type="spellEnd"/>
-      <w:r>
-        <w:t xml:space="preserve"> </w:t>
-      </w:r>
-      <w:proofErr w:type="spellStart"/>
-      <w:r>
-        <w:t>лабораторної</w:t>
-      </w:r>
-      <w:proofErr w:type="spellEnd"/>
-      <w:r>
-        <w:t xml:space="preserve"> </w:t>
-      </w:r>
-      <w:proofErr w:type="spellStart"/>
-      <w:r>
-        <w:t>роботи</w:t>
-      </w:r>
-      <w:proofErr w:type="spellEnd"/>
-      <w:r>
-        <w:t xml:space="preserve"> </w:t>
-      </w:r>
-      <w:proofErr w:type="spellStart"/>
-      <w:r>
-        <w:t>було</w:t>
-      </w:r>
-      <w:proofErr w:type="spellEnd"/>
-      <w:r>
-        <w:t xml:space="preserve"> створено таблиц</w:t>
-      </w:r>
-      <w:r>
-        <w:rPr>
-          <w:lang w:val="uk-UA"/>
-        </w:rPr>
-        <w:t>і в базі даних. З</w:t>
-      </w:r>
-      <w:proofErr w:type="spellStart"/>
-      <w:r>
-        <w:t>аповнено</w:t>
-      </w:r>
-      <w:proofErr w:type="spellEnd"/>
-      <w:r>
-        <w:t xml:space="preserve"> </w:t>
-      </w:r>
-      <w:proofErr w:type="spellStart"/>
-      <w:r>
-        <w:t>таблиці</w:t>
-      </w:r>
-      <w:proofErr w:type="spellEnd"/>
-      <w:r>
-        <w:t xml:space="preserve">  </w:t>
-      </w:r>
-      <w:proofErr w:type="spellStart"/>
-      <w:r>
-        <w:t>записами</w:t>
-      </w:r>
-      <w:proofErr w:type="spellEnd"/>
-      <w:r>
-        <w:t xml:space="preserve"> з </w:t>
-      </w:r>
-      <w:proofErr w:type="spellStart"/>
-      <w:r>
-        <w:t>використанням</w:t>
-      </w:r>
-      <w:proofErr w:type="spellEnd"/>
-      <w:r>
-        <w:t xml:space="preserve"> </w:t>
-      </w:r>
-      <w:proofErr w:type="spellStart"/>
-      <w:r>
-        <w:t>зазначених</w:t>
-      </w:r>
-      <w:proofErr w:type="spellEnd"/>
-      <w:r>
-        <w:t xml:space="preserve"> </w:t>
-      </w:r>
-      <w:proofErr w:type="spellStart"/>
-      <w:r>
-        <w:t>послідовностей</w:t>
-      </w:r>
-      <w:proofErr w:type="spellEnd"/>
-      <w:r>
-        <w:t>.</w:t>
-      </w:r>
-    </w:p>
-    <w:p>
-      <w:pPr>
-        <w:rPr>
-          <w:lang w:val="uk-UA"/>
-        </w:rPr>
-      </w:pPr>
+        <w:rPr>
+          <w:lang w:val="uk-UA"/>
+        </w:rPr>
+      </w:pPr>
+      <w:r>
+        <w:rPr>
+          <w:lang w:val="uk-UA"/>
+        </w:rPr>
+        <w:t>У ході виконання лабораторної роботи було створено</w:t>
+      </w:r>
+      <w:r>
+        <w:rPr>
+          <w:lang w:val="uk-UA"/>
+        </w:rPr>
+        <w:t xml:space="preserve"> та використано однотабличні запити до створеної на першій лабораторній роботі бази даних.</w:t>
+      </w:r>
+    </w:p>
+    <w:p>
+      <w:pPr>
+        <w:pStyle w:val="a5"/>
+        <w:rPr>
+          <w:lang w:val="uk-UA"/>
+        </w:rPr>
+      </w:pPr>
+      <w:r>
+        <w:rPr>
+          <w:lang w:val="uk-UA"/>
+        </w:rPr>
+        <w:t>Навчилися використовувати оператори</w:t>
+      </w:r>
+      <w:r>
+        <w:rPr>
+          <w:lang w:val="uk-UA"/>
+        </w:rPr>
+        <w:t>, що дозволяють переглядати дані в таблицях баз даних.</w:t>
+      </w:r>
     </w:p>
     <w:sectPr>
       <w:type w:val="continuous"/>
@@ -2950,7 +4236,7 @@
   <w:style w:type="paragraph" w:default="1" w:styleId="a">
     <w:name w:val="Normal"/>
     <w:qFormat/>
-    <w:rsid w:val="00024BEB"/>
+    <w:rsid w:val="000F7D7C"/>
     <w:rPr>
       <w:rFonts w:eastAsia="Times New Roman" w:cs="Times New Roman"/>
       <w:lang w:val="ru-RU" w:eastAsia="ru-RU"/>
@@ -3260,6 +4546,22 @@
       <w:szCs w:val="18"/>
     </w:rPr>
   </w:style>
+  <w:style w:type="table" w:styleId="af3">
+    <w:name w:val="Table Grid"/>
+    <w:basedOn w:val="a1"/>
+    <w:uiPriority w:val="39"/>
+    <w:rsid w:val="00F0227E"/>
+    <w:tblPr>
+      <w:tblBorders>
+        <w:top w:val="single" w:sz="4" w:space="0" w:color="auto"/>
+        <w:left w:val="single" w:sz="4" w:space="0" w:color="auto"/>
+        <w:bottom w:val="single" w:sz="4" w:space="0" w:color="auto"/>
+        <w:right w:val="single" w:sz="4" w:space="0" w:color="auto"/>
+        <w:insideH w:val="single" w:sz="4" w:space="0" w:color="auto"/>
+        <w:insideV w:val="single" w:sz="4" w:space="0" w:color="auto"/>
+      </w:tblBorders>
+    </w:tblPr>
+  </w:style>
 </w:styles>
 </file>
 

</xml_diff>

<commit_message>
Backup folder - 2024-03-04 22:42:49
</commit_message>
<xml_diff>
--- a/DataBases/Lab_2/Lab_2_Зайченко_622п.docx
+++ b/DataBases/Lab_2/Lab_2_Зайченко_622п.docx
@@ -547,12 +547,21 @@
         </w:rPr>
         <w:t xml:space="preserve">Прийняв:  </w:t>
       </w:r>
+      <w:proofErr w:type="spellStart"/>
       <w:r>
         <w:rPr>
           <w:u w:val="single"/>
           <w:lang w:val="uk-UA"/>
         </w:rPr>
-        <w:t xml:space="preserve">канд.тех.наук, каф. 603 </w:t>
+        <w:t>канд.тех.наук</w:t>
+      </w:r>
+      <w:proofErr w:type="spellEnd"/>
+      <w:r>
+        <w:rPr>
+          <w:u w:val="single"/>
+          <w:lang w:val="uk-UA"/>
+        </w:rPr>
+        <w:t xml:space="preserve">, каф. 603 </w:t>
       </w:r>
       <w:bookmarkStart w:id="1" w:name="_Hlk160042428"/>
       <w:r>
@@ -601,12 +610,21 @@
         </w:rPr>
         <w:tab/>
       </w:r>
+      <w:proofErr w:type="spellStart"/>
       <w:r>
         <w:rPr>
           <w:u w:val="single"/>
           <w:lang w:val="uk-UA"/>
         </w:rPr>
-        <w:t>Манжос Ю.С.</w:t>
+        <w:t>Манжос</w:t>
+      </w:r>
+      <w:proofErr w:type="spellEnd"/>
+      <w:r>
+        <w:rPr>
+          <w:u w:val="single"/>
+          <w:lang w:val="uk-UA"/>
+        </w:rPr>
+        <w:t xml:space="preserve"> Ю.С.</w:t>
       </w:r>
       <w:r>
         <w:rPr>
@@ -869,7 +887,35 @@
         <w:rPr>
           <w:lang w:val="uk-UA"/>
         </w:rPr>
-        <w:t>Для кожного завданння однотабличного запиту записати код мовою SQL</w:t>
+        <w:t xml:space="preserve">Для кожного </w:t>
+      </w:r>
+      <w:proofErr w:type="spellStart"/>
+      <w:r>
+        <w:rPr>
+          <w:lang w:val="uk-UA"/>
+        </w:rPr>
+        <w:t>завданння</w:t>
+      </w:r>
+      <w:proofErr w:type="spellEnd"/>
+      <w:r>
+        <w:rPr>
+          <w:lang w:val="uk-UA"/>
+        </w:rPr>
+        <w:t xml:space="preserve"> </w:t>
+      </w:r>
+      <w:proofErr w:type="spellStart"/>
+      <w:r>
+        <w:rPr>
+          <w:lang w:val="uk-UA"/>
+        </w:rPr>
+        <w:t>однотабличного</w:t>
+      </w:r>
+      <w:proofErr w:type="spellEnd"/>
+      <w:r>
+        <w:rPr>
+          <w:lang w:val="uk-UA"/>
+        </w:rPr>
+        <w:t xml:space="preserve"> запиту записати код мовою SQL</w:t>
       </w:r>
       <w:r>
         <w:rPr>
@@ -925,6 +971,7 @@
       </w:pPr>
       <w:r>
         <w:rPr>
+          <w:noProof/>
           <w:lang w:val="uk-UA"/>
         </w:rPr>
         <w:drawing>
@@ -1126,12 +1173,14 @@
                 <w:lang w:val="uk-UA"/>
               </w:rPr>
             </w:pPr>
+            <w:proofErr w:type="spellStart"/>
             <w:r>
               <w:rPr>
                 <w:lang w:val="uk-UA"/>
               </w:rPr>
               <w:t>Імʼя</w:t>
             </w:r>
+            <w:proofErr w:type="spellEnd"/>
           </w:p>
         </w:tc>
         <w:tc>
@@ -1164,12 +1213,14 @@
                 <w:lang w:val="uk-UA"/>
               </w:rPr>
             </w:pPr>
+            <w:proofErr w:type="spellStart"/>
             <w:r>
               <w:rPr>
                 <w:lang w:val="uk-UA"/>
               </w:rPr>
               <w:t>IdAccount</w:t>
             </w:r>
+            <w:proofErr w:type="spellEnd"/>
           </w:p>
         </w:tc>
         <w:tc>
@@ -1182,12 +1233,14 @@
                 <w:lang w:val="uk-UA"/>
               </w:rPr>
             </w:pPr>
+            <w:proofErr w:type="spellStart"/>
             <w:r>
               <w:rPr>
                 <w:lang w:val="uk-UA"/>
               </w:rPr>
               <w:t>Int</w:t>
             </w:r>
+            <w:proofErr w:type="spellEnd"/>
           </w:p>
         </w:tc>
       </w:tr>
@@ -1202,12 +1255,14 @@
                 <w:lang w:val="uk-UA"/>
               </w:rPr>
             </w:pPr>
+            <w:proofErr w:type="spellStart"/>
             <w:r>
               <w:rPr>
                 <w:lang w:val="uk-UA"/>
               </w:rPr>
               <w:t>DateGiven</w:t>
             </w:r>
+            <w:proofErr w:type="spellEnd"/>
           </w:p>
         </w:tc>
         <w:tc>
@@ -1220,12 +1275,14 @@
                 <w:lang w:val="uk-UA"/>
               </w:rPr>
             </w:pPr>
+            <w:proofErr w:type="spellStart"/>
             <w:r>
               <w:rPr>
                 <w:lang w:val="uk-UA"/>
               </w:rPr>
               <w:t>Datetime</w:t>
             </w:r>
+            <w:proofErr w:type="spellEnd"/>
           </w:p>
         </w:tc>
       </w:tr>
@@ -1240,12 +1297,14 @@
                 <w:lang w:val="uk-UA"/>
               </w:rPr>
             </w:pPr>
+            <w:proofErr w:type="spellStart"/>
             <w:r>
               <w:rPr>
                 <w:lang w:val="uk-UA"/>
               </w:rPr>
               <w:t>LastName</w:t>
             </w:r>
+            <w:proofErr w:type="spellEnd"/>
           </w:p>
         </w:tc>
         <w:tc>
@@ -1259,11 +1318,19 @@
               </w:rPr>
             </w:pPr>
             <w:bookmarkStart w:id="3" w:name="_Hlk160047761"/>
+            <w:proofErr w:type="spellStart"/>
             <w:r>
               <w:rPr>
                 <w:lang w:val="uk-UA"/>
               </w:rPr>
-              <w:t>Varchar(50)</w:t>
+              <w:t>Varchar</w:t>
+            </w:r>
+            <w:proofErr w:type="spellEnd"/>
+            <w:r>
+              <w:rPr>
+                <w:lang w:val="uk-UA"/>
+              </w:rPr>
+              <w:t>(50)</w:t>
             </w:r>
             <w:bookmarkEnd w:id="3"/>
           </w:p>
@@ -1280,12 +1347,14 @@
                 <w:lang w:val="uk-UA"/>
               </w:rPr>
             </w:pPr>
+            <w:proofErr w:type="spellStart"/>
             <w:r>
               <w:rPr>
                 <w:lang w:val="uk-UA"/>
               </w:rPr>
               <w:t>FirstName</w:t>
             </w:r>
+            <w:proofErr w:type="spellEnd"/>
           </w:p>
         </w:tc>
         <w:tc>
@@ -1298,11 +1367,19 @@
                 <w:lang w:val="uk-UA"/>
               </w:rPr>
             </w:pPr>
+            <w:proofErr w:type="spellStart"/>
             <w:r>
               <w:rPr>
                 <w:lang w:val="uk-UA"/>
               </w:rPr>
-              <w:t>Varchar(20)</w:t>
+              <w:t>Varchar</w:t>
+            </w:r>
+            <w:proofErr w:type="spellEnd"/>
+            <w:r>
+              <w:rPr>
+                <w:lang w:val="uk-UA"/>
+              </w:rPr>
+              <w:t>(20)</w:t>
             </w:r>
           </w:p>
         </w:tc>
@@ -1318,12 +1395,14 @@
                 <w:lang w:val="uk-UA"/>
               </w:rPr>
             </w:pPr>
+            <w:proofErr w:type="spellStart"/>
             <w:r>
               <w:rPr>
                 <w:lang w:val="uk-UA"/>
               </w:rPr>
               <w:t>Father</w:t>
             </w:r>
+            <w:proofErr w:type="spellEnd"/>
           </w:p>
         </w:tc>
         <w:tc>
@@ -1336,11 +1415,19 @@
                 <w:lang w:val="uk-UA"/>
               </w:rPr>
             </w:pPr>
+            <w:proofErr w:type="spellStart"/>
             <w:r>
               <w:rPr>
                 <w:lang w:val="uk-UA"/>
               </w:rPr>
-              <w:t>Varchar(50)</w:t>
+              <w:t>Varchar</w:t>
+            </w:r>
+            <w:proofErr w:type="spellEnd"/>
+            <w:r>
+              <w:rPr>
+                <w:lang w:val="uk-UA"/>
+              </w:rPr>
+              <w:t>(50)</w:t>
             </w:r>
           </w:p>
         </w:tc>
@@ -1356,12 +1443,14 @@
                 <w:lang w:val="uk-UA"/>
               </w:rPr>
             </w:pPr>
+            <w:proofErr w:type="spellStart"/>
             <w:r>
               <w:rPr>
                 <w:lang w:val="uk-UA"/>
               </w:rPr>
               <w:t>Percent</w:t>
             </w:r>
+            <w:proofErr w:type="spellEnd"/>
           </w:p>
         </w:tc>
         <w:tc>
@@ -1374,11 +1463,19 @@
                 <w:lang w:val="uk-UA"/>
               </w:rPr>
             </w:pPr>
+            <w:proofErr w:type="spellStart"/>
             <w:r>
               <w:rPr>
                 <w:lang w:val="uk-UA"/>
               </w:rPr>
-              <w:t>Enum(0-5)</w:t>
+              <w:t>Enum</w:t>
+            </w:r>
+            <w:proofErr w:type="spellEnd"/>
+            <w:r>
+              <w:rPr>
+                <w:lang w:val="uk-UA"/>
+              </w:rPr>
+              <w:t>(0-5)</w:t>
             </w:r>
           </w:p>
         </w:tc>
@@ -1500,12 +1597,14 @@
                 <w:lang w:val="uk-UA"/>
               </w:rPr>
             </w:pPr>
+            <w:proofErr w:type="spellStart"/>
             <w:r>
               <w:rPr>
                 <w:lang w:val="uk-UA"/>
               </w:rPr>
               <w:t>Імʼя</w:t>
             </w:r>
+            <w:proofErr w:type="spellEnd"/>
           </w:p>
         </w:tc>
         <w:tc>
@@ -1538,12 +1637,14 @@
                 <w:lang w:val="uk-UA"/>
               </w:rPr>
             </w:pPr>
+            <w:proofErr w:type="spellStart"/>
             <w:r>
               <w:rPr>
                 <w:lang w:val="uk-UA"/>
               </w:rPr>
               <w:t>НомерПродажу</w:t>
             </w:r>
+            <w:proofErr w:type="spellEnd"/>
           </w:p>
         </w:tc>
         <w:tc>
@@ -1557,12 +1658,14 @@
               </w:rPr>
             </w:pPr>
             <w:bookmarkStart w:id="5" w:name="_Hlk160047949"/>
+            <w:proofErr w:type="spellStart"/>
             <w:r>
               <w:rPr>
                 <w:lang w:val="uk-UA"/>
               </w:rPr>
               <w:t>Int</w:t>
             </w:r>
+            <w:proofErr w:type="spellEnd"/>
             <w:r>
               <w:rPr>
                 <w:lang w:val="uk-UA"/>
@@ -1584,12 +1687,14 @@
                 <w:lang w:val="uk-UA"/>
               </w:rPr>
             </w:pPr>
+            <w:proofErr w:type="spellStart"/>
             <w:r>
               <w:rPr>
                 <w:lang w:val="uk-UA"/>
               </w:rPr>
               <w:t>ДатаПродажу</w:t>
             </w:r>
+            <w:proofErr w:type="spellEnd"/>
           </w:p>
         </w:tc>
         <w:tc>
@@ -1602,12 +1707,14 @@
                 <w:lang w:val="uk-UA"/>
               </w:rPr>
             </w:pPr>
+            <w:proofErr w:type="spellStart"/>
             <w:r>
               <w:rPr>
                 <w:lang w:val="uk-UA"/>
               </w:rPr>
               <w:t>Datetime</w:t>
             </w:r>
+            <w:proofErr w:type="spellEnd"/>
           </w:p>
         </w:tc>
       </w:tr>
@@ -1622,12 +1729,14 @@
                 <w:lang w:val="uk-UA"/>
               </w:rPr>
             </w:pPr>
+            <w:proofErr w:type="spellStart"/>
             <w:r>
               <w:rPr>
                 <w:lang w:val="uk-UA"/>
               </w:rPr>
               <w:t>НомерДисконту</w:t>
             </w:r>
+            <w:proofErr w:type="spellEnd"/>
           </w:p>
         </w:tc>
         <w:tc>
@@ -1640,12 +1749,14 @@
                 <w:lang w:val="uk-UA"/>
               </w:rPr>
             </w:pPr>
+            <w:proofErr w:type="spellStart"/>
             <w:r>
               <w:rPr>
                 <w:lang w:val="uk-UA"/>
               </w:rPr>
               <w:t>Int</w:t>
             </w:r>
+            <w:proofErr w:type="spellEnd"/>
             <w:r>
               <w:rPr>
                 <w:lang w:val="uk-UA"/>
@@ -1666,12 +1777,14 @@
                 <w:lang w:val="uk-UA"/>
               </w:rPr>
             </w:pPr>
+            <w:proofErr w:type="spellStart"/>
             <w:r>
               <w:rPr>
                 <w:lang w:val="uk-UA"/>
               </w:rPr>
               <w:t>МаркаБензину</w:t>
             </w:r>
+            <w:proofErr w:type="spellEnd"/>
           </w:p>
         </w:tc>
         <w:tc>
@@ -1684,11 +1797,61 @@
                 <w:lang w:val="uk-UA"/>
               </w:rPr>
             </w:pPr>
+            <w:proofErr w:type="spellStart"/>
             <w:r>
               <w:rPr>
                 <w:lang w:val="uk-UA"/>
               </w:rPr>
               <w:t>enum</w:t>
+            </w:r>
+            <w:proofErr w:type="spellEnd"/>
+          </w:p>
+        </w:tc>
+      </w:tr>
+      <w:tr>
+        <w:tc>
+          <w:tcPr>
+            <w:tcW w:w="1696" w:type="dxa"/>
+          </w:tcPr>
+          <w:p>
+            <w:pPr>
+              <w:rPr>
+                <w:lang w:val="uk-UA"/>
+              </w:rPr>
+            </w:pPr>
+            <w:proofErr w:type="spellStart"/>
+            <w:r>
+              <w:rPr>
+                <w:lang w:val="uk-UA"/>
+              </w:rPr>
+              <w:t>КількістьЛітрів_л</w:t>
+            </w:r>
+            <w:proofErr w:type="spellEnd"/>
+          </w:p>
+        </w:tc>
+        <w:tc>
+          <w:tcPr>
+            <w:tcW w:w="1701" w:type="dxa"/>
+          </w:tcPr>
+          <w:p>
+            <w:pPr>
+              <w:rPr>
+                <w:lang w:val="uk-UA"/>
+              </w:rPr>
+            </w:pPr>
+            <w:proofErr w:type="spellStart"/>
+            <w:r>
+              <w:rPr>
+                <w:lang w:val="uk-UA"/>
+              </w:rPr>
+              <w:t>Int</w:t>
+            </w:r>
+            <w:proofErr w:type="spellEnd"/>
+            <w:r>
+              <w:rPr>
+                <w:lang w:val="uk-UA"/>
+              </w:rPr>
+              <w:t>(11)</w:t>
             </w:r>
           </w:p>
         </w:tc>
@@ -1704,12 +1867,14 @@
                 <w:lang w:val="uk-UA"/>
               </w:rPr>
             </w:pPr>
+            <w:proofErr w:type="spellStart"/>
             <w:r>
               <w:rPr>
                 <w:lang w:val="uk-UA"/>
               </w:rPr>
-              <w:t>КількістьЛітрів_л</w:t>
+              <w:t>КодВартості</w:t>
             </w:r>
+            <w:proofErr w:type="spellEnd"/>
           </w:p>
         </w:tc>
         <w:tc>
@@ -1722,49 +1887,19 @@
                 <w:lang w:val="uk-UA"/>
               </w:rPr>
             </w:pPr>
+            <w:proofErr w:type="spellStart"/>
             <w:r>
               <w:rPr>
                 <w:lang w:val="uk-UA"/>
               </w:rPr>
-              <w:t>Int(11)</w:t>
+              <w:t>Int</w:t>
             </w:r>
-          </w:p>
-        </w:tc>
-      </w:tr>
-      <w:tr>
-        <w:tc>
-          <w:tcPr>
-            <w:tcW w:w="1696" w:type="dxa"/>
-          </w:tcPr>
-          <w:p>
-            <w:pPr>
-              <w:rPr>
-                <w:lang w:val="uk-UA"/>
-              </w:rPr>
-            </w:pPr>
+            <w:proofErr w:type="spellEnd"/>
             <w:r>
               <w:rPr>
                 <w:lang w:val="uk-UA"/>
               </w:rPr>
-              <w:t>КодВартості</w:t>
-            </w:r>
-          </w:p>
-        </w:tc>
-        <w:tc>
-          <w:tcPr>
-            <w:tcW w:w="1701" w:type="dxa"/>
-          </w:tcPr>
-          <w:p>
-            <w:pPr>
-              <w:rPr>
-                <w:lang w:val="uk-UA"/>
-              </w:rPr>
-            </w:pPr>
-            <w:r>
-              <w:rPr>
-                <w:lang w:val="uk-UA"/>
-              </w:rPr>
-              <w:t>Int(11)</w:t>
+              <w:t>(11)</w:t>
             </w:r>
           </w:p>
         </w:tc>
@@ -1877,18 +2012,7 @@
           <w:szCs w:val="24"/>
           <w:lang w:val="uk-UA"/>
         </w:rPr>
-        <w:t xml:space="preserve"> – </w:t>
-      </w:r>
-      <w:r>
-        <w:rPr>
-          <w:i w:val="0"/>
-          <w:iCs w:val="0"/>
-          <w:color w:val="000000" w:themeColor="text1"/>
-          <w:sz w:val="24"/>
-          <w:szCs w:val="24"/>
-          <w:lang w:val="uk-UA"/>
-        </w:rPr>
-        <w:t>Вартість бензину</w:t>
+        <w:t xml:space="preserve"> – Вартість бензину</w:t>
       </w:r>
     </w:p>
     <w:tbl>
@@ -1916,18 +2040,14 @@
                 <w:lang w:val="uk-UA"/>
               </w:rPr>
             </w:pPr>
+            <w:proofErr w:type="spellStart"/>
             <w:r>
               <w:rPr>
                 <w:lang w:val="uk-UA"/>
               </w:rPr>
-              <w:t>Дата</w:t>
+              <w:t>ДатаВстановленняВартості</w:t>
             </w:r>
-            <w:r>
-              <w:rPr>
-                <w:lang w:val="uk-UA"/>
-              </w:rPr>
-              <w:t>ВстановленняВартості</w:t>
-            </w:r>
+            <w:proofErr w:type="spellEnd"/>
           </w:p>
         </w:tc>
         <w:tc>
@@ -1940,11 +2060,109 @@
                 <w:lang w:val="uk-UA"/>
               </w:rPr>
             </w:pPr>
+            <w:proofErr w:type="spellStart"/>
             <w:r>
               <w:rPr>
                 <w:lang w:val="uk-UA"/>
               </w:rPr>
               <w:t>Datetime</w:t>
+            </w:r>
+            <w:proofErr w:type="spellEnd"/>
+          </w:p>
+        </w:tc>
+      </w:tr>
+      <w:tr>
+        <w:trPr>
+          <w:jc w:val="center"/>
+        </w:trPr>
+        <w:tc>
+          <w:tcPr>
+            <w:tcW w:w="3488" w:type="dxa"/>
+          </w:tcPr>
+          <w:p>
+            <w:pPr>
+              <w:rPr>
+                <w:lang w:val="uk-UA"/>
+              </w:rPr>
+            </w:pPr>
+            <w:proofErr w:type="spellStart"/>
+            <w:r>
+              <w:rPr>
+                <w:lang w:val="uk-UA"/>
+              </w:rPr>
+              <w:t>МаркаБензину</w:t>
+            </w:r>
+            <w:proofErr w:type="spellEnd"/>
+          </w:p>
+        </w:tc>
+        <w:tc>
+          <w:tcPr>
+            <w:tcW w:w="1701" w:type="dxa"/>
+          </w:tcPr>
+          <w:p>
+            <w:pPr>
+              <w:rPr>
+                <w:lang w:val="uk-UA"/>
+              </w:rPr>
+            </w:pPr>
+            <w:proofErr w:type="spellStart"/>
+            <w:r>
+              <w:rPr>
+                <w:lang w:val="uk-UA"/>
+              </w:rPr>
+              <w:t>enum</w:t>
+            </w:r>
+            <w:proofErr w:type="spellEnd"/>
+          </w:p>
+        </w:tc>
+      </w:tr>
+      <w:tr>
+        <w:trPr>
+          <w:jc w:val="center"/>
+        </w:trPr>
+        <w:tc>
+          <w:tcPr>
+            <w:tcW w:w="3488" w:type="dxa"/>
+          </w:tcPr>
+          <w:p>
+            <w:pPr>
+              <w:rPr>
+                <w:lang w:val="uk-UA"/>
+              </w:rPr>
+            </w:pPr>
+            <w:proofErr w:type="spellStart"/>
+            <w:r>
+              <w:rPr>
+                <w:lang w:val="uk-UA"/>
+              </w:rPr>
+              <w:t>ЦінаПродажу_грн</w:t>
+            </w:r>
+            <w:proofErr w:type="spellEnd"/>
+          </w:p>
+        </w:tc>
+        <w:tc>
+          <w:tcPr>
+            <w:tcW w:w="1701" w:type="dxa"/>
+          </w:tcPr>
+          <w:p>
+            <w:pPr>
+              <w:rPr>
+                <w:lang w:val="uk-UA"/>
+              </w:rPr>
+            </w:pPr>
+            <w:proofErr w:type="spellStart"/>
+            <w:r>
+              <w:rPr>
+                <w:lang w:val="uk-UA"/>
+              </w:rPr>
+              <w:t>Decimal</w:t>
+            </w:r>
+            <w:proofErr w:type="spellEnd"/>
+            <w:r>
+              <w:rPr>
+                <w:lang w:val="uk-UA"/>
+              </w:rPr>
+              <w:t>(4,2)</w:t>
             </w:r>
           </w:p>
         </w:tc>
@@ -1963,12 +2181,14 @@
                 <w:lang w:val="uk-UA"/>
               </w:rPr>
             </w:pPr>
+            <w:proofErr w:type="spellStart"/>
             <w:r>
               <w:rPr>
                 <w:lang w:val="uk-UA"/>
               </w:rPr>
-              <w:t>МаркаБензину</w:t>
+              <w:t>КодВартості</w:t>
             </w:r>
+            <w:proofErr w:type="spellEnd"/>
           </w:p>
         </w:tc>
         <w:tc>
@@ -1981,93 +2201,19 @@
                 <w:lang w:val="uk-UA"/>
               </w:rPr>
             </w:pPr>
+            <w:proofErr w:type="spellStart"/>
             <w:r>
               <w:rPr>
                 <w:lang w:val="uk-UA"/>
               </w:rPr>
-              <w:t>enum</w:t>
+              <w:t>Int</w:t>
             </w:r>
-          </w:p>
-        </w:tc>
-      </w:tr>
-      <w:tr>
-        <w:trPr>
-          <w:jc w:val="center"/>
-        </w:trPr>
-        <w:tc>
-          <w:tcPr>
-            <w:tcW w:w="3488" w:type="dxa"/>
-          </w:tcPr>
-          <w:p>
-            <w:pPr>
-              <w:rPr>
-                <w:lang w:val="uk-UA"/>
-              </w:rPr>
-            </w:pPr>
+            <w:proofErr w:type="spellEnd"/>
             <w:r>
               <w:rPr>
                 <w:lang w:val="uk-UA"/>
               </w:rPr>
-              <w:t>ЦінаПродажу_грн</w:t>
-            </w:r>
-          </w:p>
-        </w:tc>
-        <w:tc>
-          <w:tcPr>
-            <w:tcW w:w="1701" w:type="dxa"/>
-          </w:tcPr>
-          <w:p>
-            <w:pPr>
-              <w:rPr>
-                <w:lang w:val="uk-UA"/>
-              </w:rPr>
-            </w:pPr>
-            <w:r>
-              <w:rPr>
-                <w:lang w:val="uk-UA"/>
-              </w:rPr>
-              <w:t>Decimal(4,2)</w:t>
-            </w:r>
-          </w:p>
-        </w:tc>
-      </w:tr>
-      <w:tr>
-        <w:trPr>
-          <w:jc w:val="center"/>
-        </w:trPr>
-        <w:tc>
-          <w:tcPr>
-            <w:tcW w:w="3488" w:type="dxa"/>
-          </w:tcPr>
-          <w:p>
-            <w:pPr>
-              <w:rPr>
-                <w:lang w:val="uk-UA"/>
-              </w:rPr>
-            </w:pPr>
-            <w:r>
-              <w:rPr>
-                <w:lang w:val="uk-UA"/>
-              </w:rPr>
-              <w:t>КодВартості</w:t>
-            </w:r>
-          </w:p>
-        </w:tc>
-        <w:tc>
-          <w:tcPr>
-            <w:tcW w:w="1701" w:type="dxa"/>
-          </w:tcPr>
-          <w:p>
-            <w:pPr>
-              <w:rPr>
-                <w:lang w:val="uk-UA"/>
-              </w:rPr>
-            </w:pPr>
-            <w:r>
-              <w:rPr>
-                <w:lang w:val="uk-UA"/>
-              </w:rPr>
-              <w:t>Int(11)</w:t>
+              <w:t>(11)</w:t>
             </w:r>
           </w:p>
         </w:tc>
@@ -2096,6 +2242,9 @@
     <w:p>
       <w:pPr>
         <w:pStyle w:val="a3"/>
+        <w:rPr>
+          <w:lang w:val="uk-UA"/>
+        </w:rPr>
       </w:pPr>
       <w:r>
         <w:lastRenderedPageBreak/>
@@ -2104,9 +2253,224 @@
     </w:p>
     <w:p>
       <w:pPr>
+        <w:pStyle w:val="a9"/>
+        <w:rPr>
+          <w:lang w:val="uk-UA"/>
+        </w:rPr>
+      </w:pPr>
+    </w:p>
+    <w:p>
+      <w:pPr>
+        <w:pStyle w:val="a9"/>
+      </w:pPr>
+      <w:r>
+        <w:t xml:space="preserve">Select * from </w:t>
+      </w:r>
+      <w:proofErr w:type="spellStart"/>
+      <w:r>
+        <w:t>клієнт</w:t>
+      </w:r>
+      <w:proofErr w:type="spellEnd"/>
+      <w:r>
+        <w:t>;</w:t>
+      </w:r>
+    </w:p>
+    <w:p>
+      <w:pPr>
+        <w:pStyle w:val="ad"/>
+        <w:rPr>
+          <w:lang w:val="uk-UA"/>
+        </w:rPr>
+      </w:pPr>
+      <w:bookmarkStart w:id="6" w:name="_Hlk160048631"/>
+      <w:r>
+        <w:drawing>
+          <wp:inline distT="0" distB="0" distL="0" distR="0">
+            <wp:extent cx="5306653" cy="4334441"/>
+            <wp:effectExtent l="0" t="0" r="2540" b="0"/>
+            <wp:docPr id="1606399366" name="Рисунок 1"/>
+            <wp:cNvGraphicFramePr>
+              <a:graphicFrameLocks xmlns:a="http://schemas.openxmlformats.org/drawingml/2006/main" noChangeAspect="1"/>
+            </wp:cNvGraphicFramePr>
+            <a:graphic xmlns:a="http://schemas.openxmlformats.org/drawingml/2006/main">
+              <a:graphicData uri="http://schemas.openxmlformats.org/drawingml/2006/picture">
+                <pic:pic xmlns:pic="http://schemas.openxmlformats.org/drawingml/2006/picture">
+                  <pic:nvPicPr>
+                    <pic:cNvPr id="1606399366" name="Рисунок 1606399366"/>
+                    <pic:cNvPicPr/>
+                  </pic:nvPicPr>
+                  <pic:blipFill>
+                    <a:blip r:embed="rId6">
+                      <a:extLst>
+                        <a:ext uri="{28A0092B-C50C-407E-A947-70E740481C1C}">
+                          <a14:useLocalDpi xmlns:a14="http://schemas.microsoft.com/office/drawing/2010/main" val="0"/>
+                        </a:ext>
+                      </a:extLst>
+                    </a:blip>
+                    <a:stretch>
+                      <a:fillRect/>
+                    </a:stretch>
+                  </pic:blipFill>
+                  <pic:spPr>
+                    <a:xfrm>
+                      <a:off x="0" y="0"/>
+                      <a:ext cx="5379491" cy="4393935"/>
+                    </a:xfrm>
+                    <a:prstGeom prst="rect">
+                      <a:avLst/>
+                    </a:prstGeom>
+                  </pic:spPr>
+                </pic:pic>
+              </a:graphicData>
+            </a:graphic>
+          </wp:inline>
+        </w:drawing>
+      </w:r>
+    </w:p>
+    <w:p>
+      <w:pPr>
+        <w:pStyle w:val="ad"/>
+        <w:rPr>
+          <w:lang w:val="uk-UA"/>
+        </w:rPr>
+      </w:pPr>
+    </w:p>
+    <w:p>
+      <w:pPr>
+        <w:pStyle w:val="a9"/>
+      </w:pPr>
+      <w:hyperlink r:id="rId7" w:tgtFrame="mysql_doc" w:history="1">
+        <w:r>
+          <w:t>SELECT</w:t>
+        </w:r>
+      </w:hyperlink>
+      <w:r>
+        <w:t> * FROM `</w:t>
+      </w:r>
+      <w:proofErr w:type="spellStart"/>
+      <w:r>
+        <w:t>вартість</w:t>
+      </w:r>
+      <w:proofErr w:type="spellEnd"/>
+      <w:r>
+        <w:t xml:space="preserve"> бензину`;</w:t>
+      </w:r>
+    </w:p>
+    <w:p>
+      <w:pPr>
+        <w:pStyle w:val="ad"/>
+        <w:rPr>
+          <w:lang w:val="uk-UA"/>
+        </w:rPr>
+      </w:pPr>
+      <w:r>
+        <w:rPr>
+          <w:noProof/>
+          <w:lang w:val="uk-UA"/>
+        </w:rPr>
+        <w:drawing>
+          <wp:inline distT="0" distB="0" distL="0" distR="0">
+            <wp:extent cx="5612267" cy="3827721"/>
+            <wp:effectExtent l="0" t="0" r="1270" b="0"/>
+            <wp:docPr id="49507356" name="Рисунок 4"/>
+            <wp:cNvGraphicFramePr>
+              <a:graphicFrameLocks xmlns:a="http://schemas.openxmlformats.org/drawingml/2006/main" noChangeAspect="1"/>
+            </wp:cNvGraphicFramePr>
+            <a:graphic xmlns:a="http://schemas.openxmlformats.org/drawingml/2006/main">
+              <a:graphicData uri="http://schemas.openxmlformats.org/drawingml/2006/picture">
+                <pic:pic xmlns:pic="http://schemas.openxmlformats.org/drawingml/2006/picture">
+                  <pic:nvPicPr>
+                    <pic:cNvPr id="49507356" name="Рисунок 49507356"/>
+                    <pic:cNvPicPr/>
+                  </pic:nvPicPr>
+                  <pic:blipFill>
+                    <a:blip r:embed="rId8">
+                      <a:extLst>
+                        <a:ext uri="{28A0092B-C50C-407E-A947-70E740481C1C}">
+                          <a14:useLocalDpi xmlns:a14="http://schemas.microsoft.com/office/drawing/2010/main" val="0"/>
+                        </a:ext>
+                      </a:extLst>
+                    </a:blip>
+                    <a:stretch>
+                      <a:fillRect/>
+                    </a:stretch>
+                  </pic:blipFill>
+                  <pic:spPr>
+                    <a:xfrm>
+                      <a:off x="0" y="0"/>
+                      <a:ext cx="5639543" cy="3846324"/>
+                    </a:xfrm>
+                    <a:prstGeom prst="rect">
+                      <a:avLst/>
+                    </a:prstGeom>
+                  </pic:spPr>
+                </pic:pic>
+              </a:graphicData>
+            </a:graphic>
+          </wp:inline>
+        </w:drawing>
+      </w:r>
+    </w:p>
+    <w:p>
+      <w:pPr>
+        <w:pStyle w:val="ad"/>
+        <w:rPr>
+          <w:lang w:val="uk-UA"/>
+        </w:rPr>
+      </w:pPr>
+      <w:r>
+        <w:rPr>
+          <w:noProof/>
+          <w:lang w:val="uk-UA"/>
+        </w:rPr>
+        <w:lastRenderedPageBreak/>
+        <w:drawing>
+          <wp:inline distT="0" distB="0" distL="0" distR="0">
+            <wp:extent cx="4946798" cy="4290771"/>
+            <wp:effectExtent l="0" t="0" r="6350" b="1905"/>
+            <wp:docPr id="782850724" name="Рисунок 5"/>
+            <wp:cNvGraphicFramePr>
+              <a:graphicFrameLocks xmlns:a="http://schemas.openxmlformats.org/drawingml/2006/main" noChangeAspect="1"/>
+            </wp:cNvGraphicFramePr>
+            <a:graphic xmlns:a="http://schemas.openxmlformats.org/drawingml/2006/main">
+              <a:graphicData uri="http://schemas.openxmlformats.org/drawingml/2006/picture">
+                <pic:pic xmlns:pic="http://schemas.openxmlformats.org/drawingml/2006/picture">
+                  <pic:nvPicPr>
+                    <pic:cNvPr id="782850724" name="Рисунок 782850724"/>
+                    <pic:cNvPicPr/>
+                  </pic:nvPicPr>
+                  <pic:blipFill>
+                    <a:blip r:embed="rId9">
+                      <a:extLst>
+                        <a:ext uri="{28A0092B-C50C-407E-A947-70E740481C1C}">
+                          <a14:useLocalDpi xmlns:a14="http://schemas.microsoft.com/office/drawing/2010/main" val="0"/>
+                        </a:ext>
+                      </a:extLst>
+                    </a:blip>
+                    <a:stretch>
+                      <a:fillRect/>
+                    </a:stretch>
+                  </pic:blipFill>
+                  <pic:spPr>
+                    <a:xfrm>
+                      <a:off x="0" y="0"/>
+                      <a:ext cx="4961685" cy="4303684"/>
+                    </a:xfrm>
+                    <a:prstGeom prst="rect">
+                      <a:avLst/>
+                    </a:prstGeom>
+                  </pic:spPr>
+                </pic:pic>
+              </a:graphicData>
+            </a:graphic>
+          </wp:inline>
+        </w:drawing>
+      </w:r>
+    </w:p>
+    <w:p>
+      <w:pPr>
         <w:pStyle w:val="a7"/>
       </w:pPr>
-      <w:bookmarkStart w:id="6" w:name="_Hlk160048631"/>
       <w:r>
         <w:t>Запит 1.</w:t>
       </w:r>
@@ -2119,8 +2483,69 @@
           <w:lang w:val="uk-UA"/>
         </w:rPr>
       </w:pPr>
-      <w:r>
-        <w:t>Вивести алфавітні списки прізвищ та ініціалів всіх клієнтів автозаправної станції.</w:t>
+      <w:proofErr w:type="spellStart"/>
+      <w:r>
+        <w:t>Вивести</w:t>
+      </w:r>
+      <w:proofErr w:type="spellEnd"/>
+      <w:r>
+        <w:t xml:space="preserve"> </w:t>
+      </w:r>
+      <w:proofErr w:type="spellStart"/>
+      <w:r>
+        <w:t>алфавітні</w:t>
+      </w:r>
+      <w:proofErr w:type="spellEnd"/>
+      <w:r>
+        <w:t xml:space="preserve"> списки </w:t>
+      </w:r>
+      <w:proofErr w:type="spellStart"/>
+      <w:r>
+        <w:t>прізвищ</w:t>
+      </w:r>
+      <w:proofErr w:type="spellEnd"/>
+      <w:r>
+        <w:t xml:space="preserve"> та </w:t>
+      </w:r>
+      <w:proofErr w:type="spellStart"/>
+      <w:r>
+        <w:t>ініціалів</w:t>
+      </w:r>
+      <w:proofErr w:type="spellEnd"/>
+      <w:r>
+        <w:t xml:space="preserve"> </w:t>
+      </w:r>
+      <w:proofErr w:type="spellStart"/>
+      <w:r>
+        <w:t>всіх</w:t>
+      </w:r>
+      <w:proofErr w:type="spellEnd"/>
+      <w:r>
+        <w:t xml:space="preserve"> </w:t>
+      </w:r>
+      <w:proofErr w:type="spellStart"/>
+      <w:r>
+        <w:t>клієнтів</w:t>
+      </w:r>
+      <w:proofErr w:type="spellEnd"/>
+      <w:r>
+        <w:t xml:space="preserve"> </w:t>
+      </w:r>
+      <w:proofErr w:type="spellStart"/>
+      <w:r>
+        <w:t>автозаправної</w:t>
+      </w:r>
+      <w:proofErr w:type="spellEnd"/>
+      <w:r>
+        <w:t xml:space="preserve"> </w:t>
+      </w:r>
+      <w:proofErr w:type="spellStart"/>
+      <w:r>
+        <w:t>станції</w:t>
+      </w:r>
+      <w:proofErr w:type="spellEnd"/>
+      <w:r>
+        <w:t>.</w:t>
       </w:r>
     </w:p>
     <w:p>
@@ -2139,7 +2564,55 @@
         </w:rPr>
       </w:pPr>
       <w:r>
-        <w:t>SELECT Lastname AS Прізвище, CONCAT(SUBSTRING(Firstname, 1, 1), '.', SUBSTRING(Father, 1, 1), '.') AS Ініціали FROM клієнт;</w:t>
+        <w:t xml:space="preserve">SELECT </w:t>
+      </w:r>
+      <w:proofErr w:type="spellStart"/>
+      <w:r>
+        <w:t>Lastname</w:t>
+      </w:r>
+      <w:proofErr w:type="spellEnd"/>
+      <w:r>
+        <w:t xml:space="preserve"> AS </w:t>
+      </w:r>
+      <w:proofErr w:type="spellStart"/>
+      <w:r>
+        <w:t>Прізвище</w:t>
+      </w:r>
+      <w:proofErr w:type="spellEnd"/>
+      <w:r>
+        <w:t xml:space="preserve">, </w:t>
+      </w:r>
+      <w:proofErr w:type="gramStart"/>
+      <w:r>
+        <w:t>CONCAT(</w:t>
+      </w:r>
+      <w:proofErr w:type="gramEnd"/>
+      <w:r>
+        <w:t>SUBSTRING(</w:t>
+      </w:r>
+      <w:proofErr w:type="spellStart"/>
+      <w:r>
+        <w:t>Firstname</w:t>
+      </w:r>
+      <w:proofErr w:type="spellEnd"/>
+      <w:r>
+        <w:t xml:space="preserve">, 1, 1), '.', SUBSTRING(Father, 1, 1), '.') AS </w:t>
+      </w:r>
+      <w:proofErr w:type="spellStart"/>
+      <w:r>
+        <w:t>Ініціали</w:t>
+      </w:r>
+      <w:proofErr w:type="spellEnd"/>
+      <w:r>
+        <w:t xml:space="preserve"> FROM </w:t>
+      </w:r>
+      <w:proofErr w:type="spellStart"/>
+      <w:r>
+        <w:t>клієнт</w:t>
+      </w:r>
+      <w:proofErr w:type="spellEnd"/>
+      <w:r>
+        <w:t>;</w:t>
       </w:r>
     </w:p>
     <w:p>
@@ -2155,6 +2628,9 @@
         <w:pStyle w:val="ad"/>
       </w:pPr>
       <w:r>
+        <w:rPr>
+          <w:noProof/>
+        </w:rPr>
         <w:drawing>
           <wp:inline distT="0" distB="0" distL="0" distR="0">
             <wp:extent cx="3558942" cy="3179135"/>
@@ -2171,7 +2647,7 @@
                     <pic:cNvPicPr/>
                   </pic:nvPicPr>
                   <pic:blipFill>
-                    <a:blip r:embed="rId6">
+                    <a:blip r:embed="rId10">
                       <a:extLst>
                         <a:ext uri="{28A0092B-C50C-407E-A947-70E740481C1C}">
                           <a14:useLocalDpi xmlns:a14="http://schemas.microsoft.com/office/drawing/2010/main" val="0"/>
@@ -2237,6 +2713,7 @@
         </w:rPr>
       </w:pPr>
       <w:r>
+        <w:lastRenderedPageBreak/>
         <w:t xml:space="preserve">Запит </w:t>
       </w:r>
       <w:r>
@@ -2274,72 +2751,119 @@
     <w:p>
       <w:pPr>
         <w:pStyle w:val="a9"/>
-        <w:rPr>
-          <w:lang w:val="uk-UA"/>
-        </w:rPr>
-      </w:pPr>
-      <w:r>
-        <w:t>SELECT</w:t>
-      </w:r>
-      <w:r>
-        <w:rPr>
-          <w:lang w:val="uk-UA"/>
-        </w:rPr>
-        <w:t xml:space="preserve"> </w:t>
-      </w:r>
-      <w:r>
-        <w:t>DISTINCT</w:t>
-      </w:r>
-      <w:r>
-        <w:rPr>
-          <w:lang w:val="uk-UA"/>
-        </w:rPr>
-        <w:t xml:space="preserve"> НомерДисконту </w:t>
-      </w:r>
-      <w:r>
-        <w:t>FROM</w:t>
-      </w:r>
-      <w:r>
-        <w:rPr>
-          <w:lang w:val="uk-UA"/>
-        </w:rPr>
-        <w:t xml:space="preserve"> продаж </w:t>
-      </w:r>
-      <w:r>
-        <w:t>WHERE</w:t>
-      </w:r>
-      <w:r>
-        <w:rPr>
-          <w:lang w:val="uk-UA"/>
-        </w:rPr>
-        <w:t xml:space="preserve"> МаркаБензину = '</w:t>
-      </w:r>
-      <w:r>
-        <w:t>A</w:t>
-      </w:r>
-      <w:r>
-        <w:rPr>
-          <w:lang w:val="uk-UA"/>
-        </w:rPr>
-        <w:t xml:space="preserve">-95' </w:t>
-      </w:r>
-      <w:r>
-        <w:t>AND</w:t>
-      </w:r>
-      <w:r>
-        <w:rPr>
-          <w:lang w:val="uk-UA"/>
-        </w:rPr>
-        <w:t xml:space="preserve"> </w:t>
-      </w:r>
-      <w:r>
-        <w:t>DATE</w:t>
-      </w:r>
-      <w:r>
-        <w:rPr>
-          <w:lang w:val="uk-UA"/>
-        </w:rPr>
-        <w:t>(ДатаПродажу) = '2024-02-20';</w:t>
+      </w:pPr>
+      <w:r>
+        <w:t xml:space="preserve">prepare fun1 from 'SELECT DISTINCT </w:t>
+      </w:r>
+      <w:proofErr w:type="spellStart"/>
+      <w:r>
+        <w:t>НомерДисконту</w:t>
+      </w:r>
+      <w:proofErr w:type="spellEnd"/>
+      <w:r>
+        <w:t xml:space="preserve"> FROM </w:t>
+      </w:r>
+      <w:proofErr w:type="spellStart"/>
+      <w:r>
+        <w:t>продаж</w:t>
+      </w:r>
+      <w:proofErr w:type="spellEnd"/>
+      <w:r>
+        <w:t xml:space="preserve"> WHERE </w:t>
+      </w:r>
+      <w:proofErr w:type="spellStart"/>
+      <w:r>
+        <w:t>МаркаБензину</w:t>
+      </w:r>
+      <w:proofErr w:type="spellEnd"/>
+      <w:r>
+        <w:t xml:space="preserve"> =?  AND DATE(</w:t>
+      </w:r>
+      <w:proofErr w:type="spellStart"/>
+      <w:r>
+        <w:t>ДатаПродажу</w:t>
+      </w:r>
+      <w:proofErr w:type="spellEnd"/>
+      <w:r>
+        <w:t xml:space="preserve">) </w:t>
+      </w:r>
+      <w:proofErr w:type="gramStart"/>
+      <w:r>
+        <w:t>= ?</w:t>
+      </w:r>
+      <w:proofErr w:type="gramEnd"/>
+      <w:r>
+        <w:t>';</w:t>
+      </w:r>
+    </w:p>
+    <w:p>
+      <w:pPr>
+        <w:pStyle w:val="a9"/>
+        <w:rPr>
+          <w:lang w:val="uk-UA"/>
+        </w:rPr>
+      </w:pPr>
+      <w:proofErr w:type="spellStart"/>
+      <w:r>
+        <w:rPr>
+          <w:lang w:val="uk-UA"/>
+        </w:rPr>
+        <w:t>Set</w:t>
+      </w:r>
+      <w:proofErr w:type="spellEnd"/>
+      <w:r>
+        <w:rPr>
+          <w:lang w:val="uk-UA"/>
+        </w:rPr>
+        <w:t xml:space="preserve"> @a='А-95', @b='2024-02-2</w:t>
+      </w:r>
+      <w:r>
+        <w:rPr>
+          <w:lang w:val="uk-UA"/>
+        </w:rPr>
+        <w:t>0</w:t>
+      </w:r>
+      <w:r>
+        <w:rPr>
+          <w:lang w:val="uk-UA"/>
+        </w:rPr>
+        <w:t>'</w:t>
+      </w:r>
+    </w:p>
+    <w:p>
+      <w:pPr>
+        <w:pStyle w:val="a9"/>
+        <w:rPr>
+          <w:lang w:val="uk-UA"/>
+        </w:rPr>
+      </w:pPr>
+      <w:proofErr w:type="spellStart"/>
+      <w:r>
+        <w:rPr>
+          <w:lang w:val="uk-UA"/>
+        </w:rPr>
+        <w:t>execute</w:t>
+      </w:r>
+      <w:proofErr w:type="spellEnd"/>
+      <w:r>
+        <w:rPr>
+          <w:lang w:val="uk-UA"/>
+        </w:rPr>
+        <w:t xml:space="preserve"> fun1 </w:t>
+      </w:r>
+      <w:proofErr w:type="spellStart"/>
+      <w:r>
+        <w:rPr>
+          <w:lang w:val="uk-UA"/>
+        </w:rPr>
+        <w:t>using</w:t>
+      </w:r>
+      <w:proofErr w:type="spellEnd"/>
+      <w:r>
+        <w:rPr>
+          <w:lang w:val="uk-UA"/>
+        </w:rPr>
+        <w:t xml:space="preserve"> @a, @b;</w:t>
       </w:r>
     </w:p>
     <w:p>
@@ -2364,9 +2888,9 @@
         </w:rPr>
         <w:drawing>
           <wp:inline distT="0" distB="0" distL="0" distR="0">
-            <wp:extent cx="3517037" cy="2860158"/>
-            <wp:effectExtent l="0" t="0" r="1270" b="0"/>
-            <wp:docPr id="321904459" name="Рисунок 2"/>
+            <wp:extent cx="3279258" cy="3649796"/>
+            <wp:effectExtent l="0" t="0" r="0" b="0"/>
+            <wp:docPr id="1916922149" name="Рисунок 6"/>
             <wp:cNvGraphicFramePr>
               <a:graphicFrameLocks xmlns:a="http://schemas.openxmlformats.org/drawingml/2006/main" noChangeAspect="1"/>
             </wp:cNvGraphicFramePr>
@@ -2374,11 +2898,11 @@
               <a:graphicData uri="http://schemas.openxmlformats.org/drawingml/2006/picture">
                 <pic:pic xmlns:pic="http://schemas.openxmlformats.org/drawingml/2006/picture">
                   <pic:nvPicPr>
-                    <pic:cNvPr id="321904459" name="Рисунок 321904459"/>
+                    <pic:cNvPr id="1916922149" name="Рисунок 1916922149"/>
                     <pic:cNvPicPr/>
                   </pic:nvPicPr>
                   <pic:blipFill>
-                    <a:blip r:embed="rId7">
+                    <a:blip r:embed="rId11">
                       <a:extLst>
                         <a:ext uri="{28A0092B-C50C-407E-A947-70E740481C1C}">
                           <a14:useLocalDpi xmlns:a14="http://schemas.microsoft.com/office/drawing/2010/main" val="0"/>
@@ -2392,7 +2916,7 @@
                   <pic:spPr>
                     <a:xfrm>
                       <a:off x="0" y="0"/>
-                      <a:ext cx="3572550" cy="2905303"/>
+                      <a:ext cx="3297261" cy="3669833"/>
                     </a:xfrm>
                     <a:prstGeom prst="rect">
                       <a:avLst/>
@@ -2460,13 +2984,7 @@
         <w:rPr>
           <w:lang w:val="uk-UA"/>
         </w:rPr>
-        <w:t>результат запиту№</w:t>
-      </w:r>
-      <w:r>
-        <w:rPr>
-          <w:lang w:val="uk-UA"/>
-        </w:rPr>
-        <w:t>2</w:t>
+        <w:t>результат запиту№2</w:t>
       </w:r>
       <w:r>
         <w:rPr>
@@ -2499,7 +3017,21 @@
         <w:rPr>
           <w:lang w:val="uk-UA"/>
         </w:rPr>
-        <w:t xml:space="preserve"> НомерДисконту </w:t>
+        <w:t xml:space="preserve"> </w:t>
+      </w:r>
+      <w:proofErr w:type="spellStart"/>
+      <w:r>
+        <w:rPr>
+          <w:lang w:val="uk-UA"/>
+        </w:rPr>
+        <w:t>НомерДисконту</w:t>
+      </w:r>
+      <w:proofErr w:type="spellEnd"/>
+      <w:r>
+        <w:rPr>
+          <w:lang w:val="uk-UA"/>
+        </w:rPr>
+        <w:t xml:space="preserve"> </w:t>
       </w:r>
       <w:r>
         <w:t>FROM</w:t>
@@ -2517,8 +3049,30 @@
         <w:rPr>
           <w:lang w:val="uk-UA"/>
         </w:rPr>
-        <w:t xml:space="preserve"> МаркаБензину = 'А-95' </w:t>
-      </w:r>
+        <w:t xml:space="preserve"> </w:t>
+      </w:r>
+      <w:proofErr w:type="spellStart"/>
+      <w:r>
+        <w:rPr>
+          <w:lang w:val="uk-UA"/>
+        </w:rPr>
+        <w:t>МаркаБензину</w:t>
+      </w:r>
+      <w:proofErr w:type="spellEnd"/>
+      <w:r>
+        <w:rPr>
+          <w:lang w:val="uk-UA"/>
+        </w:rPr>
+        <w:t xml:space="preserve"> = </w:t>
+      </w:r>
+      <w:bookmarkStart w:id="9" w:name="_Hlk160449275"/>
+      <w:r>
+        <w:rPr>
+          <w:lang w:val="uk-UA"/>
+        </w:rPr>
+        <w:t xml:space="preserve">'А-95' </w:t>
+      </w:r>
+      <w:bookmarkEnd w:id="9"/>
       <w:r>
         <w:t>AND</w:t>
       </w:r>
@@ -2535,7 +3089,21 @@
         <w:rPr>
           <w:lang w:val="uk-UA"/>
         </w:rPr>
-        <w:t>(ДатаПродажу) = '2024-02-19';</w:t>
+        <w:t>(</w:t>
+      </w:r>
+      <w:proofErr w:type="spellStart"/>
+      <w:r>
+        <w:rPr>
+          <w:lang w:val="uk-UA"/>
+        </w:rPr>
+        <w:t>ДатаПродажу</w:t>
+      </w:r>
+      <w:proofErr w:type="spellEnd"/>
+      <w:r>
+        <w:rPr>
+          <w:lang w:val="uk-UA"/>
+        </w:rPr>
+        <w:t>) = '2024-02-19';</w:t>
       </w:r>
     </w:p>
     <w:p>
@@ -2574,7 +3142,7 @@
                     <pic:cNvPicPr/>
                   </pic:nvPicPr>
                   <pic:blipFill>
-                    <a:blip r:embed="rId8">
+                    <a:blip r:embed="rId12">
                       <a:extLst>
                         <a:ext uri="{28A0092B-C50C-407E-A947-70E740481C1C}">
                           <a14:useLocalDpi xmlns:a14="http://schemas.microsoft.com/office/drawing/2010/main" val="0"/>
@@ -2655,13 +3223,7 @@
         <w:rPr>
           <w:lang w:val="uk-UA"/>
         </w:rPr>
-        <w:t>результат запиту№2</w:t>
-      </w:r>
-      <w:r>
-        <w:rPr>
-          <w:lang w:val="uk-UA"/>
-        </w:rPr>
-        <w:t>.1</w:t>
+        <w:t>результат запиту№2.1</w:t>
       </w:r>
     </w:p>
     <w:bookmarkEnd w:id="8"/>
@@ -2712,7 +3274,160 @@
         </w:rPr>
       </w:pPr>
       <w:r>
-        <w:t>SELECT  МаркаБенизну, MAX(ЦінаПродажу_грн) AS Максимальна_вартість, MIN(ЦінаПродажу_грн) AS Мінімальна_вартість FROM `вартість бензину`GROUP BY МаркаБенизну;</w:t>
+        <w:t>SELECT</w:t>
+      </w:r>
+      <w:r>
+        <w:rPr>
+          <w:lang w:val="uk-UA"/>
+        </w:rPr>
+        <w:t xml:space="preserve"> </w:t>
+      </w:r>
+      <w:proofErr w:type="spellStart"/>
+      <w:r>
+        <w:rPr>
+          <w:lang w:val="uk-UA"/>
+        </w:rPr>
+        <w:t>МаркаБенизну</w:t>
+      </w:r>
+      <w:proofErr w:type="spellEnd"/>
+      <w:r>
+        <w:rPr>
+          <w:lang w:val="uk-UA"/>
+        </w:rPr>
+        <w:t xml:space="preserve">, </w:t>
+      </w:r>
+      <w:r>
+        <w:t>MAX</w:t>
+      </w:r>
+      <w:r>
+        <w:rPr>
+          <w:lang w:val="uk-UA"/>
+        </w:rPr>
+        <w:t>(</w:t>
+      </w:r>
+      <w:proofErr w:type="spellStart"/>
+      <w:r>
+        <w:rPr>
+          <w:lang w:val="uk-UA"/>
+        </w:rPr>
+        <w:t>ЦінаПродажу_грн</w:t>
+      </w:r>
+      <w:proofErr w:type="spellEnd"/>
+      <w:r>
+        <w:rPr>
+          <w:lang w:val="uk-UA"/>
+        </w:rPr>
+        <w:t xml:space="preserve">) </w:t>
+      </w:r>
+      <w:r>
+        <w:t>AS</w:t>
+      </w:r>
+      <w:r>
+        <w:rPr>
+          <w:lang w:val="uk-UA"/>
+        </w:rPr>
+        <w:t xml:space="preserve"> </w:t>
+      </w:r>
+      <w:proofErr w:type="spellStart"/>
+      <w:r>
+        <w:rPr>
+          <w:lang w:val="uk-UA"/>
+        </w:rPr>
+        <w:t>Максимальна_вартість</w:t>
+      </w:r>
+      <w:proofErr w:type="spellEnd"/>
+      <w:r>
+        <w:rPr>
+          <w:lang w:val="uk-UA"/>
+        </w:rPr>
+        <w:t xml:space="preserve">, </w:t>
+      </w:r>
+      <w:r>
+        <w:t>MIN</w:t>
+      </w:r>
+      <w:r>
+        <w:rPr>
+          <w:lang w:val="uk-UA"/>
+        </w:rPr>
+        <w:t>(</w:t>
+      </w:r>
+      <w:proofErr w:type="spellStart"/>
+      <w:r>
+        <w:rPr>
+          <w:lang w:val="uk-UA"/>
+        </w:rPr>
+        <w:t>ЦінаПродажу_грн</w:t>
+      </w:r>
+      <w:proofErr w:type="spellEnd"/>
+      <w:r>
+        <w:rPr>
+          <w:lang w:val="uk-UA"/>
+        </w:rPr>
+        <w:t xml:space="preserve">) </w:t>
+      </w:r>
+      <w:r>
+        <w:t>AS</w:t>
+      </w:r>
+      <w:r>
+        <w:rPr>
+          <w:lang w:val="uk-UA"/>
+        </w:rPr>
+        <w:t xml:space="preserve"> </w:t>
+      </w:r>
+      <w:proofErr w:type="spellStart"/>
+      <w:r>
+        <w:rPr>
+          <w:lang w:val="uk-UA"/>
+        </w:rPr>
+        <w:t>Мінімальна_вартість</w:t>
+      </w:r>
+      <w:proofErr w:type="spellEnd"/>
+      <w:r>
+        <w:rPr>
+          <w:lang w:val="uk-UA"/>
+        </w:rPr>
+        <w:t xml:space="preserve"> </w:t>
+      </w:r>
+      <w:r>
+        <w:t>FROM</w:t>
+      </w:r>
+      <w:r>
+        <w:rPr>
+          <w:lang w:val="uk-UA"/>
+        </w:rPr>
+        <w:t xml:space="preserve"> `вартість бензину`</w:t>
+      </w:r>
+      <w:r>
+        <w:t>GROUP</w:t>
+      </w:r>
+      <w:r>
+        <w:rPr>
+          <w:lang w:val="uk-UA"/>
+        </w:rPr>
+        <w:t xml:space="preserve"> </w:t>
+      </w:r>
+      <w:r>
+        <w:t>BY</w:t>
+      </w:r>
+      <w:r>
+        <w:rPr>
+          <w:lang w:val="uk-UA"/>
+        </w:rPr>
+        <w:t xml:space="preserve"> </w:t>
+      </w:r>
+      <w:proofErr w:type="spellStart"/>
+      <w:r>
+        <w:rPr>
+          <w:lang w:val="uk-UA"/>
+        </w:rPr>
+        <w:t>МаркаБенизну</w:t>
+      </w:r>
+      <w:proofErr w:type="spellEnd"/>
+      <w:r>
+        <w:rPr>
+          <w:lang w:val="uk-UA"/>
+        </w:rPr>
+        <w:t>;</w:t>
       </w:r>
     </w:p>
     <w:p>
@@ -2751,7 +3466,7 @@
                     <pic:cNvPicPr/>
                   </pic:nvPicPr>
                   <pic:blipFill>
-                    <a:blip r:embed="rId9">
+                    <a:blip r:embed="rId13">
                       <a:extLst>
                         <a:ext uri="{28A0092B-C50C-407E-A947-70E740481C1C}">
                           <a14:useLocalDpi xmlns:a14="http://schemas.microsoft.com/office/drawing/2010/main" val="0"/>
@@ -2785,7 +3500,7 @@
           <w:lang w:val="uk-UA"/>
         </w:rPr>
       </w:pPr>
-      <w:bookmarkStart w:id="9" w:name="_Hlk159240523"/>
+      <w:bookmarkStart w:id="10" w:name="_Hlk159240523"/>
       <w:r>
         <w:rPr>
           <w:lang w:val="uk-UA"/>
@@ -2833,13 +3548,7 @@
         <w:rPr>
           <w:lang w:val="uk-UA"/>
         </w:rPr>
-        <w:t>результат запиту№</w:t>
-      </w:r>
-      <w:r>
-        <w:rPr>
-          <w:lang w:val="uk-UA"/>
-        </w:rPr>
-        <w:t>3</w:t>
+        <w:t>результат запиту№3</w:t>
       </w:r>
     </w:p>
     <w:p>
@@ -2881,10 +3590,34 @@
     <w:p>
       <w:pPr>
         <w:pStyle w:val="a9"/>
-        <w:rPr>
-          <w:lang w:val="uk-UA"/>
-        </w:rPr>
-      </w:pPr>
+      </w:pPr>
+      <w:r>
+        <w:t>prepare</w:t>
+      </w:r>
+      <w:r>
+        <w:rPr>
+          <w:lang w:val="uk-UA"/>
+        </w:rPr>
+        <w:t xml:space="preserve"> </w:t>
+      </w:r>
+      <w:r>
+        <w:t>fun</w:t>
+      </w:r>
+      <w:r>
+        <w:rPr>
+          <w:lang w:val="uk-UA"/>
+        </w:rPr>
+        <w:t xml:space="preserve">2 </w:t>
+      </w:r>
+      <w:r>
+        <w:t>from</w:t>
+      </w:r>
+      <w:r>
+        <w:rPr>
+          <w:lang w:val="uk-UA"/>
+        </w:rPr>
+        <w:t xml:space="preserve"> '</w:t>
+      </w:r>
       <w:r>
         <w:t>SELECT</w:t>
       </w:r>
@@ -2892,7 +3625,35 @@
         <w:rPr>
           <w:lang w:val="uk-UA"/>
         </w:rPr>
-        <w:t xml:space="preserve"> ДатаПродажу, МаркаБензину, </w:t>
+        <w:t xml:space="preserve"> </w:t>
+      </w:r>
+      <w:proofErr w:type="spellStart"/>
+      <w:r>
+        <w:rPr>
+          <w:lang w:val="uk-UA"/>
+        </w:rPr>
+        <w:t>ДатаПродажу</w:t>
+      </w:r>
+      <w:proofErr w:type="spellEnd"/>
+      <w:r>
+        <w:rPr>
+          <w:lang w:val="uk-UA"/>
+        </w:rPr>
+        <w:t xml:space="preserve">, </w:t>
+      </w:r>
+      <w:proofErr w:type="spellStart"/>
+      <w:r>
+        <w:rPr>
+          <w:lang w:val="uk-UA"/>
+        </w:rPr>
+        <w:t>МаркаБензину</w:t>
+      </w:r>
+      <w:proofErr w:type="spellEnd"/>
+      <w:r>
+        <w:rPr>
+          <w:lang w:val="uk-UA"/>
+        </w:rPr>
+        <w:t xml:space="preserve">, </w:t>
       </w:r>
       <w:r>
         <w:t>SUM</w:t>
@@ -2901,7 +3662,21 @@
         <w:rPr>
           <w:lang w:val="uk-UA"/>
         </w:rPr>
-        <w:t xml:space="preserve">(КількістьЛітрів_л) </w:t>
+        <w:t>(</w:t>
+      </w:r>
+      <w:proofErr w:type="spellStart"/>
+      <w:r>
+        <w:rPr>
+          <w:lang w:val="uk-UA"/>
+        </w:rPr>
+        <w:t>КількістьЛітрів_л</w:t>
+      </w:r>
+      <w:proofErr w:type="spellEnd"/>
+      <w:r>
+        <w:rPr>
+          <w:lang w:val="uk-UA"/>
+        </w:rPr>
+        <w:t xml:space="preserve">) </w:t>
       </w:r>
       <w:r>
         <w:t>AS</w:t>
@@ -2910,7 +3685,21 @@
         <w:rPr>
           <w:lang w:val="uk-UA"/>
         </w:rPr>
-        <w:t xml:space="preserve"> Сум_прод_л </w:t>
+        <w:t xml:space="preserve"> </w:t>
+      </w:r>
+      <w:proofErr w:type="spellStart"/>
+      <w:r>
+        <w:rPr>
+          <w:lang w:val="uk-UA"/>
+        </w:rPr>
+        <w:t>Сум_прод_л</w:t>
+      </w:r>
+      <w:proofErr w:type="spellEnd"/>
+      <w:r>
+        <w:rPr>
+          <w:lang w:val="uk-UA"/>
+        </w:rPr>
+        <w:t xml:space="preserve"> </w:t>
       </w:r>
       <w:r>
         <w:t>FROM</w:t>
@@ -2922,7 +3711,7 @@
         <w:t xml:space="preserve"> `продаж` </w:t>
       </w:r>
       <w:r>
-        <w:t>GROUP</w:t>
+        <w:t>Where</w:t>
       </w:r>
       <w:r>
         <w:rPr>
@@ -2930,32 +3719,46 @@
         </w:rPr>
         <w:t xml:space="preserve"> </w:t>
       </w:r>
-      <w:r>
-        <w:t>BY</w:t>
-      </w:r>
-      <w:r>
-        <w:rPr>
-          <w:lang w:val="uk-UA"/>
-        </w:rPr>
-        <w:t xml:space="preserve"> ДатаПродажу, МаркаБензину </w:t>
-      </w:r>
-      <w:r>
-        <w:t>ORDER</w:t>
-      </w:r>
-      <w:r>
-        <w:rPr>
-          <w:lang w:val="uk-UA"/>
-        </w:rPr>
-        <w:t xml:space="preserve"> </w:t>
-      </w:r>
-      <w:r>
-        <w:t>BY</w:t>
-      </w:r>
-      <w:r>
-        <w:rPr>
-          <w:lang w:val="uk-UA"/>
-        </w:rPr>
-        <w:t xml:space="preserve"> ДатаПродажу;</w:t>
+      <w:proofErr w:type="spellStart"/>
+      <w:r>
+        <w:rPr>
+          <w:lang w:val="uk-UA"/>
+        </w:rPr>
+        <w:t>МаркаБензину</w:t>
+      </w:r>
+      <w:proofErr w:type="spellEnd"/>
+      <w:r>
+        <w:rPr>
+          <w:lang w:val="uk-UA"/>
+        </w:rPr>
+        <w:t xml:space="preserve">=? </w:t>
+      </w:r>
+      <w:r>
+        <w:t xml:space="preserve">GROUP BY </w:t>
+      </w:r>
+      <w:proofErr w:type="spellStart"/>
+      <w:r>
+        <w:t>ДатаПродажу</w:t>
+      </w:r>
+      <w:proofErr w:type="spellEnd"/>
+      <w:r>
+        <w:t xml:space="preserve">, </w:t>
+      </w:r>
+      <w:proofErr w:type="spellStart"/>
+      <w:r>
+        <w:t>МаркаБензину</w:t>
+      </w:r>
+      <w:proofErr w:type="spellEnd"/>
+      <w:r>
+        <w:t xml:space="preserve"> ORDER BY </w:t>
+      </w:r>
+      <w:proofErr w:type="spellStart"/>
+      <w:r>
+        <w:t>ДатаПродажу</w:t>
+      </w:r>
+      <w:proofErr w:type="spellEnd"/>
+      <w:r>
+        <w:t>';</w:t>
       </w:r>
     </w:p>
     <w:p>
@@ -2965,6 +3768,56 @@
           <w:lang w:val="uk-UA"/>
         </w:rPr>
       </w:pPr>
+      <w:proofErr w:type="spellStart"/>
+      <w:r>
+        <w:rPr>
+          <w:lang w:val="uk-UA"/>
+        </w:rPr>
+        <w:t>Set</w:t>
+      </w:r>
+      <w:proofErr w:type="spellEnd"/>
+      <w:r>
+        <w:rPr>
+          <w:lang w:val="uk-UA"/>
+        </w:rPr>
+        <w:t xml:space="preserve"> @N='А-95';</w:t>
+      </w:r>
+    </w:p>
+    <w:p>
+      <w:pPr>
+        <w:pStyle w:val="a9"/>
+        <w:rPr>
+          <w:lang w:val="uk-UA"/>
+        </w:rPr>
+      </w:pPr>
+      <w:proofErr w:type="spellStart"/>
+      <w:r>
+        <w:rPr>
+          <w:lang w:val="uk-UA"/>
+        </w:rPr>
+        <w:t>execute</w:t>
+      </w:r>
+      <w:proofErr w:type="spellEnd"/>
+      <w:r>
+        <w:rPr>
+          <w:lang w:val="uk-UA"/>
+        </w:rPr>
+        <w:t xml:space="preserve"> fun2 </w:t>
+      </w:r>
+      <w:proofErr w:type="spellStart"/>
+      <w:r>
+        <w:rPr>
+          <w:lang w:val="uk-UA"/>
+        </w:rPr>
+        <w:t>using</w:t>
+      </w:r>
+      <w:proofErr w:type="spellEnd"/>
+      <w:r>
+        <w:rPr>
+          <w:lang w:val="uk-UA"/>
+        </w:rPr>
+        <w:t xml:space="preserve"> @N;</w:t>
+      </w:r>
     </w:p>
     <w:p>
       <w:pPr>
@@ -2980,9 +3833,9 @@
         </w:rPr>
         <w:drawing>
           <wp:inline distT="0" distB="0" distL="0" distR="0">
-            <wp:extent cx="6068237" cy="2431314"/>
-            <wp:effectExtent l="0" t="0" r="2540" b="0"/>
-            <wp:docPr id="881757264" name="Рисунок 5"/>
+            <wp:extent cx="4823286" cy="2222205"/>
+            <wp:effectExtent l="0" t="0" r="3175" b="635"/>
+            <wp:docPr id="32177716" name="Рисунок 7"/>
             <wp:cNvGraphicFramePr>
               <a:graphicFrameLocks xmlns:a="http://schemas.openxmlformats.org/drawingml/2006/main" noChangeAspect="1"/>
             </wp:cNvGraphicFramePr>
@@ -2990,11 +3843,11 @@
               <a:graphicData uri="http://schemas.openxmlformats.org/drawingml/2006/picture">
                 <pic:pic xmlns:pic="http://schemas.openxmlformats.org/drawingml/2006/picture">
                   <pic:nvPicPr>
-                    <pic:cNvPr id="881757264" name="Рисунок 881757264"/>
+                    <pic:cNvPr id="32177716" name="Рисунок 32177716"/>
                     <pic:cNvPicPr/>
                   </pic:nvPicPr>
                   <pic:blipFill>
-                    <a:blip r:embed="rId10">
+                    <a:blip r:embed="rId14">
                       <a:extLst>
                         <a:ext uri="{28A0092B-C50C-407E-A947-70E740481C1C}">
                           <a14:useLocalDpi xmlns:a14="http://schemas.microsoft.com/office/drawing/2010/main" val="0"/>
@@ -3008,7 +3861,7 @@
                   <pic:spPr>
                     <a:xfrm>
                       <a:off x="0" y="0"/>
-                      <a:ext cx="6194940" cy="2482079"/>
+                      <a:ext cx="4932850" cy="2272684"/>
                     </a:xfrm>
                     <a:prstGeom prst="rect">
                       <a:avLst/>
@@ -3021,7 +3874,7 @@
         </w:drawing>
       </w:r>
     </w:p>
-    <w:bookmarkEnd w:id="9"/>
+    <w:bookmarkEnd w:id="10"/>
     <w:p>
       <w:pPr>
         <w:pStyle w:val="ad"/>
@@ -3076,13 +3929,7 @@
         <w:rPr>
           <w:lang w:val="uk-UA"/>
         </w:rPr>
-        <w:t>результат запиту№</w:t>
-      </w:r>
-      <w:r>
-        <w:rPr>
-          <w:lang w:val="uk-UA"/>
-        </w:rPr>
-        <w:t>4</w:t>
+        <w:t>результат запиту№4</w:t>
       </w:r>
       <w:r>
         <w:rPr>
@@ -3116,9 +3963,67 @@
           <w:lang w:val="uk-UA"/>
         </w:rPr>
       </w:pPr>
-      <w:r>
-        <w:t>Вивести номери дисконтів клієнтів автозаправної станції, які купили за один раз максимальн</w:t>
-      </w:r>
+      <w:proofErr w:type="spellStart"/>
+      <w:r>
+        <w:t>Вивести</w:t>
+      </w:r>
+      <w:proofErr w:type="spellEnd"/>
+      <w:r>
+        <w:t xml:space="preserve"> </w:t>
+      </w:r>
+      <w:proofErr w:type="spellStart"/>
+      <w:r>
+        <w:t>номери</w:t>
+      </w:r>
+      <w:proofErr w:type="spellEnd"/>
+      <w:r>
+        <w:t xml:space="preserve"> </w:t>
+      </w:r>
+      <w:proofErr w:type="spellStart"/>
+      <w:r>
+        <w:t>дисконтів</w:t>
+      </w:r>
+      <w:proofErr w:type="spellEnd"/>
+      <w:r>
+        <w:t xml:space="preserve"> </w:t>
+      </w:r>
+      <w:proofErr w:type="spellStart"/>
+      <w:r>
+        <w:t>клієнтів</w:t>
+      </w:r>
+      <w:proofErr w:type="spellEnd"/>
+      <w:r>
+        <w:t xml:space="preserve"> </w:t>
+      </w:r>
+      <w:proofErr w:type="spellStart"/>
+      <w:r>
+        <w:t>автозаправної</w:t>
+      </w:r>
+      <w:proofErr w:type="spellEnd"/>
+      <w:r>
+        <w:t xml:space="preserve"> </w:t>
+      </w:r>
+      <w:proofErr w:type="spellStart"/>
+      <w:r>
+        <w:t>станції</w:t>
+      </w:r>
+      <w:proofErr w:type="spellEnd"/>
+      <w:r>
+        <w:t xml:space="preserve">, </w:t>
+      </w:r>
+      <w:proofErr w:type="spellStart"/>
+      <w:r>
+        <w:t>які</w:t>
+      </w:r>
+      <w:proofErr w:type="spellEnd"/>
+      <w:r>
+        <w:t xml:space="preserve"> купили за один раз </w:t>
+      </w:r>
+      <w:proofErr w:type="spellStart"/>
+      <w:r>
+        <w:t>максимальн</w:t>
+      </w:r>
+      <w:proofErr w:type="spellEnd"/>
       <w:r>
         <w:rPr>
           <w:lang w:val="uk-UA"/>
@@ -3126,7 +4031,23 @@
         <w:t>у</w:t>
       </w:r>
       <w:r>
-        <w:t xml:space="preserve"> кількість літрів бензину.</w:t>
+        <w:t xml:space="preserve"> </w:t>
+      </w:r>
+      <w:proofErr w:type="spellStart"/>
+      <w:r>
+        <w:t>кількість</w:t>
+      </w:r>
+      <w:proofErr w:type="spellEnd"/>
+      <w:r>
+        <w:t xml:space="preserve"> </w:t>
+      </w:r>
+      <w:proofErr w:type="spellStart"/>
+      <w:r>
+        <w:t>літрів</w:t>
+      </w:r>
+      <w:proofErr w:type="spellEnd"/>
+      <w:r>
+        <w:t xml:space="preserve"> бензину.</w:t>
       </w:r>
     </w:p>
     <w:p>
@@ -3144,6 +4065,7 @@
           <w:lang w:val="uk-UA"/>
         </w:rPr>
       </w:pPr>
+      <w:bookmarkStart w:id="11" w:name="_Hlk160449750"/>
       <w:r>
         <w:t>SELECT</w:t>
       </w:r>
@@ -3151,7 +4073,21 @@
         <w:rPr>
           <w:lang w:val="uk-UA"/>
         </w:rPr>
-        <w:t xml:space="preserve"> НомерДисконту </w:t>
+        <w:t xml:space="preserve"> </w:t>
+      </w:r>
+      <w:proofErr w:type="spellStart"/>
+      <w:r>
+        <w:rPr>
+          <w:lang w:val="uk-UA"/>
+        </w:rPr>
+        <w:t>НомерДисконту</w:t>
+      </w:r>
+      <w:proofErr w:type="spellEnd"/>
+      <w:r>
+        <w:rPr>
+          <w:lang w:val="uk-UA"/>
+        </w:rPr>
+        <w:t xml:space="preserve"> </w:t>
       </w:r>
       <w:r>
         <w:t>FROM</w:t>
@@ -3169,7 +4105,21 @@
         <w:rPr>
           <w:lang w:val="uk-UA"/>
         </w:rPr>
-        <w:t xml:space="preserve"> КількістьЛітрів_л = (</w:t>
+        <w:t xml:space="preserve"> </w:t>
+      </w:r>
+      <w:proofErr w:type="spellStart"/>
+      <w:r>
+        <w:rPr>
+          <w:lang w:val="uk-UA"/>
+        </w:rPr>
+        <w:t>КількістьЛітрів_л</w:t>
+      </w:r>
+      <w:proofErr w:type="spellEnd"/>
+      <w:r>
+        <w:rPr>
+          <w:lang w:val="uk-UA"/>
+        </w:rPr>
+        <w:t xml:space="preserve"> = (</w:t>
       </w:r>
       <w:r>
         <w:t>SELECT</w:t>
@@ -3187,7 +4137,21 @@
         <w:rPr>
           <w:lang w:val="uk-UA"/>
         </w:rPr>
-        <w:t xml:space="preserve">(КількістьЛітрів_л) </w:t>
+        <w:t>(</w:t>
+      </w:r>
+      <w:proofErr w:type="spellStart"/>
+      <w:r>
+        <w:rPr>
+          <w:lang w:val="uk-UA"/>
+        </w:rPr>
+        <w:t>КількістьЛітрів_л</w:t>
+      </w:r>
+      <w:proofErr w:type="spellEnd"/>
+      <w:r>
+        <w:rPr>
+          <w:lang w:val="uk-UA"/>
+        </w:rPr>
+        <w:t xml:space="preserve">) </w:t>
       </w:r>
       <w:r>
         <w:t>FROM</w:t>
@@ -3199,6 +4163,7 @@
         <w:t xml:space="preserve"> продаж);</w:t>
       </w:r>
     </w:p>
+    <w:bookmarkEnd w:id="11"/>
     <w:p>
       <w:pPr>
         <w:pStyle w:val="a9"/>
@@ -3235,7 +4200,7 @@
                     <pic:cNvPicPr/>
                   </pic:nvPicPr>
                   <pic:blipFill>
-                    <a:blip r:embed="rId11">
+                    <a:blip r:embed="rId15">
                       <a:extLst>
                         <a:ext uri="{28A0092B-C50C-407E-A947-70E740481C1C}">
                           <a14:useLocalDpi xmlns:a14="http://schemas.microsoft.com/office/drawing/2010/main" val="0"/>
@@ -3269,7 +4234,7 @@
           <w:lang w:val="uk-UA"/>
         </w:rPr>
       </w:pPr>
-      <w:bookmarkStart w:id="10" w:name="_Hlk160048614"/>
+      <w:bookmarkStart w:id="12" w:name="_Hlk160048614"/>
       <w:r>
         <w:rPr>
           <w:lang w:val="uk-UA"/>
@@ -3317,16 +4282,10 @@
         <w:rPr>
           <w:lang w:val="uk-UA"/>
         </w:rPr>
-        <w:t>результат запиту№</w:t>
-      </w:r>
-      <w:r>
-        <w:rPr>
-          <w:lang w:val="uk-UA"/>
-        </w:rPr>
-        <w:t>5</w:t>
-      </w:r>
-    </w:p>
-    <w:bookmarkEnd w:id="10"/>
+        <w:t>результат запиту№5</w:t>
+      </w:r>
+    </w:p>
+    <w:bookmarkEnd w:id="12"/>
     <w:p>
       <w:pPr>
         <w:pStyle w:val="a7"/>
@@ -3335,6 +4294,9 @@
         </w:rPr>
       </w:pPr>
       <w:r>
+        <w:rPr>
+          <w:lang w:val="uk-UA"/>
+        </w:rPr>
         <w:t xml:space="preserve">Запит </w:t>
       </w:r>
       <w:r>
@@ -3344,6 +4306,9 @@
         <w:t>5.1</w:t>
       </w:r>
       <w:r>
+        <w:rPr>
+          <w:lang w:val="uk-UA"/>
+        </w:rPr>
         <w:t>.</w:t>
       </w:r>
     </w:p>
@@ -3361,7 +4326,35 @@
         <w:rPr>
           <w:lang w:val="uk-UA"/>
         </w:rPr>
-        <w:t xml:space="preserve"> МаркаБензину, НомерДисконту, </w:t>
+        <w:t xml:space="preserve"> </w:t>
+      </w:r>
+      <w:proofErr w:type="spellStart"/>
+      <w:r>
+        <w:rPr>
+          <w:lang w:val="uk-UA"/>
+        </w:rPr>
+        <w:t>МаркаБензину</w:t>
+      </w:r>
+      <w:proofErr w:type="spellEnd"/>
+      <w:r>
+        <w:rPr>
+          <w:lang w:val="uk-UA"/>
+        </w:rPr>
+        <w:t xml:space="preserve">, </w:t>
+      </w:r>
+      <w:proofErr w:type="spellStart"/>
+      <w:r>
+        <w:rPr>
+          <w:lang w:val="uk-UA"/>
+        </w:rPr>
+        <w:t>НомерДисконту</w:t>
+      </w:r>
+      <w:proofErr w:type="spellEnd"/>
+      <w:r>
+        <w:rPr>
+          <w:lang w:val="uk-UA"/>
+        </w:rPr>
+        <w:t xml:space="preserve">, </w:t>
       </w:r>
       <w:r>
         <w:t>MAX</w:t>
@@ -3370,7 +4363,21 @@
         <w:rPr>
           <w:lang w:val="uk-UA"/>
         </w:rPr>
-        <w:t xml:space="preserve">(КількістьЛітрів_л) </w:t>
+        <w:t>(</w:t>
+      </w:r>
+      <w:proofErr w:type="spellStart"/>
+      <w:r>
+        <w:rPr>
+          <w:lang w:val="uk-UA"/>
+        </w:rPr>
+        <w:t>КількістьЛітрів_л</w:t>
+      </w:r>
+      <w:proofErr w:type="spellEnd"/>
+      <w:r>
+        <w:rPr>
+          <w:lang w:val="uk-UA"/>
+        </w:rPr>
+        <w:t xml:space="preserve">) </w:t>
       </w:r>
       <w:r>
         <w:t>AS</w:t>
@@ -3379,7 +4386,21 @@
         <w:rPr>
           <w:lang w:val="uk-UA"/>
         </w:rPr>
-        <w:t xml:space="preserve"> Макс_кіл_л </w:t>
+        <w:t xml:space="preserve"> </w:t>
+      </w:r>
+      <w:proofErr w:type="spellStart"/>
+      <w:r>
+        <w:rPr>
+          <w:lang w:val="uk-UA"/>
+        </w:rPr>
+        <w:t>Макс_кіл_л</w:t>
+      </w:r>
+      <w:proofErr w:type="spellEnd"/>
+      <w:r>
+        <w:rPr>
+          <w:lang w:val="uk-UA"/>
+        </w:rPr>
+        <w:t xml:space="preserve"> </w:t>
       </w:r>
       <w:r>
         <w:t>FROM</w:t>
@@ -3406,7 +4427,21 @@
         <w:rPr>
           <w:lang w:val="uk-UA"/>
         </w:rPr>
-        <w:t xml:space="preserve"> МаркаБензину;</w:t>
+        <w:t xml:space="preserve"> </w:t>
+      </w:r>
+      <w:proofErr w:type="spellStart"/>
+      <w:r>
+        <w:rPr>
+          <w:lang w:val="uk-UA"/>
+        </w:rPr>
+        <w:t>МаркаБензину</w:t>
+      </w:r>
+      <w:proofErr w:type="spellEnd"/>
+      <w:r>
+        <w:rPr>
+          <w:lang w:val="uk-UA"/>
+        </w:rPr>
+        <w:t>;</w:t>
       </w:r>
     </w:p>
     <w:p>
@@ -3425,6 +4460,9 @@
         </w:rPr>
       </w:pPr>
       <w:r>
+        <w:rPr>
+          <w:noProof/>
+        </w:rPr>
         <w:drawing>
           <wp:inline distT="0" distB="0" distL="0" distR="0">
             <wp:extent cx="6012533" cy="1376916"/>
@@ -3441,7 +4479,7 @@
                     <pic:cNvPicPr/>
                   </pic:nvPicPr>
                   <pic:blipFill>
-                    <a:blip r:embed="rId12">
+                    <a:blip r:embed="rId16">
                       <a:extLst>
                         <a:ext uri="{28A0092B-C50C-407E-A947-70E740481C1C}">
                           <a14:useLocalDpi xmlns:a14="http://schemas.microsoft.com/office/drawing/2010/main" val="0"/>
@@ -3522,13 +4560,7 @@
         <w:rPr>
           <w:lang w:val="uk-UA"/>
         </w:rPr>
-        <w:t>результат запиту№5</w:t>
-      </w:r>
-      <w:r>
-        <w:rPr>
-          <w:lang w:val="uk-UA"/>
-        </w:rPr>
-        <w:t>.1</w:t>
+        <w:t>результат запиту№5.1</w:t>
       </w:r>
     </w:p>
     <w:p>
@@ -3584,7 +4616,21 @@
         <w:rPr>
           <w:lang w:val="uk-UA"/>
         </w:rPr>
-        <w:t xml:space="preserve"> та використано однотабличні запити до створеної на першій лабораторній роботі бази даних.</w:t>
+        <w:t xml:space="preserve"> та використано </w:t>
+      </w:r>
+      <w:proofErr w:type="spellStart"/>
+      <w:r>
+        <w:rPr>
+          <w:lang w:val="uk-UA"/>
+        </w:rPr>
+        <w:t>однотабличні</w:t>
+      </w:r>
+      <w:proofErr w:type="spellEnd"/>
+      <w:r>
+        <w:rPr>
+          <w:lang w:val="uk-UA"/>
+        </w:rPr>
+        <w:t xml:space="preserve"> запити до створеної на першій лабораторній роботі бази даних.</w:t>
       </w:r>
     </w:p>
     <w:p>
@@ -4562,6 +5608,26 @@
       </w:tblBorders>
     </w:tblPr>
   </w:style>
+  <w:style w:type="character" w:customStyle="1" w:styleId="cm-keyword">
+    <w:name w:val="cm-keyword"/>
+    <w:basedOn w:val="a0"/>
+    <w:rsid w:val="00F32376"/>
+  </w:style>
+  <w:style w:type="character" w:customStyle="1" w:styleId="cm-operator">
+    <w:name w:val="cm-operator"/>
+    <w:basedOn w:val="a0"/>
+    <w:rsid w:val="00F32376"/>
+  </w:style>
+  <w:style w:type="character" w:customStyle="1" w:styleId="cm-variable-2">
+    <w:name w:val="cm-variable-2"/>
+    <w:basedOn w:val="a0"/>
+    <w:rsid w:val="00F32376"/>
+  </w:style>
+  <w:style w:type="character" w:customStyle="1" w:styleId="cm-punctuation">
+    <w:name w:val="cm-punctuation"/>
+    <w:basedOn w:val="a0"/>
+    <w:rsid w:val="00F32376"/>
+  </w:style>
 </w:styles>
 </file>
 

</xml_diff>

<commit_message>
Backup folder - 2024-03-04 22:44:58
</commit_message>
<xml_diff>
--- a/DataBases/Lab_2/Lab_2_Зайченко_622п.docx
+++ b/DataBases/Lab_2/Lab_2_Зайченко_622п.docx
@@ -547,21 +547,12 @@
         </w:rPr>
         <w:t xml:space="preserve">Прийняв:  </w:t>
       </w:r>
-      <w:proofErr w:type="spellStart"/>
       <w:r>
         <w:rPr>
           <w:u w:val="single"/>
           <w:lang w:val="uk-UA"/>
         </w:rPr>
-        <w:t>канд.тех.наук</w:t>
-      </w:r>
-      <w:proofErr w:type="spellEnd"/>
-      <w:r>
-        <w:rPr>
-          <w:u w:val="single"/>
-          <w:lang w:val="uk-UA"/>
-        </w:rPr>
-        <w:t xml:space="preserve">, каф. 603 </w:t>
+        <w:t xml:space="preserve">канд.тех.наук, каф. 603 </w:t>
       </w:r>
       <w:bookmarkStart w:id="1" w:name="_Hlk160042428"/>
       <w:r>
@@ -610,21 +601,12 @@
         </w:rPr>
         <w:tab/>
       </w:r>
-      <w:proofErr w:type="spellStart"/>
       <w:r>
         <w:rPr>
           <w:u w:val="single"/>
           <w:lang w:val="uk-UA"/>
         </w:rPr>
-        <w:t>Манжос</w:t>
-      </w:r>
-      <w:proofErr w:type="spellEnd"/>
-      <w:r>
-        <w:rPr>
-          <w:u w:val="single"/>
-          <w:lang w:val="uk-UA"/>
-        </w:rPr>
-        <w:t xml:space="preserve"> Ю.С.</w:t>
+        <w:t>Манжос Ю.С.</w:t>
       </w:r>
       <w:r>
         <w:rPr>
@@ -887,35 +869,7 @@
         <w:rPr>
           <w:lang w:val="uk-UA"/>
         </w:rPr>
-        <w:t xml:space="preserve">Для кожного </w:t>
-      </w:r>
-      <w:proofErr w:type="spellStart"/>
-      <w:r>
-        <w:rPr>
-          <w:lang w:val="uk-UA"/>
-        </w:rPr>
-        <w:t>завданння</w:t>
-      </w:r>
-      <w:proofErr w:type="spellEnd"/>
-      <w:r>
-        <w:rPr>
-          <w:lang w:val="uk-UA"/>
-        </w:rPr>
-        <w:t xml:space="preserve"> </w:t>
-      </w:r>
-      <w:proofErr w:type="spellStart"/>
-      <w:r>
-        <w:rPr>
-          <w:lang w:val="uk-UA"/>
-        </w:rPr>
-        <w:t>однотабличного</w:t>
-      </w:r>
-      <w:proofErr w:type="spellEnd"/>
-      <w:r>
-        <w:rPr>
-          <w:lang w:val="uk-UA"/>
-        </w:rPr>
-        <w:t xml:space="preserve"> запиту записати код мовою SQL</w:t>
+        <w:t>Для кожного завданння однотабличного запиту записати код мовою SQL</w:t>
       </w:r>
       <w:r>
         <w:rPr>
@@ -1173,14 +1127,12 @@
                 <w:lang w:val="uk-UA"/>
               </w:rPr>
             </w:pPr>
-            <w:proofErr w:type="spellStart"/>
             <w:r>
               <w:rPr>
                 <w:lang w:val="uk-UA"/>
               </w:rPr>
               <w:t>Імʼя</w:t>
             </w:r>
-            <w:proofErr w:type="spellEnd"/>
           </w:p>
         </w:tc>
         <w:tc>
@@ -1213,14 +1165,12 @@
                 <w:lang w:val="uk-UA"/>
               </w:rPr>
             </w:pPr>
-            <w:proofErr w:type="spellStart"/>
             <w:r>
               <w:rPr>
                 <w:lang w:val="uk-UA"/>
               </w:rPr>
               <w:t>IdAccount</w:t>
             </w:r>
-            <w:proofErr w:type="spellEnd"/>
           </w:p>
         </w:tc>
         <w:tc>
@@ -1233,14 +1183,12 @@
                 <w:lang w:val="uk-UA"/>
               </w:rPr>
             </w:pPr>
-            <w:proofErr w:type="spellStart"/>
             <w:r>
               <w:rPr>
                 <w:lang w:val="uk-UA"/>
               </w:rPr>
               <w:t>Int</w:t>
             </w:r>
-            <w:proofErr w:type="spellEnd"/>
           </w:p>
         </w:tc>
       </w:tr>
@@ -1255,14 +1203,12 @@
                 <w:lang w:val="uk-UA"/>
               </w:rPr>
             </w:pPr>
-            <w:proofErr w:type="spellStart"/>
             <w:r>
               <w:rPr>
                 <w:lang w:val="uk-UA"/>
               </w:rPr>
               <w:t>DateGiven</w:t>
             </w:r>
-            <w:proofErr w:type="spellEnd"/>
           </w:p>
         </w:tc>
         <w:tc>
@@ -1275,14 +1221,12 @@
                 <w:lang w:val="uk-UA"/>
               </w:rPr>
             </w:pPr>
-            <w:proofErr w:type="spellStart"/>
             <w:r>
               <w:rPr>
                 <w:lang w:val="uk-UA"/>
               </w:rPr>
               <w:t>Datetime</w:t>
             </w:r>
-            <w:proofErr w:type="spellEnd"/>
           </w:p>
         </w:tc>
       </w:tr>
@@ -1297,14 +1241,12 @@
                 <w:lang w:val="uk-UA"/>
               </w:rPr>
             </w:pPr>
-            <w:proofErr w:type="spellStart"/>
             <w:r>
               <w:rPr>
                 <w:lang w:val="uk-UA"/>
               </w:rPr>
               <w:t>LastName</w:t>
             </w:r>
-            <w:proofErr w:type="spellEnd"/>
           </w:p>
         </w:tc>
         <w:tc>
@@ -1318,19 +1260,11 @@
               </w:rPr>
             </w:pPr>
             <w:bookmarkStart w:id="3" w:name="_Hlk160047761"/>
-            <w:proofErr w:type="spellStart"/>
             <w:r>
               <w:rPr>
                 <w:lang w:val="uk-UA"/>
               </w:rPr>
-              <w:t>Varchar</w:t>
-            </w:r>
-            <w:proofErr w:type="spellEnd"/>
-            <w:r>
-              <w:rPr>
-                <w:lang w:val="uk-UA"/>
-              </w:rPr>
-              <w:t>(50)</w:t>
+              <w:t>Varchar(50)</w:t>
             </w:r>
             <w:bookmarkEnd w:id="3"/>
           </w:p>
@@ -1347,14 +1281,12 @@
                 <w:lang w:val="uk-UA"/>
               </w:rPr>
             </w:pPr>
-            <w:proofErr w:type="spellStart"/>
             <w:r>
               <w:rPr>
                 <w:lang w:val="uk-UA"/>
               </w:rPr>
               <w:t>FirstName</w:t>
             </w:r>
-            <w:proofErr w:type="spellEnd"/>
           </w:p>
         </w:tc>
         <w:tc>
@@ -1367,19 +1299,11 @@
                 <w:lang w:val="uk-UA"/>
               </w:rPr>
             </w:pPr>
-            <w:proofErr w:type="spellStart"/>
             <w:r>
               <w:rPr>
                 <w:lang w:val="uk-UA"/>
               </w:rPr>
-              <w:t>Varchar</w:t>
-            </w:r>
-            <w:proofErr w:type="spellEnd"/>
-            <w:r>
-              <w:rPr>
-                <w:lang w:val="uk-UA"/>
-              </w:rPr>
-              <w:t>(20)</w:t>
+              <w:t>Varchar(20)</w:t>
             </w:r>
           </w:p>
         </w:tc>
@@ -1395,14 +1319,12 @@
                 <w:lang w:val="uk-UA"/>
               </w:rPr>
             </w:pPr>
-            <w:proofErr w:type="spellStart"/>
             <w:r>
               <w:rPr>
                 <w:lang w:val="uk-UA"/>
               </w:rPr>
               <w:t>Father</w:t>
             </w:r>
-            <w:proofErr w:type="spellEnd"/>
           </w:p>
         </w:tc>
         <w:tc>
@@ -1415,19 +1337,11 @@
                 <w:lang w:val="uk-UA"/>
               </w:rPr>
             </w:pPr>
-            <w:proofErr w:type="spellStart"/>
             <w:r>
               <w:rPr>
                 <w:lang w:val="uk-UA"/>
               </w:rPr>
-              <w:t>Varchar</w:t>
-            </w:r>
-            <w:proofErr w:type="spellEnd"/>
-            <w:r>
-              <w:rPr>
-                <w:lang w:val="uk-UA"/>
-              </w:rPr>
-              <w:t>(50)</w:t>
+              <w:t>Varchar(50)</w:t>
             </w:r>
           </w:p>
         </w:tc>
@@ -1443,14 +1357,12 @@
                 <w:lang w:val="uk-UA"/>
               </w:rPr>
             </w:pPr>
-            <w:proofErr w:type="spellStart"/>
             <w:r>
               <w:rPr>
                 <w:lang w:val="uk-UA"/>
               </w:rPr>
               <w:t>Percent</w:t>
             </w:r>
-            <w:proofErr w:type="spellEnd"/>
           </w:p>
         </w:tc>
         <w:tc>
@@ -1463,19 +1375,11 @@
                 <w:lang w:val="uk-UA"/>
               </w:rPr>
             </w:pPr>
-            <w:proofErr w:type="spellStart"/>
             <w:r>
               <w:rPr>
                 <w:lang w:val="uk-UA"/>
               </w:rPr>
-              <w:t>Enum</w:t>
-            </w:r>
-            <w:proofErr w:type="spellEnd"/>
-            <w:r>
-              <w:rPr>
-                <w:lang w:val="uk-UA"/>
-              </w:rPr>
-              <w:t>(0-5)</w:t>
+              <w:t>Enum(0-5)</w:t>
             </w:r>
           </w:p>
         </w:tc>
@@ -1597,14 +1501,12 @@
                 <w:lang w:val="uk-UA"/>
               </w:rPr>
             </w:pPr>
-            <w:proofErr w:type="spellStart"/>
             <w:r>
               <w:rPr>
                 <w:lang w:val="uk-UA"/>
               </w:rPr>
               <w:t>Імʼя</w:t>
             </w:r>
-            <w:proofErr w:type="spellEnd"/>
           </w:p>
         </w:tc>
         <w:tc>
@@ -1637,14 +1539,12 @@
                 <w:lang w:val="uk-UA"/>
               </w:rPr>
             </w:pPr>
-            <w:proofErr w:type="spellStart"/>
             <w:r>
               <w:rPr>
                 <w:lang w:val="uk-UA"/>
               </w:rPr>
               <w:t>НомерПродажу</w:t>
             </w:r>
-            <w:proofErr w:type="spellEnd"/>
           </w:p>
         </w:tc>
         <w:tc>
@@ -1658,14 +1558,12 @@
               </w:rPr>
             </w:pPr>
             <w:bookmarkStart w:id="5" w:name="_Hlk160047949"/>
-            <w:proofErr w:type="spellStart"/>
             <w:r>
               <w:rPr>
                 <w:lang w:val="uk-UA"/>
               </w:rPr>
               <w:t>Int</w:t>
             </w:r>
-            <w:proofErr w:type="spellEnd"/>
             <w:r>
               <w:rPr>
                 <w:lang w:val="uk-UA"/>
@@ -1687,14 +1585,12 @@
                 <w:lang w:val="uk-UA"/>
               </w:rPr>
             </w:pPr>
-            <w:proofErr w:type="spellStart"/>
             <w:r>
               <w:rPr>
                 <w:lang w:val="uk-UA"/>
               </w:rPr>
               <w:t>ДатаПродажу</w:t>
             </w:r>
-            <w:proofErr w:type="spellEnd"/>
           </w:p>
         </w:tc>
         <w:tc>
@@ -1707,14 +1603,12 @@
                 <w:lang w:val="uk-UA"/>
               </w:rPr>
             </w:pPr>
-            <w:proofErr w:type="spellStart"/>
             <w:r>
               <w:rPr>
                 <w:lang w:val="uk-UA"/>
               </w:rPr>
               <w:t>Datetime</w:t>
             </w:r>
-            <w:proofErr w:type="spellEnd"/>
           </w:p>
         </w:tc>
       </w:tr>
@@ -1729,14 +1623,12 @@
                 <w:lang w:val="uk-UA"/>
               </w:rPr>
             </w:pPr>
-            <w:proofErr w:type="spellStart"/>
             <w:r>
               <w:rPr>
                 <w:lang w:val="uk-UA"/>
               </w:rPr>
               <w:t>НомерДисконту</w:t>
             </w:r>
-            <w:proofErr w:type="spellEnd"/>
           </w:p>
         </w:tc>
         <w:tc>
@@ -1749,14 +1641,12 @@
                 <w:lang w:val="uk-UA"/>
               </w:rPr>
             </w:pPr>
-            <w:proofErr w:type="spellStart"/>
             <w:r>
               <w:rPr>
                 <w:lang w:val="uk-UA"/>
               </w:rPr>
               <w:t>Int</w:t>
             </w:r>
-            <w:proofErr w:type="spellEnd"/>
             <w:r>
               <w:rPr>
                 <w:lang w:val="uk-UA"/>
@@ -1777,14 +1667,12 @@
                 <w:lang w:val="uk-UA"/>
               </w:rPr>
             </w:pPr>
-            <w:proofErr w:type="spellStart"/>
             <w:r>
               <w:rPr>
                 <w:lang w:val="uk-UA"/>
               </w:rPr>
               <w:t>МаркаБензину</w:t>
             </w:r>
-            <w:proofErr w:type="spellEnd"/>
           </w:p>
         </w:tc>
         <w:tc>
@@ -1797,61 +1685,11 @@
                 <w:lang w:val="uk-UA"/>
               </w:rPr>
             </w:pPr>
-            <w:proofErr w:type="spellStart"/>
             <w:r>
               <w:rPr>
                 <w:lang w:val="uk-UA"/>
               </w:rPr>
               <w:t>enum</w:t>
-            </w:r>
-            <w:proofErr w:type="spellEnd"/>
-          </w:p>
-        </w:tc>
-      </w:tr>
-      <w:tr>
-        <w:tc>
-          <w:tcPr>
-            <w:tcW w:w="1696" w:type="dxa"/>
-          </w:tcPr>
-          <w:p>
-            <w:pPr>
-              <w:rPr>
-                <w:lang w:val="uk-UA"/>
-              </w:rPr>
-            </w:pPr>
-            <w:proofErr w:type="spellStart"/>
-            <w:r>
-              <w:rPr>
-                <w:lang w:val="uk-UA"/>
-              </w:rPr>
-              <w:t>КількістьЛітрів_л</w:t>
-            </w:r>
-            <w:proofErr w:type="spellEnd"/>
-          </w:p>
-        </w:tc>
-        <w:tc>
-          <w:tcPr>
-            <w:tcW w:w="1701" w:type="dxa"/>
-          </w:tcPr>
-          <w:p>
-            <w:pPr>
-              <w:rPr>
-                <w:lang w:val="uk-UA"/>
-              </w:rPr>
-            </w:pPr>
-            <w:proofErr w:type="spellStart"/>
-            <w:r>
-              <w:rPr>
-                <w:lang w:val="uk-UA"/>
-              </w:rPr>
-              <w:t>Int</w:t>
-            </w:r>
-            <w:proofErr w:type="spellEnd"/>
-            <w:r>
-              <w:rPr>
-                <w:lang w:val="uk-UA"/>
-              </w:rPr>
-              <w:t>(11)</w:t>
             </w:r>
           </w:p>
         </w:tc>
@@ -1867,14 +1705,12 @@
                 <w:lang w:val="uk-UA"/>
               </w:rPr>
             </w:pPr>
-            <w:proofErr w:type="spellStart"/>
             <w:r>
               <w:rPr>
                 <w:lang w:val="uk-UA"/>
               </w:rPr>
-              <w:t>КодВартості</w:t>
+              <w:t>КількістьЛітрів_л</w:t>
             </w:r>
-            <w:proofErr w:type="spellEnd"/>
           </w:p>
         </w:tc>
         <w:tc>
@@ -1887,19 +1723,49 @@
                 <w:lang w:val="uk-UA"/>
               </w:rPr>
             </w:pPr>
-            <w:proofErr w:type="spellStart"/>
             <w:r>
               <w:rPr>
                 <w:lang w:val="uk-UA"/>
               </w:rPr>
-              <w:t>Int</w:t>
+              <w:t>Int(11)</w:t>
             </w:r>
-            <w:proofErr w:type="spellEnd"/>
+          </w:p>
+        </w:tc>
+      </w:tr>
+      <w:tr>
+        <w:tc>
+          <w:tcPr>
+            <w:tcW w:w="1696" w:type="dxa"/>
+          </w:tcPr>
+          <w:p>
+            <w:pPr>
+              <w:rPr>
+                <w:lang w:val="uk-UA"/>
+              </w:rPr>
+            </w:pPr>
             <w:r>
               <w:rPr>
                 <w:lang w:val="uk-UA"/>
               </w:rPr>
-              <w:t>(11)</w:t>
+              <w:t>КодВартості</w:t>
+            </w:r>
+          </w:p>
+        </w:tc>
+        <w:tc>
+          <w:tcPr>
+            <w:tcW w:w="1701" w:type="dxa"/>
+          </w:tcPr>
+          <w:p>
+            <w:pPr>
+              <w:rPr>
+                <w:lang w:val="uk-UA"/>
+              </w:rPr>
+            </w:pPr>
+            <w:r>
+              <w:rPr>
+                <w:lang w:val="uk-UA"/>
+              </w:rPr>
+              <w:t>Int(11)</w:t>
             </w:r>
           </w:p>
         </w:tc>
@@ -2040,14 +1906,12 @@
                 <w:lang w:val="uk-UA"/>
               </w:rPr>
             </w:pPr>
-            <w:proofErr w:type="spellStart"/>
             <w:r>
               <w:rPr>
                 <w:lang w:val="uk-UA"/>
               </w:rPr>
               <w:t>ДатаВстановленняВартості</w:t>
             </w:r>
-            <w:proofErr w:type="spellEnd"/>
           </w:p>
         </w:tc>
         <w:tc>
@@ -2060,109 +1924,11 @@
                 <w:lang w:val="uk-UA"/>
               </w:rPr>
             </w:pPr>
-            <w:proofErr w:type="spellStart"/>
             <w:r>
               <w:rPr>
                 <w:lang w:val="uk-UA"/>
               </w:rPr>
               <w:t>Datetime</w:t>
-            </w:r>
-            <w:proofErr w:type="spellEnd"/>
-          </w:p>
-        </w:tc>
-      </w:tr>
-      <w:tr>
-        <w:trPr>
-          <w:jc w:val="center"/>
-        </w:trPr>
-        <w:tc>
-          <w:tcPr>
-            <w:tcW w:w="3488" w:type="dxa"/>
-          </w:tcPr>
-          <w:p>
-            <w:pPr>
-              <w:rPr>
-                <w:lang w:val="uk-UA"/>
-              </w:rPr>
-            </w:pPr>
-            <w:proofErr w:type="spellStart"/>
-            <w:r>
-              <w:rPr>
-                <w:lang w:val="uk-UA"/>
-              </w:rPr>
-              <w:t>МаркаБензину</w:t>
-            </w:r>
-            <w:proofErr w:type="spellEnd"/>
-          </w:p>
-        </w:tc>
-        <w:tc>
-          <w:tcPr>
-            <w:tcW w:w="1701" w:type="dxa"/>
-          </w:tcPr>
-          <w:p>
-            <w:pPr>
-              <w:rPr>
-                <w:lang w:val="uk-UA"/>
-              </w:rPr>
-            </w:pPr>
-            <w:proofErr w:type="spellStart"/>
-            <w:r>
-              <w:rPr>
-                <w:lang w:val="uk-UA"/>
-              </w:rPr>
-              <w:t>enum</w:t>
-            </w:r>
-            <w:proofErr w:type="spellEnd"/>
-          </w:p>
-        </w:tc>
-      </w:tr>
-      <w:tr>
-        <w:trPr>
-          <w:jc w:val="center"/>
-        </w:trPr>
-        <w:tc>
-          <w:tcPr>
-            <w:tcW w:w="3488" w:type="dxa"/>
-          </w:tcPr>
-          <w:p>
-            <w:pPr>
-              <w:rPr>
-                <w:lang w:val="uk-UA"/>
-              </w:rPr>
-            </w:pPr>
-            <w:proofErr w:type="spellStart"/>
-            <w:r>
-              <w:rPr>
-                <w:lang w:val="uk-UA"/>
-              </w:rPr>
-              <w:t>ЦінаПродажу_грн</w:t>
-            </w:r>
-            <w:proofErr w:type="spellEnd"/>
-          </w:p>
-        </w:tc>
-        <w:tc>
-          <w:tcPr>
-            <w:tcW w:w="1701" w:type="dxa"/>
-          </w:tcPr>
-          <w:p>
-            <w:pPr>
-              <w:rPr>
-                <w:lang w:val="uk-UA"/>
-              </w:rPr>
-            </w:pPr>
-            <w:proofErr w:type="spellStart"/>
-            <w:r>
-              <w:rPr>
-                <w:lang w:val="uk-UA"/>
-              </w:rPr>
-              <w:t>Decimal</w:t>
-            </w:r>
-            <w:proofErr w:type="spellEnd"/>
-            <w:r>
-              <w:rPr>
-                <w:lang w:val="uk-UA"/>
-              </w:rPr>
-              <w:t>(4,2)</w:t>
             </w:r>
           </w:p>
         </w:tc>
@@ -2181,14 +1947,12 @@
                 <w:lang w:val="uk-UA"/>
               </w:rPr>
             </w:pPr>
-            <w:proofErr w:type="spellStart"/>
             <w:r>
               <w:rPr>
                 <w:lang w:val="uk-UA"/>
               </w:rPr>
-              <w:t>КодВартості</w:t>
+              <w:t>МаркаБензину</w:t>
             </w:r>
-            <w:proofErr w:type="spellEnd"/>
           </w:p>
         </w:tc>
         <w:tc>
@@ -2201,19 +1965,93 @@
                 <w:lang w:val="uk-UA"/>
               </w:rPr>
             </w:pPr>
-            <w:proofErr w:type="spellStart"/>
             <w:r>
               <w:rPr>
                 <w:lang w:val="uk-UA"/>
               </w:rPr>
-              <w:t>Int</w:t>
+              <w:t>enum</w:t>
             </w:r>
-            <w:proofErr w:type="spellEnd"/>
+          </w:p>
+        </w:tc>
+      </w:tr>
+      <w:tr>
+        <w:trPr>
+          <w:jc w:val="center"/>
+        </w:trPr>
+        <w:tc>
+          <w:tcPr>
+            <w:tcW w:w="3488" w:type="dxa"/>
+          </w:tcPr>
+          <w:p>
+            <w:pPr>
+              <w:rPr>
+                <w:lang w:val="uk-UA"/>
+              </w:rPr>
+            </w:pPr>
             <w:r>
               <w:rPr>
                 <w:lang w:val="uk-UA"/>
               </w:rPr>
-              <w:t>(11)</w:t>
+              <w:t>ЦінаПродажу_грн</w:t>
+            </w:r>
+          </w:p>
+        </w:tc>
+        <w:tc>
+          <w:tcPr>
+            <w:tcW w:w="1701" w:type="dxa"/>
+          </w:tcPr>
+          <w:p>
+            <w:pPr>
+              <w:rPr>
+                <w:lang w:val="uk-UA"/>
+              </w:rPr>
+            </w:pPr>
+            <w:r>
+              <w:rPr>
+                <w:lang w:val="uk-UA"/>
+              </w:rPr>
+              <w:t>Decimal(4,2)</w:t>
+            </w:r>
+          </w:p>
+        </w:tc>
+      </w:tr>
+      <w:tr>
+        <w:trPr>
+          <w:jc w:val="center"/>
+        </w:trPr>
+        <w:tc>
+          <w:tcPr>
+            <w:tcW w:w="3488" w:type="dxa"/>
+          </w:tcPr>
+          <w:p>
+            <w:pPr>
+              <w:rPr>
+                <w:lang w:val="uk-UA"/>
+              </w:rPr>
+            </w:pPr>
+            <w:r>
+              <w:rPr>
+                <w:lang w:val="uk-UA"/>
+              </w:rPr>
+              <w:t>КодВартості</w:t>
+            </w:r>
+          </w:p>
+        </w:tc>
+        <w:tc>
+          <w:tcPr>
+            <w:tcW w:w="1701" w:type="dxa"/>
+          </w:tcPr>
+          <w:p>
+            <w:pPr>
+              <w:rPr>
+                <w:lang w:val="uk-UA"/>
+              </w:rPr>
+            </w:pPr>
+            <w:r>
+              <w:rPr>
+                <w:lang w:val="uk-UA"/>
+              </w:rPr>
+              <w:t>Int(11)</w:t>
             </w:r>
           </w:p>
         </w:tc>
@@ -2264,15 +2102,7 @@
         <w:pStyle w:val="a9"/>
       </w:pPr>
       <w:r>
-        <w:t xml:space="preserve">Select * from </w:t>
-      </w:r>
-      <w:proofErr w:type="spellStart"/>
-      <w:r>
-        <w:t>клієнт</w:t>
-      </w:r>
-      <w:proofErr w:type="spellEnd"/>
-      <w:r>
-        <w:t>;</w:t>
+        <w:t>Select * from клієнт;</w:t>
       </w:r>
     </w:p>
     <w:p>
@@ -2284,6 +2114,9 @@
       </w:pPr>
       <w:bookmarkStart w:id="6" w:name="_Hlk160048631"/>
       <w:r>
+        <w:rPr>
+          <w:noProof/>
+        </w:rPr>
         <w:drawing>
           <wp:inline distT="0" distB="0" distL="0" distR="0">
             <wp:extent cx="5306653" cy="4334441"/>
@@ -2345,15 +2178,7 @@
         </w:r>
       </w:hyperlink>
       <w:r>
-        <w:t> * FROM `</w:t>
-      </w:r>
-      <w:proofErr w:type="spellStart"/>
-      <w:r>
-        <w:t>вартість</w:t>
-      </w:r>
-      <w:proofErr w:type="spellEnd"/>
-      <w:r>
-        <w:t xml:space="preserve"> бензину`;</w:t>
+        <w:t> * FROM `вартість бензину`;</w:t>
       </w:r>
     </w:p>
     <w:p>
@@ -2483,69 +2308,8 @@
           <w:lang w:val="uk-UA"/>
         </w:rPr>
       </w:pPr>
-      <w:proofErr w:type="spellStart"/>
-      <w:r>
-        <w:t>Вивести</w:t>
-      </w:r>
-      <w:proofErr w:type="spellEnd"/>
-      <w:r>
-        <w:t xml:space="preserve"> </w:t>
-      </w:r>
-      <w:proofErr w:type="spellStart"/>
-      <w:r>
-        <w:t>алфавітні</w:t>
-      </w:r>
-      <w:proofErr w:type="spellEnd"/>
-      <w:r>
-        <w:t xml:space="preserve"> списки </w:t>
-      </w:r>
-      <w:proofErr w:type="spellStart"/>
-      <w:r>
-        <w:t>прізвищ</w:t>
-      </w:r>
-      <w:proofErr w:type="spellEnd"/>
-      <w:r>
-        <w:t xml:space="preserve"> та </w:t>
-      </w:r>
-      <w:proofErr w:type="spellStart"/>
-      <w:r>
-        <w:t>ініціалів</w:t>
-      </w:r>
-      <w:proofErr w:type="spellEnd"/>
-      <w:r>
-        <w:t xml:space="preserve"> </w:t>
-      </w:r>
-      <w:proofErr w:type="spellStart"/>
-      <w:r>
-        <w:t>всіх</w:t>
-      </w:r>
-      <w:proofErr w:type="spellEnd"/>
-      <w:r>
-        <w:t xml:space="preserve"> </w:t>
-      </w:r>
-      <w:proofErr w:type="spellStart"/>
-      <w:r>
-        <w:t>клієнтів</w:t>
-      </w:r>
-      <w:proofErr w:type="spellEnd"/>
-      <w:r>
-        <w:t xml:space="preserve"> </w:t>
-      </w:r>
-      <w:proofErr w:type="spellStart"/>
-      <w:r>
-        <w:t>автозаправної</w:t>
-      </w:r>
-      <w:proofErr w:type="spellEnd"/>
-      <w:r>
-        <w:t xml:space="preserve"> </w:t>
-      </w:r>
-      <w:proofErr w:type="spellStart"/>
-      <w:r>
-        <w:t>станції</w:t>
-      </w:r>
-      <w:proofErr w:type="spellEnd"/>
-      <w:r>
-        <w:t>.</w:t>
+      <w:r>
+        <w:t>Вивести алфавітні списки прізвищ та ініціалів всіх клієнтів автозаправної станції.</w:t>
       </w:r>
     </w:p>
     <w:p>
@@ -2564,55 +2328,7 @@
         </w:rPr>
       </w:pPr>
       <w:r>
-        <w:t xml:space="preserve">SELECT </w:t>
-      </w:r>
-      <w:proofErr w:type="spellStart"/>
-      <w:r>
-        <w:t>Lastname</w:t>
-      </w:r>
-      <w:proofErr w:type="spellEnd"/>
-      <w:r>
-        <w:t xml:space="preserve"> AS </w:t>
-      </w:r>
-      <w:proofErr w:type="spellStart"/>
-      <w:r>
-        <w:t>Прізвище</w:t>
-      </w:r>
-      <w:proofErr w:type="spellEnd"/>
-      <w:r>
-        <w:t xml:space="preserve">, </w:t>
-      </w:r>
-      <w:proofErr w:type="gramStart"/>
-      <w:r>
-        <w:t>CONCAT(</w:t>
-      </w:r>
-      <w:proofErr w:type="gramEnd"/>
-      <w:r>
-        <w:t>SUBSTRING(</w:t>
-      </w:r>
-      <w:proofErr w:type="spellStart"/>
-      <w:r>
-        <w:t>Firstname</w:t>
-      </w:r>
-      <w:proofErr w:type="spellEnd"/>
-      <w:r>
-        <w:t xml:space="preserve">, 1, 1), '.', SUBSTRING(Father, 1, 1), '.') AS </w:t>
-      </w:r>
-      <w:proofErr w:type="spellStart"/>
-      <w:r>
-        <w:t>Ініціали</w:t>
-      </w:r>
-      <w:proofErr w:type="spellEnd"/>
-      <w:r>
-        <w:t xml:space="preserve"> FROM </w:t>
-      </w:r>
-      <w:proofErr w:type="spellStart"/>
-      <w:r>
-        <w:t>клієнт</w:t>
-      </w:r>
-      <w:proofErr w:type="spellEnd"/>
-      <w:r>
-        <w:t>;</w:t>
+        <w:t>SELECT Lastname AS Прізвище, CONCAT(SUBSTRING(Firstname, 1, 1), '.', SUBSTRING(Father, 1, 1), '.') AS Ініціали FROM клієнт;</w:t>
       </w:r>
     </w:p>
     <w:p>
@@ -2753,47 +2469,7 @@
         <w:pStyle w:val="a9"/>
       </w:pPr>
       <w:r>
-        <w:t xml:space="preserve">prepare fun1 from 'SELECT DISTINCT </w:t>
-      </w:r>
-      <w:proofErr w:type="spellStart"/>
-      <w:r>
-        <w:t>НомерДисконту</w:t>
-      </w:r>
-      <w:proofErr w:type="spellEnd"/>
-      <w:r>
-        <w:t xml:space="preserve"> FROM </w:t>
-      </w:r>
-      <w:proofErr w:type="spellStart"/>
-      <w:r>
-        <w:t>продаж</w:t>
-      </w:r>
-      <w:proofErr w:type="spellEnd"/>
-      <w:r>
-        <w:t xml:space="preserve"> WHERE </w:t>
-      </w:r>
-      <w:proofErr w:type="spellStart"/>
-      <w:r>
-        <w:t>МаркаБензину</w:t>
-      </w:r>
-      <w:proofErr w:type="spellEnd"/>
-      <w:r>
-        <w:t xml:space="preserve"> =?  AND DATE(</w:t>
-      </w:r>
-      <w:proofErr w:type="spellStart"/>
-      <w:r>
-        <w:t>ДатаПродажу</w:t>
-      </w:r>
-      <w:proofErr w:type="spellEnd"/>
-      <w:r>
-        <w:t xml:space="preserve">) </w:t>
-      </w:r>
-      <w:proofErr w:type="gramStart"/>
-      <w:r>
-        <w:t>= ?</w:t>
-      </w:r>
-      <w:proofErr w:type="gramEnd"/>
-      <w:r>
-        <w:t>';</w:t>
+        <w:t>prepare fun1 from 'SELECT DISTINCT НомерДисконту FROM продаж WHERE МаркаБензину =?  AND DATE(ДатаПродажу) = ?';</w:t>
       </w:r>
     </w:p>
     <w:p>
@@ -2803,19 +2479,11 @@
           <w:lang w:val="uk-UA"/>
         </w:rPr>
       </w:pPr>
-      <w:proofErr w:type="spellStart"/>
-      <w:r>
-        <w:rPr>
-          <w:lang w:val="uk-UA"/>
-        </w:rPr>
-        <w:t>Set</w:t>
-      </w:r>
-      <w:proofErr w:type="spellEnd"/>
-      <w:r>
-        <w:rPr>
-          <w:lang w:val="uk-UA"/>
-        </w:rPr>
-        <w:t xml:space="preserve"> @a='А-95', @b='2024-02-2</w:t>
+      <w:r>
+        <w:rPr>
+          <w:lang w:val="uk-UA"/>
+        </w:rPr>
+        <w:t>Set @a='А-95', @b='2024-02-2</w:t>
       </w:r>
       <w:r>
         <w:rPr>
@@ -2837,33 +2505,11 @@
           <w:lang w:val="uk-UA"/>
         </w:rPr>
       </w:pPr>
-      <w:proofErr w:type="spellStart"/>
-      <w:r>
-        <w:rPr>
-          <w:lang w:val="uk-UA"/>
-        </w:rPr>
-        <w:t>execute</w:t>
-      </w:r>
-      <w:proofErr w:type="spellEnd"/>
-      <w:r>
-        <w:rPr>
-          <w:lang w:val="uk-UA"/>
-        </w:rPr>
-        <w:t xml:space="preserve"> fun1 </w:t>
-      </w:r>
-      <w:proofErr w:type="spellStart"/>
-      <w:r>
-        <w:rPr>
-          <w:lang w:val="uk-UA"/>
-        </w:rPr>
-        <w:t>using</w:t>
-      </w:r>
-      <w:proofErr w:type="spellEnd"/>
-      <w:r>
-        <w:rPr>
-          <w:lang w:val="uk-UA"/>
-        </w:rPr>
-        <w:t xml:space="preserve"> @a, @b;</w:t>
+      <w:r>
+        <w:rPr>
+          <w:lang w:val="uk-UA"/>
+        </w:rPr>
+        <w:t>execute fun1 using @a, @b;</w:t>
       </w:r>
     </w:p>
     <w:p>
@@ -3017,71 +2663,43 @@
         <w:rPr>
           <w:lang w:val="uk-UA"/>
         </w:rPr>
+        <w:t xml:space="preserve"> НомерДисконту </w:t>
+      </w:r>
+      <w:r>
+        <w:t>FROM</w:t>
+      </w:r>
+      <w:r>
+        <w:rPr>
+          <w:lang w:val="uk-UA"/>
+        </w:rPr>
+        <w:t xml:space="preserve"> продаж </w:t>
+      </w:r>
+      <w:r>
+        <w:t>WHERE</w:t>
+      </w:r>
+      <w:r>
+        <w:rPr>
+          <w:lang w:val="uk-UA"/>
+        </w:rPr>
+        <w:t xml:space="preserve"> МаркаБензину = </w:t>
+      </w:r>
+      <w:bookmarkStart w:id="9" w:name="_Hlk160449275"/>
+      <w:r>
+        <w:rPr>
+          <w:lang w:val="uk-UA"/>
+        </w:rPr>
+        <w:t xml:space="preserve">'А-95' </w:t>
+      </w:r>
+      <w:bookmarkEnd w:id="9"/>
+      <w:r>
+        <w:t>AND</w:t>
+      </w:r>
+      <w:r>
+        <w:rPr>
+          <w:lang w:val="uk-UA"/>
+        </w:rPr>
         <w:t xml:space="preserve"> </w:t>
       </w:r>
-      <w:proofErr w:type="spellStart"/>
-      <w:r>
-        <w:rPr>
-          <w:lang w:val="uk-UA"/>
-        </w:rPr>
-        <w:t>НомерДисконту</w:t>
-      </w:r>
-      <w:proofErr w:type="spellEnd"/>
-      <w:r>
-        <w:rPr>
-          <w:lang w:val="uk-UA"/>
-        </w:rPr>
-        <w:t xml:space="preserve"> </w:t>
-      </w:r>
-      <w:r>
-        <w:t>FROM</w:t>
-      </w:r>
-      <w:r>
-        <w:rPr>
-          <w:lang w:val="uk-UA"/>
-        </w:rPr>
-        <w:t xml:space="preserve"> продаж </w:t>
-      </w:r>
-      <w:r>
-        <w:t>WHERE</w:t>
-      </w:r>
-      <w:r>
-        <w:rPr>
-          <w:lang w:val="uk-UA"/>
-        </w:rPr>
-        <w:t xml:space="preserve"> </w:t>
-      </w:r>
-      <w:proofErr w:type="spellStart"/>
-      <w:r>
-        <w:rPr>
-          <w:lang w:val="uk-UA"/>
-        </w:rPr>
-        <w:t>МаркаБензину</w:t>
-      </w:r>
-      <w:proofErr w:type="spellEnd"/>
-      <w:r>
-        <w:rPr>
-          <w:lang w:val="uk-UA"/>
-        </w:rPr>
-        <w:t xml:space="preserve"> = </w:t>
-      </w:r>
-      <w:bookmarkStart w:id="9" w:name="_Hlk160449275"/>
-      <w:r>
-        <w:rPr>
-          <w:lang w:val="uk-UA"/>
-        </w:rPr>
-        <w:t xml:space="preserve">'А-95' </w:t>
-      </w:r>
-      <w:bookmarkEnd w:id="9"/>
-      <w:r>
-        <w:t>AND</w:t>
-      </w:r>
-      <w:r>
-        <w:rPr>
-          <w:lang w:val="uk-UA"/>
-        </w:rPr>
-        <w:t xml:space="preserve"> </w:t>
-      </w:r>
       <w:r>
         <w:t>DATE</w:t>
       </w:r>
@@ -3089,21 +2707,7 @@
         <w:rPr>
           <w:lang w:val="uk-UA"/>
         </w:rPr>
-        <w:t>(</w:t>
-      </w:r>
-      <w:proofErr w:type="spellStart"/>
-      <w:r>
-        <w:rPr>
-          <w:lang w:val="uk-UA"/>
-        </w:rPr>
-        <w:t>ДатаПродажу</w:t>
-      </w:r>
-      <w:proofErr w:type="spellEnd"/>
-      <w:r>
-        <w:rPr>
-          <w:lang w:val="uk-UA"/>
-        </w:rPr>
-        <w:t>) = '2024-02-19';</w:t>
+        <w:t>(ДатаПродажу) = '2024-02-19';</w:t>
       </w:r>
     </w:p>
     <w:p>
@@ -3280,132 +2884,62 @@
         <w:rPr>
           <w:lang w:val="uk-UA"/>
         </w:rPr>
+        <w:t xml:space="preserve"> МаркаБенизну, </w:t>
+      </w:r>
+      <w:r>
+        <w:t>MAX</w:t>
+      </w:r>
+      <w:r>
+        <w:rPr>
+          <w:lang w:val="uk-UA"/>
+        </w:rPr>
+        <w:t xml:space="preserve">(ЦінаПродажу_грн) </w:t>
+      </w:r>
+      <w:r>
+        <w:t>AS</w:t>
+      </w:r>
+      <w:r>
+        <w:rPr>
+          <w:lang w:val="uk-UA"/>
+        </w:rPr>
+        <w:t xml:space="preserve"> Максимальна_вартість, </w:t>
+      </w:r>
+      <w:r>
+        <w:t>MIN</w:t>
+      </w:r>
+      <w:r>
+        <w:rPr>
+          <w:lang w:val="uk-UA"/>
+        </w:rPr>
+        <w:t xml:space="preserve">(ЦінаПродажу_грн) </w:t>
+      </w:r>
+      <w:r>
+        <w:t>AS</w:t>
+      </w:r>
+      <w:r>
+        <w:rPr>
+          <w:lang w:val="uk-UA"/>
+        </w:rPr>
+        <w:t xml:space="preserve"> Мінімальна_вартість </w:t>
+      </w:r>
+      <w:r>
+        <w:t>FROM</w:t>
+      </w:r>
+      <w:r>
+        <w:rPr>
+          <w:lang w:val="uk-UA"/>
+        </w:rPr>
+        <w:t xml:space="preserve"> `вартість бензину`</w:t>
+      </w:r>
+      <w:r>
+        <w:t>GROUP</w:t>
+      </w:r>
+      <w:r>
+        <w:rPr>
+          <w:lang w:val="uk-UA"/>
+        </w:rPr>
         <w:t xml:space="preserve"> </w:t>
       </w:r>
-      <w:proofErr w:type="spellStart"/>
-      <w:r>
-        <w:rPr>
-          <w:lang w:val="uk-UA"/>
-        </w:rPr>
-        <w:t>МаркаБенизну</w:t>
-      </w:r>
-      <w:proofErr w:type="spellEnd"/>
-      <w:r>
-        <w:rPr>
-          <w:lang w:val="uk-UA"/>
-        </w:rPr>
-        <w:t xml:space="preserve">, </w:t>
-      </w:r>
-      <w:r>
-        <w:t>MAX</w:t>
-      </w:r>
-      <w:r>
-        <w:rPr>
-          <w:lang w:val="uk-UA"/>
-        </w:rPr>
-        <w:t>(</w:t>
-      </w:r>
-      <w:proofErr w:type="spellStart"/>
-      <w:r>
-        <w:rPr>
-          <w:lang w:val="uk-UA"/>
-        </w:rPr>
-        <w:t>ЦінаПродажу_грн</w:t>
-      </w:r>
-      <w:proofErr w:type="spellEnd"/>
-      <w:r>
-        <w:rPr>
-          <w:lang w:val="uk-UA"/>
-        </w:rPr>
-        <w:t xml:space="preserve">) </w:t>
-      </w:r>
-      <w:r>
-        <w:t>AS</w:t>
-      </w:r>
-      <w:r>
-        <w:rPr>
-          <w:lang w:val="uk-UA"/>
-        </w:rPr>
-        <w:t xml:space="preserve"> </w:t>
-      </w:r>
-      <w:proofErr w:type="spellStart"/>
-      <w:r>
-        <w:rPr>
-          <w:lang w:val="uk-UA"/>
-        </w:rPr>
-        <w:t>Максимальна_вартість</w:t>
-      </w:r>
-      <w:proofErr w:type="spellEnd"/>
-      <w:r>
-        <w:rPr>
-          <w:lang w:val="uk-UA"/>
-        </w:rPr>
-        <w:t xml:space="preserve">, </w:t>
-      </w:r>
-      <w:r>
-        <w:t>MIN</w:t>
-      </w:r>
-      <w:r>
-        <w:rPr>
-          <w:lang w:val="uk-UA"/>
-        </w:rPr>
-        <w:t>(</w:t>
-      </w:r>
-      <w:proofErr w:type="spellStart"/>
-      <w:r>
-        <w:rPr>
-          <w:lang w:val="uk-UA"/>
-        </w:rPr>
-        <w:t>ЦінаПродажу_грн</w:t>
-      </w:r>
-      <w:proofErr w:type="spellEnd"/>
-      <w:r>
-        <w:rPr>
-          <w:lang w:val="uk-UA"/>
-        </w:rPr>
-        <w:t xml:space="preserve">) </w:t>
-      </w:r>
-      <w:r>
-        <w:t>AS</w:t>
-      </w:r>
-      <w:r>
-        <w:rPr>
-          <w:lang w:val="uk-UA"/>
-        </w:rPr>
-        <w:t xml:space="preserve"> </w:t>
-      </w:r>
-      <w:proofErr w:type="spellStart"/>
-      <w:r>
-        <w:rPr>
-          <w:lang w:val="uk-UA"/>
-        </w:rPr>
-        <w:t>Мінімальна_вартість</w:t>
-      </w:r>
-      <w:proofErr w:type="spellEnd"/>
-      <w:r>
-        <w:rPr>
-          <w:lang w:val="uk-UA"/>
-        </w:rPr>
-        <w:t xml:space="preserve"> </w:t>
-      </w:r>
-      <w:r>
-        <w:t>FROM</w:t>
-      </w:r>
-      <w:r>
-        <w:rPr>
-          <w:lang w:val="uk-UA"/>
-        </w:rPr>
-        <w:t xml:space="preserve"> `вартість бензину`</w:t>
-      </w:r>
-      <w:r>
-        <w:t>GROUP</w:t>
-      </w:r>
-      <w:r>
-        <w:rPr>
-          <w:lang w:val="uk-UA"/>
-        </w:rPr>
-        <w:t xml:space="preserve"> </w:t>
-      </w:r>
       <w:r>
         <w:t>BY</w:t>
       </w:r>
@@ -3413,21 +2947,7 @@
         <w:rPr>
           <w:lang w:val="uk-UA"/>
         </w:rPr>
-        <w:t xml:space="preserve"> </w:t>
-      </w:r>
-      <w:proofErr w:type="spellStart"/>
-      <w:r>
-        <w:rPr>
-          <w:lang w:val="uk-UA"/>
-        </w:rPr>
-        <w:t>МаркаБенизну</w:t>
-      </w:r>
-      <w:proofErr w:type="spellEnd"/>
-      <w:r>
-        <w:rPr>
-          <w:lang w:val="uk-UA"/>
-        </w:rPr>
-        <w:t>;</w:t>
+        <w:t xml:space="preserve"> МаркаБенизну;</w:t>
       </w:r>
     </w:p>
     <w:p>
@@ -3625,35 +3145,7 @@
         <w:rPr>
           <w:lang w:val="uk-UA"/>
         </w:rPr>
-        <w:t xml:space="preserve"> </w:t>
-      </w:r>
-      <w:proofErr w:type="spellStart"/>
-      <w:r>
-        <w:rPr>
-          <w:lang w:val="uk-UA"/>
-        </w:rPr>
-        <w:t>ДатаПродажу</w:t>
-      </w:r>
-      <w:proofErr w:type="spellEnd"/>
-      <w:r>
-        <w:rPr>
-          <w:lang w:val="uk-UA"/>
-        </w:rPr>
-        <w:t xml:space="preserve">, </w:t>
-      </w:r>
-      <w:proofErr w:type="spellStart"/>
-      <w:r>
-        <w:rPr>
-          <w:lang w:val="uk-UA"/>
-        </w:rPr>
-        <w:t>МаркаБензину</w:t>
-      </w:r>
-      <w:proofErr w:type="spellEnd"/>
-      <w:r>
-        <w:rPr>
-          <w:lang w:val="uk-UA"/>
-        </w:rPr>
-        <w:t xml:space="preserve">, </w:t>
+        <w:t xml:space="preserve"> ДатаПродажу, МаркаБензину, </w:t>
       </w:r>
       <w:r>
         <w:t>SUM</w:t>
@@ -3662,21 +3154,7 @@
         <w:rPr>
           <w:lang w:val="uk-UA"/>
         </w:rPr>
-        <w:t>(</w:t>
-      </w:r>
-      <w:proofErr w:type="spellStart"/>
-      <w:r>
-        <w:rPr>
-          <w:lang w:val="uk-UA"/>
-        </w:rPr>
-        <w:t>КількістьЛітрів_л</w:t>
-      </w:r>
-      <w:proofErr w:type="spellEnd"/>
-      <w:r>
-        <w:rPr>
-          <w:lang w:val="uk-UA"/>
-        </w:rPr>
-        <w:t xml:space="preserve">) </w:t>
+        <w:t xml:space="preserve">(КількістьЛітрів_л) </w:t>
       </w:r>
       <w:r>
         <w:t>AS</w:t>
@@ -3685,21 +3163,7 @@
         <w:rPr>
           <w:lang w:val="uk-UA"/>
         </w:rPr>
-        <w:t xml:space="preserve"> </w:t>
-      </w:r>
-      <w:proofErr w:type="spellStart"/>
-      <w:r>
-        <w:rPr>
-          <w:lang w:val="uk-UA"/>
-        </w:rPr>
-        <w:t>Сум_прод_л</w:t>
-      </w:r>
-      <w:proofErr w:type="spellEnd"/>
-      <w:r>
-        <w:rPr>
-          <w:lang w:val="uk-UA"/>
-        </w:rPr>
-        <w:t xml:space="preserve"> </w:t>
+        <w:t xml:space="preserve"> Сум_прод_л </w:t>
       </w:r>
       <w:r>
         <w:t>FROM</w:t>
@@ -3717,48 +3181,10 @@
         <w:rPr>
           <w:lang w:val="uk-UA"/>
         </w:rPr>
-        <w:t xml:space="preserve"> </w:t>
-      </w:r>
-      <w:proofErr w:type="spellStart"/>
-      <w:r>
-        <w:rPr>
-          <w:lang w:val="uk-UA"/>
-        </w:rPr>
-        <w:t>МаркаБензину</w:t>
-      </w:r>
-      <w:proofErr w:type="spellEnd"/>
-      <w:r>
-        <w:rPr>
-          <w:lang w:val="uk-UA"/>
-        </w:rPr>
-        <w:t xml:space="preserve">=? </w:t>
-      </w:r>
-      <w:r>
-        <w:t xml:space="preserve">GROUP BY </w:t>
-      </w:r>
-      <w:proofErr w:type="spellStart"/>
-      <w:r>
-        <w:t>ДатаПродажу</w:t>
-      </w:r>
-      <w:proofErr w:type="spellEnd"/>
-      <w:r>
-        <w:t xml:space="preserve">, </w:t>
-      </w:r>
-      <w:proofErr w:type="spellStart"/>
-      <w:r>
-        <w:t>МаркаБензину</w:t>
-      </w:r>
-      <w:proofErr w:type="spellEnd"/>
-      <w:r>
-        <w:t xml:space="preserve"> ORDER BY </w:t>
-      </w:r>
-      <w:proofErr w:type="spellStart"/>
-      <w:r>
-        <w:t>ДатаПродажу</w:t>
-      </w:r>
-      <w:proofErr w:type="spellEnd"/>
-      <w:r>
-        <w:t>';</w:t>
+        <w:t xml:space="preserve"> МаркаБензину=? </w:t>
+      </w:r>
+      <w:r>
+        <w:t>GROUP BY ДатаПродажу, МаркаБензину ORDER BY ДатаПродажу';</w:t>
       </w:r>
     </w:p>
     <w:p>
@@ -3768,19 +3194,11 @@
           <w:lang w:val="uk-UA"/>
         </w:rPr>
       </w:pPr>
-      <w:proofErr w:type="spellStart"/>
-      <w:r>
-        <w:rPr>
-          <w:lang w:val="uk-UA"/>
-        </w:rPr>
-        <w:t>Set</w:t>
-      </w:r>
-      <w:proofErr w:type="spellEnd"/>
-      <w:r>
-        <w:rPr>
-          <w:lang w:val="uk-UA"/>
-        </w:rPr>
-        <w:t xml:space="preserve"> @N='А-95';</w:t>
+      <w:r>
+        <w:rPr>
+          <w:lang w:val="uk-UA"/>
+        </w:rPr>
+        <w:t>Set @N='А-95';</w:t>
       </w:r>
     </w:p>
     <w:p>
@@ -3790,33 +3208,11 @@
           <w:lang w:val="uk-UA"/>
         </w:rPr>
       </w:pPr>
-      <w:proofErr w:type="spellStart"/>
-      <w:r>
-        <w:rPr>
-          <w:lang w:val="uk-UA"/>
-        </w:rPr>
-        <w:t>execute</w:t>
-      </w:r>
-      <w:proofErr w:type="spellEnd"/>
-      <w:r>
-        <w:rPr>
-          <w:lang w:val="uk-UA"/>
-        </w:rPr>
-        <w:t xml:space="preserve"> fun2 </w:t>
-      </w:r>
-      <w:proofErr w:type="spellStart"/>
-      <w:r>
-        <w:rPr>
-          <w:lang w:val="uk-UA"/>
-        </w:rPr>
-        <w:t>using</w:t>
-      </w:r>
-      <w:proofErr w:type="spellEnd"/>
-      <w:r>
-        <w:rPr>
-          <w:lang w:val="uk-UA"/>
-        </w:rPr>
-        <w:t xml:space="preserve"> @N;</w:t>
+      <w:r>
+        <w:rPr>
+          <w:lang w:val="uk-UA"/>
+        </w:rPr>
+        <w:t>execute fun2 using @N;</w:t>
       </w:r>
     </w:p>
     <w:p>
@@ -3963,173 +3359,71 @@
           <w:lang w:val="uk-UA"/>
         </w:rPr>
       </w:pPr>
-      <w:proofErr w:type="spellStart"/>
-      <w:r>
-        <w:t>Вивести</w:t>
-      </w:r>
-      <w:proofErr w:type="spellEnd"/>
-      <w:r>
+      <w:r>
+        <w:t>Вивести номери дисконтів клієнтів автозаправної станції, які купили за один раз максимальн</w:t>
+      </w:r>
+      <w:r>
+        <w:rPr>
+          <w:lang w:val="uk-UA"/>
+        </w:rPr>
+        <w:t>у</w:t>
+      </w:r>
+      <w:r>
+        <w:t xml:space="preserve"> кількість літрів бензину.</w:t>
+      </w:r>
+    </w:p>
+    <w:p>
+      <w:pPr>
+        <w:pStyle w:val="a5"/>
+        <w:rPr>
+          <w:lang w:val="uk-UA"/>
+        </w:rPr>
+      </w:pPr>
+    </w:p>
+    <w:p>
+      <w:pPr>
+        <w:pStyle w:val="a9"/>
+        <w:rPr>
+          <w:lang w:val="uk-UA"/>
+        </w:rPr>
+      </w:pPr>
+      <w:bookmarkStart w:id="11" w:name="_Hlk160449750"/>
+      <w:r>
+        <w:t>SELECT</w:t>
+      </w:r>
+      <w:r>
+        <w:rPr>
+          <w:lang w:val="uk-UA"/>
+        </w:rPr>
+        <w:t xml:space="preserve"> НомерДисконту </w:t>
+      </w:r>
+      <w:r>
+        <w:t>FROM</w:t>
+      </w:r>
+      <w:r>
+        <w:rPr>
+          <w:lang w:val="uk-UA"/>
+        </w:rPr>
+        <w:t xml:space="preserve"> продаж </w:t>
+      </w:r>
+      <w:r>
+        <w:t>WHERE</w:t>
+      </w:r>
+      <w:r>
+        <w:rPr>
+          <w:lang w:val="uk-UA"/>
+        </w:rPr>
+        <w:t xml:space="preserve"> КількістьЛітрів_л = (</w:t>
+      </w:r>
+      <w:r>
+        <w:t>SELECT</w:t>
+      </w:r>
+      <w:r>
+        <w:rPr>
+          <w:lang w:val="uk-UA"/>
+        </w:rPr>
         <w:t xml:space="preserve"> </w:t>
       </w:r>
-      <w:proofErr w:type="spellStart"/>
-      <w:r>
-        <w:t>номери</w:t>
-      </w:r>
-      <w:proofErr w:type="spellEnd"/>
-      <w:r>
-        <w:t xml:space="preserve"> </w:t>
-      </w:r>
-      <w:proofErr w:type="spellStart"/>
-      <w:r>
-        <w:t>дисконтів</w:t>
-      </w:r>
-      <w:proofErr w:type="spellEnd"/>
-      <w:r>
-        <w:t xml:space="preserve"> </w:t>
-      </w:r>
-      <w:proofErr w:type="spellStart"/>
-      <w:r>
-        <w:t>клієнтів</w:t>
-      </w:r>
-      <w:proofErr w:type="spellEnd"/>
-      <w:r>
-        <w:t xml:space="preserve"> </w:t>
-      </w:r>
-      <w:proofErr w:type="spellStart"/>
-      <w:r>
-        <w:t>автозаправної</w:t>
-      </w:r>
-      <w:proofErr w:type="spellEnd"/>
-      <w:r>
-        <w:t xml:space="preserve"> </w:t>
-      </w:r>
-      <w:proofErr w:type="spellStart"/>
-      <w:r>
-        <w:t>станції</w:t>
-      </w:r>
-      <w:proofErr w:type="spellEnd"/>
-      <w:r>
-        <w:t xml:space="preserve">, </w:t>
-      </w:r>
-      <w:proofErr w:type="spellStart"/>
-      <w:r>
-        <w:t>які</w:t>
-      </w:r>
-      <w:proofErr w:type="spellEnd"/>
-      <w:r>
-        <w:t xml:space="preserve"> купили за один раз </w:t>
-      </w:r>
-      <w:proofErr w:type="spellStart"/>
-      <w:r>
-        <w:t>максимальн</w:t>
-      </w:r>
-      <w:proofErr w:type="spellEnd"/>
-      <w:r>
-        <w:rPr>
-          <w:lang w:val="uk-UA"/>
-        </w:rPr>
-        <w:t>у</w:t>
-      </w:r>
-      <w:r>
-        <w:t xml:space="preserve"> </w:t>
-      </w:r>
-      <w:proofErr w:type="spellStart"/>
-      <w:r>
-        <w:t>кількість</w:t>
-      </w:r>
-      <w:proofErr w:type="spellEnd"/>
-      <w:r>
-        <w:t xml:space="preserve"> </w:t>
-      </w:r>
-      <w:proofErr w:type="spellStart"/>
-      <w:r>
-        <w:t>літрів</w:t>
-      </w:r>
-      <w:proofErr w:type="spellEnd"/>
-      <w:r>
-        <w:t xml:space="preserve"> бензину.</w:t>
-      </w:r>
-    </w:p>
-    <w:p>
-      <w:pPr>
-        <w:pStyle w:val="a5"/>
-        <w:rPr>
-          <w:lang w:val="uk-UA"/>
-        </w:rPr>
-      </w:pPr>
-    </w:p>
-    <w:p>
-      <w:pPr>
-        <w:pStyle w:val="a9"/>
-        <w:rPr>
-          <w:lang w:val="uk-UA"/>
-        </w:rPr>
-      </w:pPr>
-      <w:bookmarkStart w:id="11" w:name="_Hlk160449750"/>
-      <w:r>
-        <w:t>SELECT</w:t>
-      </w:r>
-      <w:r>
-        <w:rPr>
-          <w:lang w:val="uk-UA"/>
-        </w:rPr>
-        <w:t xml:space="preserve"> </w:t>
-      </w:r>
-      <w:proofErr w:type="spellStart"/>
-      <w:r>
-        <w:rPr>
-          <w:lang w:val="uk-UA"/>
-        </w:rPr>
-        <w:t>НомерДисконту</w:t>
-      </w:r>
-      <w:proofErr w:type="spellEnd"/>
-      <w:r>
-        <w:rPr>
-          <w:lang w:val="uk-UA"/>
-        </w:rPr>
-        <w:t xml:space="preserve"> </w:t>
-      </w:r>
-      <w:r>
-        <w:t>FROM</w:t>
-      </w:r>
-      <w:r>
-        <w:rPr>
-          <w:lang w:val="uk-UA"/>
-        </w:rPr>
-        <w:t xml:space="preserve"> продаж </w:t>
-      </w:r>
-      <w:r>
-        <w:t>WHERE</w:t>
-      </w:r>
-      <w:r>
-        <w:rPr>
-          <w:lang w:val="uk-UA"/>
-        </w:rPr>
-        <w:t xml:space="preserve"> </w:t>
-      </w:r>
-      <w:proofErr w:type="spellStart"/>
-      <w:r>
-        <w:rPr>
-          <w:lang w:val="uk-UA"/>
-        </w:rPr>
-        <w:t>КількістьЛітрів_л</w:t>
-      </w:r>
-      <w:proofErr w:type="spellEnd"/>
-      <w:r>
-        <w:rPr>
-          <w:lang w:val="uk-UA"/>
-        </w:rPr>
-        <w:t xml:space="preserve"> = (</w:t>
-      </w:r>
-      <w:r>
-        <w:t>SELECT</w:t>
-      </w:r>
-      <w:r>
-        <w:rPr>
-          <w:lang w:val="uk-UA"/>
-        </w:rPr>
-        <w:t xml:space="preserve"> </w:t>
-      </w:r>
       <w:r>
         <w:t>MAX</w:t>
       </w:r>
@@ -4137,21 +3431,7 @@
         <w:rPr>
           <w:lang w:val="uk-UA"/>
         </w:rPr>
-        <w:t>(</w:t>
-      </w:r>
-      <w:proofErr w:type="spellStart"/>
-      <w:r>
-        <w:rPr>
-          <w:lang w:val="uk-UA"/>
-        </w:rPr>
-        <w:t>КількістьЛітрів_л</w:t>
-      </w:r>
-      <w:proofErr w:type="spellEnd"/>
-      <w:r>
-        <w:rPr>
-          <w:lang w:val="uk-UA"/>
-        </w:rPr>
-        <w:t xml:space="preserve">) </w:t>
+        <w:t xml:space="preserve">(КількістьЛітрів_л) </w:t>
       </w:r>
       <w:r>
         <w:t>FROM</w:t>
@@ -4326,100 +3606,44 @@
         <w:rPr>
           <w:lang w:val="uk-UA"/>
         </w:rPr>
+        <w:t xml:space="preserve"> МаркаБензину, НомерДисконту, </w:t>
+      </w:r>
+      <w:r>
+        <w:t>MAX</w:t>
+      </w:r>
+      <w:r>
+        <w:rPr>
+          <w:lang w:val="uk-UA"/>
+        </w:rPr>
+        <w:t xml:space="preserve">(КількістьЛітрів_л) </w:t>
+      </w:r>
+      <w:r>
+        <w:t>AS</w:t>
+      </w:r>
+      <w:r>
+        <w:rPr>
+          <w:lang w:val="uk-UA"/>
+        </w:rPr>
+        <w:t xml:space="preserve"> Макс_кіл_л </w:t>
+      </w:r>
+      <w:r>
+        <w:t>FROM</w:t>
+      </w:r>
+      <w:r>
+        <w:rPr>
+          <w:lang w:val="uk-UA"/>
+        </w:rPr>
+        <w:t xml:space="preserve"> продаж </w:t>
+      </w:r>
+      <w:r>
+        <w:t>GROUP</w:t>
+      </w:r>
+      <w:r>
+        <w:rPr>
+          <w:lang w:val="uk-UA"/>
+        </w:rPr>
         <w:t xml:space="preserve"> </w:t>
       </w:r>
-      <w:proofErr w:type="spellStart"/>
-      <w:r>
-        <w:rPr>
-          <w:lang w:val="uk-UA"/>
-        </w:rPr>
-        <w:t>МаркаБензину</w:t>
-      </w:r>
-      <w:proofErr w:type="spellEnd"/>
-      <w:r>
-        <w:rPr>
-          <w:lang w:val="uk-UA"/>
-        </w:rPr>
-        <w:t xml:space="preserve">, </w:t>
-      </w:r>
-      <w:proofErr w:type="spellStart"/>
-      <w:r>
-        <w:rPr>
-          <w:lang w:val="uk-UA"/>
-        </w:rPr>
-        <w:t>НомерДисконту</w:t>
-      </w:r>
-      <w:proofErr w:type="spellEnd"/>
-      <w:r>
-        <w:rPr>
-          <w:lang w:val="uk-UA"/>
-        </w:rPr>
-        <w:t xml:space="preserve">, </w:t>
-      </w:r>
-      <w:r>
-        <w:t>MAX</w:t>
-      </w:r>
-      <w:r>
-        <w:rPr>
-          <w:lang w:val="uk-UA"/>
-        </w:rPr>
-        <w:t>(</w:t>
-      </w:r>
-      <w:proofErr w:type="spellStart"/>
-      <w:r>
-        <w:rPr>
-          <w:lang w:val="uk-UA"/>
-        </w:rPr>
-        <w:t>КількістьЛітрів_л</w:t>
-      </w:r>
-      <w:proofErr w:type="spellEnd"/>
-      <w:r>
-        <w:rPr>
-          <w:lang w:val="uk-UA"/>
-        </w:rPr>
-        <w:t xml:space="preserve">) </w:t>
-      </w:r>
-      <w:r>
-        <w:t>AS</w:t>
-      </w:r>
-      <w:r>
-        <w:rPr>
-          <w:lang w:val="uk-UA"/>
-        </w:rPr>
-        <w:t xml:space="preserve"> </w:t>
-      </w:r>
-      <w:proofErr w:type="spellStart"/>
-      <w:r>
-        <w:rPr>
-          <w:lang w:val="uk-UA"/>
-        </w:rPr>
-        <w:t>Макс_кіл_л</w:t>
-      </w:r>
-      <w:proofErr w:type="spellEnd"/>
-      <w:r>
-        <w:rPr>
-          <w:lang w:val="uk-UA"/>
-        </w:rPr>
-        <w:t xml:space="preserve"> </w:t>
-      </w:r>
-      <w:r>
-        <w:t>FROM</w:t>
-      </w:r>
-      <w:r>
-        <w:rPr>
-          <w:lang w:val="uk-UA"/>
-        </w:rPr>
-        <w:t xml:space="preserve"> продаж </w:t>
-      </w:r>
-      <w:r>
-        <w:t>GROUP</w:t>
-      </w:r>
-      <w:r>
-        <w:rPr>
-          <w:lang w:val="uk-UA"/>
-        </w:rPr>
-        <w:t xml:space="preserve"> </w:t>
-      </w:r>
       <w:r>
         <w:t>BY</w:t>
       </w:r>
@@ -4427,21 +3651,7 @@
         <w:rPr>
           <w:lang w:val="uk-UA"/>
         </w:rPr>
-        <w:t xml:space="preserve"> </w:t>
-      </w:r>
-      <w:proofErr w:type="spellStart"/>
-      <w:r>
-        <w:rPr>
-          <w:lang w:val="uk-UA"/>
-        </w:rPr>
-        <w:t>МаркаБензину</w:t>
-      </w:r>
-      <w:proofErr w:type="spellEnd"/>
-      <w:r>
-        <w:rPr>
-          <w:lang w:val="uk-UA"/>
-        </w:rPr>
-        <w:t>;</w:t>
+        <w:t xml:space="preserve"> МаркаБензину;</w:t>
       </w:r>
     </w:p>
     <w:p>
@@ -4616,28 +3826,14 @@
         <w:rPr>
           <w:lang w:val="uk-UA"/>
         </w:rPr>
-        <w:t xml:space="preserve"> та використано </w:t>
-      </w:r>
-      <w:proofErr w:type="spellStart"/>
-      <w:r>
-        <w:rPr>
-          <w:lang w:val="uk-UA"/>
-        </w:rPr>
-        <w:t>однотабличні</w:t>
-      </w:r>
-      <w:proofErr w:type="spellEnd"/>
-      <w:r>
-        <w:rPr>
-          <w:lang w:val="uk-UA"/>
-        </w:rPr>
-        <w:t xml:space="preserve"> запити до створеної на першій лабораторній роботі бази даних.</w:t>
+        <w:t xml:space="preserve"> та використано однотабличні запити до створеної на першій лабораторній роботі бази даних.</w:t>
       </w:r>
     </w:p>
     <w:p>
       <w:pPr>
         <w:pStyle w:val="a5"/>
         <w:rPr>
-          <w:lang w:val="uk-UA"/>
+          <w:lang w:val="en-US"/>
         </w:rPr>
       </w:pPr>
       <w:r>
@@ -4652,6 +3848,14 @@
         </w:rPr>
         <w:t>, що дозволяють переглядати дані в таблицях баз даних.</w:t>
       </w:r>
+    </w:p>
+    <w:p>
+      <w:pPr>
+        <w:pStyle w:val="a5"/>
+        <w:rPr>
+          <w:lang w:val="en-US"/>
+        </w:rPr>
+      </w:pPr>
     </w:p>
     <w:sectPr>
       <w:type w:val="continuous"/>

</xml_diff>